<commit_message>
Added Page break after each user story, data table, users list and groups
</commit_message>
<xml_diff>
--- a/files/output/Sample TDD_temp.docx
+++ b/files/output/Sample TDD_temp.docx
@@ -796,7 +796,11 @@
         <w:br/>
       </w:r>
     </w:p>
-    <w:p/>
+    <w:p>
+      <w:pPr>
+        <w:pageBreakBefore w:val="true"/>
+      </w:pPr>
+    </w:p>
     <w:p>
       <w:r>
         <w:rPr>
@@ -1483,7 +1487,11 @@
         <w:br/>
       </w:r>
     </w:p>
-    <w:p/>
+    <w:p>
+      <w:pPr>
+        <w:pageBreakBefore w:val="true"/>
+      </w:pPr>
+    </w:p>
     <w:p>
       <w:r>
         <w:rPr>
@@ -2075,7 +2083,11 @@
         <w:br/>
       </w:r>
     </w:p>
-    <w:p/>
+    <w:p>
+      <w:pPr>
+        <w:pageBreakBefore w:val="true"/>
+      </w:pPr>
+    </w:p>
     <w:p>
       <w:r>
         <w:rPr>
@@ -2608,7 +2620,11 @@
         <w:br/>
       </w:r>
     </w:p>
-    <w:p/>
+    <w:p>
+      <w:pPr>
+        <w:pageBreakBefore w:val="true"/>
+      </w:pPr>
+    </w:p>
     <w:p>
       <w:r>
         <w:rPr>
@@ -3306,7 +3322,11 @@
         <w:br/>
       </w:r>
     </w:p>
-    <w:p/>
+    <w:p>
+      <w:pPr>
+        <w:pageBreakBefore w:val="true"/>
+      </w:pPr>
+    </w:p>
     <w:p>
       <w:r>
         <w:rPr>
@@ -4200,7 +4220,11 @@
         </w:tc>
       </w:tr>
     </w:tbl>
-    <w:p/>
+    <w:p>
+      <w:pPr>
+        <w:pageBreakBefore w:val="true"/>
+      </w:pPr>
+    </w:p>
     <w:p>
       <w:r>
         <w:rPr>
@@ -6278,7 +6302,11 @@
         </w:tc>
       </w:tr>
     </w:tbl>
-    <w:p/>
+    <w:p>
+      <w:pPr>
+        <w:pageBreakBefore w:val="true"/>
+      </w:pPr>
+    </w:p>
     <w:p>
       <w:r>
         <w:rPr>

</xml_diff>

<commit_message>
Merged multiple rules of same type in single table, changed header name for Data table from "columns" to "Data Table Columns", added numbering to user stories.
</commit_message>
<xml_diff>
--- a/files/output/Sample TDD_temp.docx
+++ b/files/output/Sample TDD_temp.docx
@@ -9,7 +9,7 @@
           <w:color w:val="800000"/>
           <w:u w:val="single"/>
         </w:rPr>
-        <w:t xml:space="preserve">US#1234 </w:t>
+        <w:t xml:space="preserve">1.1  US#1234 </w:t>
       </w:r>
     </w:p>
     <w:p>
@@ -121,7 +121,7 @@
           <w:color w:val="800000"/>
           <w:u w:val="single"/>
         </w:rPr>
-        <w:t>Recommendation rule</w:t>
+        <w:t>Recommendation Rule</w:t>
       </w:r>
     </w:p>
     <w:tbl>
@@ -191,6 +191,29 @@
           </w:p>
         </w:tc>
       </w:tr>
+      <w:tr>
+        <w:tc>
+          <w:p>
+            <w:r>
+              <w:t>Populate Blade Image [Easy Advanced]</w:t>
+            </w:r>
+          </w:p>
+        </w:tc>
+        <w:tc>
+          <w:p>
+            <w:r>
+              <w:t>populateBladeEnclosureImage</w:t>
+            </w:r>
+          </w:p>
+        </w:tc>
+        <w:tc>
+          <w:p>
+            <w:r>
+              <w:t xml:space="preserve"> This rule is used to populate the image of blade in the page.</w:t>
+            </w:r>
+          </w:p>
+        </w:tc>
+      </w:tr>
     </w:tbl>
     <w:p>
       <w:r>
@@ -199,7 +222,7 @@
           <w:color w:val="800000"/>
           <w:u w:val="single"/>
         </w:rPr>
-        <w:t>Recommendation rule</w:t>
+        <w:t>Constraint Rule</w:t>
       </w:r>
     </w:p>
     <w:tbl>
@@ -250,21 +273,21 @@
         <w:tc>
           <w:p>
             <w:r>
-              <w:t>Populate Blade Image [Easy Advanced]</w:t>
-            </w:r>
-          </w:p>
-        </w:tc>
-        <w:tc>
-          <w:p>
-            <w:r>
-              <w:t>populateBladeEnclosureImage</w:t>
-            </w:r>
-          </w:p>
-        </w:tc>
-        <w:tc>
-          <w:p>
-            <w:r>
-              <w:t xml:space="preserve"> This rule is used to populate the image of blade in the page.</w:t>
+              <w:t>Constrain Chassis by Performance [Table]</w:t>
+            </w:r>
+          </w:p>
+        </w:tc>
+        <w:tc>
+          <w:p>
+            <w:r>
+              <w:t>constrainChassisByPerformance</w:t>
+            </w:r>
+          </w:p>
+        </w:tc>
+        <w:tc>
+          <w:p>
+            <w:r>
+              <w:t xml:space="preserve"> This rule constraints the chassis by performance levels.</w:t>
             </w:r>
           </w:p>
         </w:tc>
@@ -277,85 +300,7 @@
           <w:color w:val="800000"/>
           <w:u w:val="single"/>
         </w:rPr>
-        <w:t>Constraint rule</w:t>
-      </w:r>
-    </w:p>
-    <w:tbl>
-      <w:tblPr>
-        <w:tblW w:w="0" w:type="auto"/>
-        <w:tblBorders>
-          <w:top w:val="single"/>
-          <w:left w:val="single"/>
-          <w:bottom w:val="single"/>
-          <w:right w:val="single"/>
-          <w:insideH w:val="single"/>
-          <w:insideV w:val="single"/>
-        </w:tblBorders>
-      </w:tblPr>
-      <w:tr>
-        <w:tc>
-          <w:tcPr>
-            <w:shd w:color="auto" w:val="clear" w:fill="4bacc6"/>
-          </w:tcPr>
-          <w:p>
-            <w:r>
-              <w:t>Rule Name</w:t>
-            </w:r>
-          </w:p>
-        </w:tc>
-        <w:tc>
-          <w:tcPr>
-            <w:shd w:color="auto" w:val="clear" w:fill="4bacc6"/>
-          </w:tcPr>
-          <w:p>
-            <w:r>
-              <w:t>Variable Name</w:t>
-            </w:r>
-          </w:p>
-        </w:tc>
-        <w:tc>
-          <w:tcPr>
-            <w:shd w:color="auto" w:val="clear" w:fill="4bacc6"/>
-          </w:tcPr>
-          <w:p>
-            <w:r>
-              <w:t>Description</w:t>
-            </w:r>
-          </w:p>
-        </w:tc>
-      </w:tr>
-      <w:tr>
-        <w:tc>
-          <w:p>
-            <w:r>
-              <w:t>Constrain Chassis by Performance [Table]</w:t>
-            </w:r>
-          </w:p>
-        </w:tc>
-        <w:tc>
-          <w:p>
-            <w:r>
-              <w:t>constrainChassisByPerformance</w:t>
-            </w:r>
-          </w:p>
-        </w:tc>
-        <w:tc>
-          <w:p>
-            <w:r>
-              <w:t xml:space="preserve"> This rule constraints the chassis by performance levels.</w:t>
-            </w:r>
-          </w:p>
-        </w:tc>
-      </w:tr>
-    </w:tbl>
-    <w:p>
-      <w:r>
-        <w:rPr>
-          <w:b w:val="true"/>
-          <w:color w:val="800000"/>
-          <w:u w:val="single"/>
-        </w:rPr>
-        <w:t>Hiding rule</w:t>
+        <w:t>Hiding Rule</w:t>
       </w:r>
     </w:p>
     <w:tbl>
@@ -808,7 +753,7 @@
           <w:color w:val="800000"/>
           <w:u w:val="single"/>
         </w:rPr>
-        <w:t xml:space="preserve">US#5678 </w:t>
+        <w:t xml:space="preserve">1.2  US#5678 </w:t>
       </w:r>
     </w:p>
     <w:p>
@@ -920,7 +865,7 @@
           <w:color w:val="800000"/>
           <w:u w:val="single"/>
         </w:rPr>
-        <w:t>Recommendation rule</w:t>
+        <w:t>Recommendation Rule</w:t>
       </w:r>
     </w:p>
     <w:tbl>
@@ -990,6 +935,29 @@
           </w:p>
         </w:tc>
       </w:tr>
+      <w:tr>
+        <w:tc>
+          <w:p>
+            <w:r>
+              <w:t>Force Set Chassis [Simple]</w:t>
+            </w:r>
+          </w:p>
+        </w:tc>
+        <w:tc>
+          <w:p>
+            <w:r>
+              <w:t>forceSetChassis</w:t>
+            </w:r>
+          </w:p>
+        </w:tc>
+        <w:tc>
+          <w:p>
+            <w:r>
+              <w:t xml:space="preserve"> This rule force set the chassis.</w:t>
+            </w:r>
+          </w:p>
+        </w:tc>
+      </w:tr>
     </w:tbl>
     <w:p>
       <w:r>
@@ -998,7 +966,7 @@
           <w:color w:val="800000"/>
           <w:u w:val="single"/>
         </w:rPr>
-        <w:t>Recommendation rule</w:t>
+        <w:t>Constraint Rule</w:t>
       </w:r>
     </w:p>
     <w:tbl>
@@ -1049,21 +1017,21 @@
         <w:tc>
           <w:p>
             <w:r>
-              <w:t>Force Set Chassis [Simple]</w:t>
-            </w:r>
-          </w:p>
-        </w:tc>
-        <w:tc>
-          <w:p>
-            <w:r>
-              <w:t>forceSetChassis</w:t>
-            </w:r>
-          </w:p>
-        </w:tc>
-        <w:tc>
-          <w:p>
-            <w:r>
-              <w:t xml:space="preserve"> This rule force set the chassis.</w:t>
+              <w:t>Constrain Rack by Size [Simple/Table]</w:t>
+            </w:r>
+          </w:p>
+        </w:tc>
+        <w:tc>
+          <w:p>
+            <w:r>
+              <w:t>constrainRackBySize</w:t>
+            </w:r>
+          </w:p>
+        </w:tc>
+        <w:tc>
+          <w:p>
+            <w:r>
+              <w:t xml:space="preserve"> This rule constraints the rack size if it crosses the limits.</w:t>
             </w:r>
           </w:p>
         </w:tc>
@@ -1076,85 +1044,7 @@
           <w:color w:val="800000"/>
           <w:u w:val="single"/>
         </w:rPr>
-        <w:t>Constraint rule</w:t>
-      </w:r>
-    </w:p>
-    <w:tbl>
-      <w:tblPr>
-        <w:tblW w:w="0" w:type="auto"/>
-        <w:tblBorders>
-          <w:top w:val="single"/>
-          <w:left w:val="single"/>
-          <w:bottom w:val="single"/>
-          <w:right w:val="single"/>
-          <w:insideH w:val="single"/>
-          <w:insideV w:val="single"/>
-        </w:tblBorders>
-      </w:tblPr>
-      <w:tr>
-        <w:tc>
-          <w:tcPr>
-            <w:shd w:color="auto" w:val="clear" w:fill="4bacc6"/>
-          </w:tcPr>
-          <w:p>
-            <w:r>
-              <w:t>Rule Name</w:t>
-            </w:r>
-          </w:p>
-        </w:tc>
-        <w:tc>
-          <w:tcPr>
-            <w:shd w:color="auto" w:val="clear" w:fill="4bacc6"/>
-          </w:tcPr>
-          <w:p>
-            <w:r>
-              <w:t>Variable Name</w:t>
-            </w:r>
-          </w:p>
-        </w:tc>
-        <w:tc>
-          <w:tcPr>
-            <w:shd w:color="auto" w:val="clear" w:fill="4bacc6"/>
-          </w:tcPr>
-          <w:p>
-            <w:r>
-              <w:t>Description</w:t>
-            </w:r>
-          </w:p>
-        </w:tc>
-      </w:tr>
-      <w:tr>
-        <w:tc>
-          <w:p>
-            <w:r>
-              <w:t>Constrain Rack by Size [Simple/Table]</w:t>
-            </w:r>
-          </w:p>
-        </w:tc>
-        <w:tc>
-          <w:p>
-            <w:r>
-              <w:t>constrainRackBySize</w:t>
-            </w:r>
-          </w:p>
-        </w:tc>
-        <w:tc>
-          <w:p>
-            <w:r>
-              <w:t xml:space="preserve"> This rule constraints the rack size if it crosses the limits.</w:t>
-            </w:r>
-          </w:p>
-        </w:tc>
-      </w:tr>
-    </w:tbl>
-    <w:p>
-      <w:r>
-        <w:rPr>
-          <w:b w:val="true"/>
-          <w:color w:val="800000"/>
-          <w:u w:val="single"/>
-        </w:rPr>
-        <w:t>Hiding rule</w:t>
+        <w:t>Hiding Rule</w:t>
       </w:r>
     </w:p>
     <w:tbl>
@@ -1499,7 +1389,7 @@
           <w:color w:val="800000"/>
           <w:u w:val="single"/>
         </w:rPr>
-        <w:t xml:space="preserve">US#7661 </w:t>
+        <w:t xml:space="preserve">1.3  US#7661 </w:t>
       </w:r>
     </w:p>
     <w:p>
@@ -1588,7 +1478,7 @@
           <w:color w:val="800000"/>
           <w:u w:val="single"/>
         </w:rPr>
-        <w:t>Recommendation rule</w:t>
+        <w:t>Recommendation Rule</w:t>
       </w:r>
     </w:p>
     <w:tbl>
@@ -1666,7 +1556,7 @@
           <w:color w:val="800000"/>
           <w:u w:val="single"/>
         </w:rPr>
-        <w:t>Constraint rule</w:t>
+        <w:t>Constraint Rule</w:t>
       </w:r>
     </w:p>
     <w:tbl>
@@ -1744,7 +1634,7 @@
           <w:color w:val="800000"/>
           <w:u w:val="single"/>
         </w:rPr>
-        <w:t>Hiding rule</w:t>
+        <w:t>Hiding Rule</w:t>
       </w:r>
     </w:p>
     <w:tbl>
@@ -2095,7 +1985,7 @@
           <w:color w:val="800000"/>
           <w:u w:val="single"/>
         </w:rPr>
-        <w:t xml:space="preserve">US#8341 </w:t>
+        <w:t xml:space="preserve">1.4  US#8341 </w:t>
       </w:r>
     </w:p>
     <w:p>
@@ -2184,7 +2074,7 @@
           <w:color w:val="800000"/>
           <w:u w:val="single"/>
         </w:rPr>
-        <w:t>Recommendation rule</w:t>
+        <w:t>Recommendation Rule</w:t>
       </w:r>
     </w:p>
     <w:tbl>
@@ -2262,7 +2152,7 @@
           <w:color w:val="800000"/>
           <w:u w:val="single"/>
         </w:rPr>
-        <w:t>Constraint rule</w:t>
+        <w:t>Constraint Rule</w:t>
       </w:r>
     </w:p>
     <w:tbl>
@@ -2340,7 +2230,7 @@
           <w:color w:val="800000"/>
           <w:u w:val="single"/>
         </w:rPr>
-        <w:t>Hiding rule</w:t>
+        <w:t>Hiding Rule</w:t>
       </w:r>
     </w:p>
     <w:tbl>
@@ -2632,7 +2522,7 @@
           <w:color w:val="800000"/>
           <w:u w:val="single"/>
         </w:rPr>
-        <w:t xml:space="preserve">US#1003 </w:t>
+        <w:t xml:space="preserve">1.5  US#1003 </w:t>
       </w:r>
     </w:p>
     <w:p>
@@ -2721,7 +2611,7 @@
           <w:color w:val="800000"/>
           <w:u w:val="single"/>
         </w:rPr>
-        <w:t>Recommendation rule</w:t>
+        <w:t>Recommendation Rule</w:t>
       </w:r>
     </w:p>
     <w:tbl>
@@ -2799,7 +2689,7 @@
           <w:color w:val="800000"/>
           <w:u w:val="single"/>
         </w:rPr>
-        <w:t>Constraint rule</w:t>
+        <w:t>Constraint Rule</w:t>
       </w:r>
     </w:p>
     <w:tbl>
@@ -2877,7 +2767,7 @@
           <w:color w:val="800000"/>
           <w:u w:val="single"/>
         </w:rPr>
-        <w:t>Hiding rule</w:t>
+        <w:t>Hiding Rule</w:t>
       </w:r>
     </w:p>
     <w:tbl>
@@ -3366,7 +3256,7 @@
           </w:tcPr>
           <w:p>
             <w:r>
-              <w:t>Columns</w:t>
+              <w:t>Data Table Columns</w:t>
             </w:r>
           </w:p>
         </w:tc>

</xml_diff>

<commit_message>
changed code to display new rules types, display Data type in attribute table
</commit_message>
<xml_diff>
--- a/files/output/Sample TDD_temp.docx
+++ b/files/output/Sample TDD_temp.docx
@@ -40,7 +40,7 @@
             <w:shd w:color="auto" w:val="clear" w:fill="4bacc6"/>
           </w:tcPr>
           <w:tcPr>
-            <w:tcW w:w="2600"/>
+            <w:tcW w:w="1600"/>
           </w:tcPr>
           <w:tcPr>
             <w:noWrap/>
@@ -56,7 +56,7 @@
             <w:shd w:color="auto" w:val="clear" w:fill="4bacc6"/>
           </w:tcPr>
           <w:tcPr>
-            <w:tcW w:w="3000"/>
+            <w:tcW w:w="2500"/>
           </w:tcPr>
           <w:tcPr>
             <w:noWrap/>
@@ -72,7 +72,7 @@
             <w:shd w:color="auto" w:val="clear" w:fill="4bacc6"/>
           </w:tcPr>
           <w:tcPr>
-            <w:tcW w:w="3600"/>
+            <w:tcW w:w="4100"/>
           </w:tcPr>
           <w:tcPr>
             <w:noWrap/>
@@ -83,11 +83,27 @@
             </w:r>
           </w:p>
         </w:tc>
-      </w:tr>
-      <w:tr>
-        <w:tc>
-          <w:tcPr>
-            <w:tcW w:w="2600"/>
+        <w:tc>
+          <w:tcPr>
+            <w:shd w:color="auto" w:val="clear" w:fill="4bacc6"/>
+          </w:tcPr>
+          <w:tcPr>
+            <w:tcW w:w="1000"/>
+          </w:tcPr>
+          <w:tcPr>
+            <w:noWrap/>
+          </w:tcPr>
+          <w:p>
+            <w:r>
+              <w:t>Data Type</w:t>
+            </w:r>
+          </w:p>
+        </w:tc>
+      </w:tr>
+      <w:tr>
+        <w:tc>
+          <w:tcPr>
+            <w:tcW w:w="1600"/>
           </w:tcPr>
           <w:tcPr>
             <w:noWrap/>
@@ -100,7 +116,7 @@
         </w:tc>
         <w:tc>
           <w:tcPr>
-            <w:tcW w:w="3000"/>
+            <w:tcW w:w="2500"/>
           </w:tcPr>
           <w:tcPr>
             <w:noWrap/>
@@ -113,7 +129,7 @@
         </w:tc>
         <w:tc>
           <w:tcPr>
-            <w:tcW w:w="3600"/>
+            <w:tcW w:w="4100"/>
           </w:tcPr>
           <w:tcPr>
             <w:noWrap/>
@@ -124,11 +140,24 @@
             </w:r>
           </w:p>
         </w:tc>
-      </w:tr>
-      <w:tr>
-        <w:tc>
-          <w:tcPr>
-            <w:tcW w:w="2600"/>
+        <w:tc>
+          <w:tcPr>
+            <w:tcW w:w="1000"/>
+          </w:tcPr>
+          <w:tcPr>
+            <w:noWrap/>
+          </w:tcPr>
+          <w:p>
+            <w:r>
+              <w:t>Float</w:t>
+            </w:r>
+          </w:p>
+        </w:tc>
+      </w:tr>
+      <w:tr>
+        <w:tc>
+          <w:tcPr>
+            <w:tcW w:w="1600"/>
           </w:tcPr>
           <w:tcPr>
             <w:noWrap/>
@@ -141,7 +170,7 @@
         </w:tc>
         <w:tc>
           <w:tcPr>
-            <w:tcW w:w="3000"/>
+            <w:tcW w:w="2500"/>
           </w:tcPr>
           <w:tcPr>
             <w:noWrap/>
@@ -154,7 +183,7 @@
         </w:tc>
         <w:tc>
           <w:tcPr>
-            <w:tcW w:w="3600"/>
+            <w:tcW w:w="4100"/>
           </w:tcPr>
           <w:tcPr>
             <w:noWrap/>
@@ -162,6 +191,19 @@
           <w:p>
             <w:r>
               <w:t xml:space="preserve"> Created to show the blades quantity.</w:t>
+            </w:r>
+          </w:p>
+        </w:tc>
+        <w:tc>
+          <w:tcPr>
+            <w:tcW w:w="1000"/>
+          </w:tcPr>
+          <w:tcPr>
+            <w:noWrap/>
+          </w:tcPr>
+          <w:p>
+            <w:r>
+              <w:t>Integer</w:t>
             </w:r>
           </w:p>
         </w:tc>
@@ -325,16 +367,6 @@
     </w:tbl>
     <w:p>
       <w:r>
-        <w:t>Script Text : null</w:t>
-      </w:r>
-    </w:p>
-    <w:p>
-      <w:r>
-        <w:t>Script Text : null</w:t>
-      </w:r>
-    </w:p>
-    <w:p>
-      <w:r>
         <w:rPr>
           <w:b w:val="true"/>
           <w:color w:val="800000"/>
@@ -447,11 +479,6 @@
         </w:tc>
       </w:tr>
     </w:tbl>
-    <w:p>
-      <w:r>
-        <w:t>Script Text : null</w:t>
-      </w:r>
-    </w:p>
     <w:p>
       <w:r>
         <w:rPr>
@@ -568,18 +595,12 @@
     </w:tbl>
     <w:p>
       <w:r>
-        <w:t>Script Text : null</w:t>
-      </w:r>
-    </w:p>
-    <w:p/>
-    <w:p>
-      <w:r>
         <w:rPr>
           <w:b w:val="true"/>
           <w:color w:val="800000"/>
           <w:u w:val="single"/>
         </w:rPr>
-        <w:t>1.5  BML Util Libraries</w:t>
+        <w:t>1.5  Recommended Items rule</w:t>
       </w:r>
     </w:p>
     <w:tbl>
@@ -607,6 +628,235 @@
           </w:tcPr>
           <w:p>
             <w:r>
+              <w:t>Rule Name</w:t>
+            </w:r>
+          </w:p>
+        </w:tc>
+        <w:tc>
+          <w:tcPr>
+            <w:shd w:color="auto" w:val="clear" w:fill="4bacc6"/>
+          </w:tcPr>
+          <w:tcPr>
+            <w:tcW w:w="3000"/>
+          </w:tcPr>
+          <w:tcPr>
+            <w:noWrap/>
+          </w:tcPr>
+          <w:p>
+            <w:r>
+              <w:t>Variable Name</w:t>
+            </w:r>
+          </w:p>
+        </w:tc>
+        <w:tc>
+          <w:tcPr>
+            <w:shd w:color="auto" w:val="clear" w:fill="4bacc6"/>
+          </w:tcPr>
+          <w:tcPr>
+            <w:tcW w:w="3600"/>
+          </w:tcPr>
+          <w:tcPr>
+            <w:noWrap/>
+          </w:tcPr>
+          <w:p>
+            <w:r>
+              <w:t>Description</w:t>
+            </w:r>
+          </w:p>
+        </w:tc>
+      </w:tr>
+      <w:tr>
+        <w:tc>
+          <w:tcPr>
+            <w:tcW w:w="2600"/>
+          </w:tcPr>
+          <w:tcPr>
+            <w:noWrap/>
+          </w:tcPr>
+          <w:p>
+            <w:r>
+              <w:t>Server Rack [Table]</w:t>
+            </w:r>
+          </w:p>
+        </w:tc>
+        <w:tc>
+          <w:tcPr>
+            <w:tcW w:w="3000"/>
+          </w:tcPr>
+          <w:tcPr>
+            <w:noWrap/>
+          </w:tcPr>
+          <w:p>
+            <w:r>
+              <w:t>serverRack</w:t>
+            </w:r>
+          </w:p>
+        </w:tc>
+        <w:tc>
+          <w:tcPr>
+            <w:tcW w:w="3600"/>
+          </w:tcPr>
+          <w:tcPr>
+            <w:noWrap/>
+          </w:tcPr>
+          <w:p>
+            <w:r>
+              <w:t xml:space="preserve"> This rule sets the item &amp; price on the quote from the new string.</w:t>
+            </w:r>
+          </w:p>
+        </w:tc>
+      </w:tr>
+    </w:tbl>
+    <w:p>
+      <w:r>
+        <w:rPr>
+          <w:b w:val="true"/>
+          <w:color w:val="800000"/>
+          <w:u w:val="single"/>
+        </w:rPr>
+        <w:t>1.6  Configuration Flow rule</w:t>
+      </w:r>
+    </w:p>
+    <w:tbl>
+      <w:tblPr>
+        <w:tblW w:w="0" w:type="auto"/>
+        <w:tblBorders>
+          <w:top w:val="single"/>
+          <w:left w:val="single"/>
+          <w:bottom w:val="single"/>
+          <w:right w:val="single"/>
+          <w:insideH w:val="single"/>
+          <w:insideV w:val="single"/>
+        </w:tblBorders>
+      </w:tblPr>
+      <w:tr>
+        <w:tc>
+          <w:tcPr>
+            <w:shd w:color="auto" w:val="clear" w:fill="4bacc6"/>
+          </w:tcPr>
+          <w:tcPr>
+            <w:tcW w:w="2600"/>
+          </w:tcPr>
+          <w:tcPr>
+            <w:noWrap/>
+          </w:tcPr>
+          <w:p>
+            <w:r>
+              <w:t>Rule Name</w:t>
+            </w:r>
+          </w:p>
+        </w:tc>
+        <w:tc>
+          <w:tcPr>
+            <w:shd w:color="auto" w:val="clear" w:fill="4bacc6"/>
+          </w:tcPr>
+          <w:tcPr>
+            <w:tcW w:w="3000"/>
+          </w:tcPr>
+          <w:tcPr>
+            <w:noWrap/>
+          </w:tcPr>
+          <w:p>
+            <w:r>
+              <w:t>Variable Name</w:t>
+            </w:r>
+          </w:p>
+        </w:tc>
+        <w:tc>
+          <w:tcPr>
+            <w:shd w:color="auto" w:val="clear" w:fill="4bacc6"/>
+          </w:tcPr>
+          <w:tcPr>
+            <w:tcW w:w="3600"/>
+          </w:tcPr>
+          <w:tcPr>
+            <w:noWrap/>
+          </w:tcPr>
+          <w:p>
+            <w:r>
+              <w:t>Description</w:t>
+            </w:r>
+          </w:p>
+        </w:tc>
+      </w:tr>
+      <w:tr>
+        <w:tc>
+          <w:tcPr>
+            <w:tcW w:w="2600"/>
+          </w:tcPr>
+          <w:tcPr>
+            <w:noWrap/>
+          </w:tcPr>
+          <w:p>
+            <w:r>
+              <w:t>Server Solutions</w:t>
+            </w:r>
+          </w:p>
+        </w:tc>
+        <w:tc>
+          <w:tcPr>
+            <w:tcW w:w="3000"/>
+          </w:tcPr>
+          <w:tcPr>
+            <w:noWrap/>
+          </w:tcPr>
+          <w:p>
+            <w:r>
+              <w:t>serverSolutionsProduct</w:t>
+            </w:r>
+          </w:p>
+        </w:tc>
+        <w:tc>
+          <w:tcPr>
+            <w:tcW w:w="3600"/>
+          </w:tcPr>
+          <w:tcPr>
+            <w:noWrap/>
+          </w:tcPr>
+          <w:p>
+            <w:r>
+              <w:t xml:space="preserve"> This rule is created to group different vision servers attributes to display them on config screen.</w:t>
+            </w:r>
+          </w:p>
+        </w:tc>
+      </w:tr>
+    </w:tbl>
+    <w:p/>
+    <w:p>
+      <w:r>
+        <w:rPr>
+          <w:b w:val="true"/>
+          <w:color w:val="800000"/>
+          <w:u w:val="single"/>
+        </w:rPr>
+        <w:t>1.7  BML Util Libraries</w:t>
+      </w:r>
+    </w:p>
+    <w:tbl>
+      <w:tblPr>
+        <w:tblW w:w="0" w:type="auto"/>
+        <w:tblBorders>
+          <w:top w:val="single"/>
+          <w:left w:val="single"/>
+          <w:bottom w:val="single"/>
+          <w:right w:val="single"/>
+          <w:insideH w:val="single"/>
+          <w:insideV w:val="single"/>
+        </w:tblBorders>
+      </w:tblPr>
+      <w:tr>
+        <w:tc>
+          <w:tcPr>
+            <w:shd w:color="auto" w:val="clear" w:fill="4bacc6"/>
+          </w:tcPr>
+          <w:tcPr>
+            <w:tcW w:w="2600"/>
+          </w:tcPr>
+          <w:tcPr>
+            <w:noWrap/>
+          </w:tcPr>
+          <w:p>
+            <w:r>
               <w:t>Util Name</w:t>
             </w:r>
           </w:p>
@@ -766,7 +1016,7 @@
           <w:color w:val="800000"/>
           <w:u w:val="single"/>
         </w:rPr>
-        <w:t>1.6  BML Util Libraries</w:t>
+        <w:t>1.8  BML Util Libraries</w:t>
       </w:r>
     </w:p>
     <w:tbl>
@@ -1056,7 +1306,7 @@
             <w:shd w:color="auto" w:val="clear" w:fill="4bacc6"/>
           </w:tcPr>
           <w:tcPr>
-            <w:tcW w:w="2600"/>
+            <w:tcW w:w="1600"/>
           </w:tcPr>
           <w:tcPr>
             <w:noWrap/>
@@ -1072,7 +1322,7 @@
             <w:shd w:color="auto" w:val="clear" w:fill="4bacc6"/>
           </w:tcPr>
           <w:tcPr>
-            <w:tcW w:w="3000"/>
+            <w:tcW w:w="2500"/>
           </w:tcPr>
           <w:tcPr>
             <w:noWrap/>
@@ -1088,7 +1338,7 @@
             <w:shd w:color="auto" w:val="clear" w:fill="4bacc6"/>
           </w:tcPr>
           <w:tcPr>
-            <w:tcW w:w="3600"/>
+            <w:tcW w:w="4100"/>
           </w:tcPr>
           <w:tcPr>
             <w:noWrap/>
@@ -1099,11 +1349,27 @@
             </w:r>
           </w:p>
         </w:tc>
-      </w:tr>
-      <w:tr>
-        <w:tc>
-          <w:tcPr>
-            <w:tcW w:w="2600"/>
+        <w:tc>
+          <w:tcPr>
+            <w:shd w:color="auto" w:val="clear" w:fill="4bacc6"/>
+          </w:tcPr>
+          <w:tcPr>
+            <w:tcW w:w="1000"/>
+          </w:tcPr>
+          <w:tcPr>
+            <w:noWrap/>
+          </w:tcPr>
+          <w:p>
+            <w:r>
+              <w:t>Data Type</w:t>
+            </w:r>
+          </w:p>
+        </w:tc>
+      </w:tr>
+      <w:tr>
+        <w:tc>
+          <w:tcPr>
+            <w:tcW w:w="1600"/>
           </w:tcPr>
           <w:tcPr>
             <w:noWrap/>
@@ -1116,7 +1382,7 @@
         </w:tc>
         <w:tc>
           <w:tcPr>
-            <w:tcW w:w="3000"/>
+            <w:tcW w:w="2500"/>
           </w:tcPr>
           <w:tcPr>
             <w:noWrap/>
@@ -1129,7 +1395,7 @@
         </w:tc>
         <w:tc>
           <w:tcPr>
-            <w:tcW w:w="3600"/>
+            <w:tcW w:w="4100"/>
           </w:tcPr>
           <w:tcPr>
             <w:noWrap/>
@@ -1140,11 +1406,24 @@
             </w:r>
           </w:p>
         </w:tc>
-      </w:tr>
-      <w:tr>
-        <w:tc>
-          <w:tcPr>
-            <w:tcW w:w="2600"/>
+        <w:tc>
+          <w:tcPr>
+            <w:tcW w:w="1000"/>
+          </w:tcPr>
+          <w:tcPr>
+            <w:noWrap/>
+          </w:tcPr>
+          <w:p>
+            <w:r>
+              <w:t>Integer</w:t>
+            </w:r>
+          </w:p>
+        </w:tc>
+      </w:tr>
+      <w:tr>
+        <w:tc>
+          <w:tcPr>
+            <w:tcW w:w="1600"/>
           </w:tcPr>
           <w:tcPr>
             <w:noWrap/>
@@ -1157,7 +1436,7 @@
         </w:tc>
         <w:tc>
           <w:tcPr>
-            <w:tcW w:w="3000"/>
+            <w:tcW w:w="2500"/>
           </w:tcPr>
           <w:tcPr>
             <w:noWrap/>
@@ -1170,7 +1449,7 @@
         </w:tc>
         <w:tc>
           <w:tcPr>
-            <w:tcW w:w="3600"/>
+            <w:tcW w:w="4100"/>
           </w:tcPr>
           <w:tcPr>
             <w:noWrap/>
@@ -1178,6 +1457,19 @@
           <w:p>
             <w:r>
               <w:t xml:space="preserve"> This attribute holds the enclosure details</w:t>
+            </w:r>
+          </w:p>
+        </w:tc>
+        <w:tc>
+          <w:tcPr>
+            <w:tcW w:w="1000"/>
+          </w:tcPr>
+          <w:tcPr>
+            <w:noWrap/>
+          </w:tcPr>
+          <w:p>
+            <w:r>
+              <w:t>Text</w:t>
             </w:r>
           </w:p>
         </w:tc>
@@ -1341,16 +1633,6 @@
     </w:tbl>
     <w:p>
       <w:r>
-        <w:t>Script Text : null</w:t>
-      </w:r>
-    </w:p>
-    <w:p>
-      <w:r>
-        <w:t>Script Text : null</w:t>
-      </w:r>
-    </w:p>
-    <w:p>
-      <w:r>
         <w:rPr>
           <w:b w:val="true"/>
           <w:color w:val="800000"/>
@@ -1463,11 +1745,6 @@
         </w:tc>
       </w:tr>
     </w:tbl>
-    <w:p>
-      <w:r>
-        <w:t>Script Text : null</w:t>
-      </w:r>
-    </w:p>
     <w:p>
       <w:r>
         <w:rPr>
@@ -1584,18 +1861,12 @@
     </w:tbl>
     <w:p>
       <w:r>
-        <w:t>Script Text : null</w:t>
-      </w:r>
-    </w:p>
-    <w:p/>
-    <w:p>
-      <w:r>
         <w:rPr>
           <w:b w:val="true"/>
           <w:color w:val="800000"/>
           <w:u w:val="single"/>
         </w:rPr>
-        <w:t>2.5  BML Util Libraries</w:t>
+        <w:t>2.5  Recommended Items rule</w:t>
       </w:r>
     </w:p>
     <w:tbl>
@@ -1623,6 +1894,349 @@
           </w:tcPr>
           <w:p>
             <w:r>
+              <w:t>Rule Name</w:t>
+            </w:r>
+          </w:p>
+        </w:tc>
+        <w:tc>
+          <w:tcPr>
+            <w:shd w:color="auto" w:val="clear" w:fill="4bacc6"/>
+          </w:tcPr>
+          <w:tcPr>
+            <w:tcW w:w="3000"/>
+          </w:tcPr>
+          <w:tcPr>
+            <w:noWrap/>
+          </w:tcPr>
+          <w:p>
+            <w:r>
+              <w:t>Variable Name</w:t>
+            </w:r>
+          </w:p>
+        </w:tc>
+        <w:tc>
+          <w:tcPr>
+            <w:shd w:color="auto" w:val="clear" w:fill="4bacc6"/>
+          </w:tcPr>
+          <w:tcPr>
+            <w:tcW w:w="3600"/>
+          </w:tcPr>
+          <w:tcPr>
+            <w:noWrap/>
+          </w:tcPr>
+          <w:p>
+            <w:r>
+              <w:t>Description</w:t>
+            </w:r>
+          </w:p>
+        </w:tc>
+      </w:tr>
+      <w:tr>
+        <w:tc>
+          <w:tcPr>
+            <w:tcW w:w="2600"/>
+          </w:tcPr>
+          <w:tcPr>
+            <w:noWrap/>
+          </w:tcPr>
+          <w:p>
+            <w:r>
+              <w:t>Power Supply (selected) [Table]</w:t>
+            </w:r>
+          </w:p>
+        </w:tc>
+        <w:tc>
+          <w:tcPr>
+            <w:tcW w:w="3000"/>
+          </w:tcPr>
+          <w:tcPr>
+            <w:noWrap/>
+          </w:tcPr>
+          <w:p>
+            <w:r>
+              <w:t>powerSupply</w:t>
+            </w:r>
+          </w:p>
+        </w:tc>
+        <w:tc>
+          <w:tcPr>
+            <w:tcW w:w="3600"/>
+          </w:tcPr>
+          <w:tcPr>
+            <w:noWrap/>
+          </w:tcPr>
+          <w:p>
+            <w:r>
+              <w:t xml:space="preserve"> This RI rule sets the item &amp; price on the quote from the new string.</w:t>
+            </w:r>
+          </w:p>
+        </w:tc>
+      </w:tr>
+    </w:tbl>
+    <w:p>
+      <w:r>
+        <w:rPr>
+          <w:b w:val="true"/>
+          <w:color w:val="800000"/>
+          <w:u w:val="single"/>
+        </w:rPr>
+        <w:t>2.6  Configuration Flow rule</w:t>
+      </w:r>
+    </w:p>
+    <w:tbl>
+      <w:tblPr>
+        <w:tblW w:w="0" w:type="auto"/>
+        <w:tblBorders>
+          <w:top w:val="single"/>
+          <w:left w:val="single"/>
+          <w:bottom w:val="single"/>
+          <w:right w:val="single"/>
+          <w:insideH w:val="single"/>
+          <w:insideV w:val="single"/>
+        </w:tblBorders>
+      </w:tblPr>
+      <w:tr>
+        <w:tc>
+          <w:tcPr>
+            <w:shd w:color="auto" w:val="clear" w:fill="4bacc6"/>
+          </w:tcPr>
+          <w:tcPr>
+            <w:tcW w:w="2600"/>
+          </w:tcPr>
+          <w:tcPr>
+            <w:noWrap/>
+          </w:tcPr>
+          <w:p>
+            <w:r>
+              <w:t>Rule Name</w:t>
+            </w:r>
+          </w:p>
+        </w:tc>
+        <w:tc>
+          <w:tcPr>
+            <w:shd w:color="auto" w:val="clear" w:fill="4bacc6"/>
+          </w:tcPr>
+          <w:tcPr>
+            <w:tcW w:w="3000"/>
+          </w:tcPr>
+          <w:tcPr>
+            <w:noWrap/>
+          </w:tcPr>
+          <w:p>
+            <w:r>
+              <w:t>Variable Name</w:t>
+            </w:r>
+          </w:p>
+        </w:tc>
+        <w:tc>
+          <w:tcPr>
+            <w:shd w:color="auto" w:val="clear" w:fill="4bacc6"/>
+          </w:tcPr>
+          <w:tcPr>
+            <w:tcW w:w="3600"/>
+          </w:tcPr>
+          <w:tcPr>
+            <w:noWrap/>
+          </w:tcPr>
+          <w:p>
+            <w:r>
+              <w:t>Description</w:t>
+            </w:r>
+          </w:p>
+        </w:tc>
+      </w:tr>
+      <w:tr>
+        <w:tc>
+          <w:tcPr>
+            <w:tcW w:w="2600"/>
+          </w:tcPr>
+          <w:tcPr>
+            <w:noWrap/>
+          </w:tcPr>
+          <w:p>
+            <w:r>
+              <w:t>Display Pricing details</w:t>
+            </w:r>
+          </w:p>
+        </w:tc>
+        <w:tc>
+          <w:tcPr>
+            <w:tcW w:w="3000"/>
+          </w:tcPr>
+          <w:tcPr>
+            <w:noWrap/>
+          </w:tcPr>
+          <w:p>
+            <w:r>
+              <w:t>displayPricingDetails</w:t>
+            </w:r>
+          </w:p>
+        </w:tc>
+        <w:tc>
+          <w:tcPr>
+            <w:tcW w:w="3600"/>
+          </w:tcPr>
+          <w:tcPr>
+            <w:noWrap/>
+          </w:tcPr>
+          <w:p>
+            <w:r>
+              <w:t xml:space="preserve"> This flow will display pricing related details on config screen.</w:t>
+            </w:r>
+          </w:p>
+        </w:tc>
+      </w:tr>
+    </w:tbl>
+    <w:p>
+      <w:r>
+        <w:rPr>
+          <w:b w:val="true"/>
+          <w:color w:val="800000"/>
+          <w:u w:val="single"/>
+        </w:rPr>
+        <w:t>2.7  Pricing rule</w:t>
+      </w:r>
+    </w:p>
+    <w:tbl>
+      <w:tblPr>
+        <w:tblW w:w="0" w:type="auto"/>
+        <w:tblBorders>
+          <w:top w:val="single"/>
+          <w:left w:val="single"/>
+          <w:bottom w:val="single"/>
+          <w:right w:val="single"/>
+          <w:insideH w:val="single"/>
+          <w:insideV w:val="single"/>
+        </w:tblBorders>
+      </w:tblPr>
+      <w:tr>
+        <w:tc>
+          <w:tcPr>
+            <w:shd w:color="auto" w:val="clear" w:fill="4bacc6"/>
+          </w:tcPr>
+          <w:tcPr>
+            <w:tcW w:w="2600"/>
+          </w:tcPr>
+          <w:tcPr>
+            <w:noWrap/>
+          </w:tcPr>
+          <w:p>
+            <w:r>
+              <w:t>Rule Name</w:t>
+            </w:r>
+          </w:p>
+        </w:tc>
+        <w:tc>
+          <w:tcPr>
+            <w:shd w:color="auto" w:val="clear" w:fill="4bacc6"/>
+          </w:tcPr>
+          <w:tcPr>
+            <w:tcW w:w="3000"/>
+          </w:tcPr>
+          <w:tcPr>
+            <w:noWrap/>
+          </w:tcPr>
+          <w:p>
+            <w:r>
+              <w:t>Variable Name</w:t>
+            </w:r>
+          </w:p>
+        </w:tc>
+        <w:tc>
+          <w:tcPr>
+            <w:shd w:color="auto" w:val="clear" w:fill="4bacc6"/>
+          </w:tcPr>
+          <w:tcPr>
+            <w:tcW w:w="3600"/>
+          </w:tcPr>
+          <w:tcPr>
+            <w:noWrap/>
+          </w:tcPr>
+          <w:p>
+            <w:r>
+              <w:t>Description</w:t>
+            </w:r>
+          </w:p>
+        </w:tc>
+      </w:tr>
+      <w:tr>
+        <w:tc>
+          <w:tcPr>
+            <w:tcW w:w="2600"/>
+          </w:tcPr>
+          <w:tcPr>
+            <w:noWrap/>
+          </w:tcPr>
+          <w:p>
+            <w:r>
+              <w:t>Calculate Price for Vision Servers</w:t>
+            </w:r>
+          </w:p>
+        </w:tc>
+        <w:tc>
+          <w:tcPr>
+            <w:tcW w:w="3000"/>
+          </w:tcPr>
+          <w:tcPr>
+            <w:noWrap/>
+          </w:tcPr>
+          <w:p>
+            <w:r>
+              <w:t>calculatePriceForVisionServers</w:t>
+            </w:r>
+          </w:p>
+        </w:tc>
+        <w:tc>
+          <w:tcPr>
+            <w:tcW w:w="3600"/>
+          </w:tcPr>
+          <w:tcPr>
+            <w:noWrap/>
+          </w:tcPr>
+          <w:p>
+            <w:r>
+              <w:t xml:space="preserve"> This pricing rule calculates prices for vision servers based on combination of configured values.</w:t>
+            </w:r>
+          </w:p>
+        </w:tc>
+      </w:tr>
+    </w:tbl>
+    <w:p/>
+    <w:p>
+      <w:r>
+        <w:rPr>
+          <w:b w:val="true"/>
+          <w:color w:val="800000"/>
+          <w:u w:val="single"/>
+        </w:rPr>
+        <w:t>2.8  BML Util Libraries</w:t>
+      </w:r>
+    </w:p>
+    <w:tbl>
+      <w:tblPr>
+        <w:tblW w:w="0" w:type="auto"/>
+        <w:tblBorders>
+          <w:top w:val="single"/>
+          <w:left w:val="single"/>
+          <w:bottom w:val="single"/>
+          <w:right w:val="single"/>
+          <w:insideH w:val="single"/>
+          <w:insideV w:val="single"/>
+        </w:tblBorders>
+      </w:tblPr>
+      <w:tr>
+        <w:tc>
+          <w:tcPr>
+            <w:shd w:color="auto" w:val="clear" w:fill="4bacc6"/>
+          </w:tcPr>
+          <w:tcPr>
+            <w:tcW w:w="2600"/>
+          </w:tcPr>
+          <w:tcPr>
+            <w:noWrap/>
+          </w:tcPr>
+          <w:p>
+            <w:r>
               <w:t>Util Name</w:t>
             </w:r>
           </w:p>
@@ -1743,7 +2357,7 @@
           <w:color w:val="800000"/>
           <w:u w:val="single"/>
         </w:rPr>
-        <w:t>2.6  BML Util Libraries</w:t>
+        <w:t>2.9  BML Util Libraries</w:t>
       </w:r>
     </w:p>
     <w:tbl>
@@ -1964,7 +2578,7 @@
             <w:shd w:color="auto" w:val="clear" w:fill="4bacc6"/>
           </w:tcPr>
           <w:tcPr>
-            <w:tcW w:w="2600"/>
+            <w:tcW w:w="1600"/>
           </w:tcPr>
           <w:tcPr>
             <w:noWrap/>
@@ -1980,7 +2594,7 @@
             <w:shd w:color="auto" w:val="clear" w:fill="4bacc6"/>
           </w:tcPr>
           <w:tcPr>
-            <w:tcW w:w="3000"/>
+            <w:tcW w:w="2500"/>
           </w:tcPr>
           <w:tcPr>
             <w:noWrap/>
@@ -1996,7 +2610,7 @@
             <w:shd w:color="auto" w:val="clear" w:fill="4bacc6"/>
           </w:tcPr>
           <w:tcPr>
-            <w:tcW w:w="3600"/>
+            <w:tcW w:w="4100"/>
           </w:tcPr>
           <w:tcPr>
             <w:noWrap/>
@@ -2007,11 +2621,27 @@
             </w:r>
           </w:p>
         </w:tc>
-      </w:tr>
-      <w:tr>
-        <w:tc>
-          <w:tcPr>
-            <w:tcW w:w="2600"/>
+        <w:tc>
+          <w:tcPr>
+            <w:shd w:color="auto" w:val="clear" w:fill="4bacc6"/>
+          </w:tcPr>
+          <w:tcPr>
+            <w:tcW w:w="1000"/>
+          </w:tcPr>
+          <w:tcPr>
+            <w:noWrap/>
+          </w:tcPr>
+          <w:p>
+            <w:r>
+              <w:t>Data Type</w:t>
+            </w:r>
+          </w:p>
+        </w:tc>
+      </w:tr>
+      <w:tr>
+        <w:tc>
+          <w:tcPr>
+            <w:tcW w:w="1600"/>
           </w:tcPr>
           <w:tcPr>
             <w:noWrap/>
@@ -2024,7 +2654,7 @@
         </w:tc>
         <w:tc>
           <w:tcPr>
-            <w:tcW w:w="3000"/>
+            <w:tcW w:w="2500"/>
           </w:tcPr>
           <w:tcPr>
             <w:noWrap/>
@@ -2037,7 +2667,7 @@
         </w:tc>
         <w:tc>
           <w:tcPr>
-            <w:tcW w:w="3600"/>
+            <w:tcW w:w="4100"/>
           </w:tcPr>
           <w:tcPr>
             <w:noWrap/>
@@ -2045,6 +2675,19 @@
           <w:p>
             <w:r>
               <w:t xml:space="preserve"> This menu attribute lists the power supply PSU's to choose.</w:t>
+            </w:r>
+          </w:p>
+        </w:tc>
+        <w:tc>
+          <w:tcPr>
+            <w:tcW w:w="1000"/>
+          </w:tcPr>
+          <w:tcPr>
+            <w:noWrap/>
+          </w:tcPr>
+          <w:p>
+            <w:r>
+              <w:t>Text</w:t>
             </w:r>
           </w:p>
         </w:tc>
@@ -2167,11 +2810,6 @@
     </w:tbl>
     <w:p>
       <w:r>
-        <w:t>Script Text : null</w:t>
-      </w:r>
-    </w:p>
-    <w:p>
-      <w:r>
         <w:rPr>
           <w:b w:val="true"/>
           <w:color w:val="800000"/>
@@ -2284,11 +2922,6 @@
         </w:tc>
       </w:tr>
     </w:tbl>
-    <w:p>
-      <w:r>
-        <w:t>Script Text : null</w:t>
-      </w:r>
-    </w:p>
     <w:p>
       <w:r>
         <w:rPr>
@@ -2405,18 +3038,12 @@
     </w:tbl>
     <w:p>
       <w:r>
-        <w:t>Script Text : null</w:t>
-      </w:r>
-    </w:p>
-    <w:p/>
-    <w:p>
-      <w:r>
         <w:rPr>
           <w:b w:val="true"/>
           <w:color w:val="800000"/>
           <w:u w:val="single"/>
         </w:rPr>
-        <w:t>3.5  BML Util Libraries</w:t>
+        <w:t>3.5  Recommended Items rule</w:t>
       </w:r>
     </w:p>
     <w:tbl>
@@ -2444,6 +3071,121 @@
           </w:tcPr>
           <w:p>
             <w:r>
+              <w:t>Rule Name</w:t>
+            </w:r>
+          </w:p>
+        </w:tc>
+        <w:tc>
+          <w:tcPr>
+            <w:shd w:color="auto" w:val="clear" w:fill="4bacc6"/>
+          </w:tcPr>
+          <w:tcPr>
+            <w:tcW w:w="3000"/>
+          </w:tcPr>
+          <w:tcPr>
+            <w:noWrap/>
+          </w:tcPr>
+          <w:p>
+            <w:r>
+              <w:t>Variable Name</w:t>
+            </w:r>
+          </w:p>
+        </w:tc>
+        <w:tc>
+          <w:tcPr>
+            <w:shd w:color="auto" w:val="clear" w:fill="4bacc6"/>
+          </w:tcPr>
+          <w:tcPr>
+            <w:tcW w:w="3600"/>
+          </w:tcPr>
+          <w:tcPr>
+            <w:noWrap/>
+          </w:tcPr>
+          <w:p>
+            <w:r>
+              <w:t>Description</w:t>
+            </w:r>
+          </w:p>
+        </w:tc>
+      </w:tr>
+      <w:tr>
+        <w:tc>
+          <w:tcPr>
+            <w:tcW w:w="2600"/>
+          </w:tcPr>
+          <w:tcPr>
+            <w:noWrap/>
+          </w:tcPr>
+          <w:p>
+            <w:r>
+              <w:t>Operating System [Volume Table]</w:t>
+            </w:r>
+          </w:p>
+        </w:tc>
+        <w:tc>
+          <w:tcPr>
+            <w:tcW w:w="3000"/>
+          </w:tcPr>
+          <w:tcPr>
+            <w:noWrap/>
+          </w:tcPr>
+          <w:p>
+            <w:r>
+              <w:t>operatingSystemTable</w:t>
+            </w:r>
+          </w:p>
+        </w:tc>
+        <w:tc>
+          <w:tcPr>
+            <w:tcW w:w="3600"/>
+          </w:tcPr>
+          <w:tcPr>
+            <w:noWrap/>
+          </w:tcPr>
+          <w:p>
+            <w:r>
+              <w:t xml:space="preserve"> This RI rule sets the item &amp; price on the quote from the new string.</w:t>
+            </w:r>
+          </w:p>
+        </w:tc>
+      </w:tr>
+    </w:tbl>
+    <w:p/>
+    <w:p>
+      <w:r>
+        <w:rPr>
+          <w:b w:val="true"/>
+          <w:color w:val="800000"/>
+          <w:u w:val="single"/>
+        </w:rPr>
+        <w:t>3.6  BML Util Libraries</w:t>
+      </w:r>
+    </w:p>
+    <w:tbl>
+      <w:tblPr>
+        <w:tblW w:w="0" w:type="auto"/>
+        <w:tblBorders>
+          <w:top w:val="single"/>
+          <w:left w:val="single"/>
+          <w:bottom w:val="single"/>
+          <w:right w:val="single"/>
+          <w:insideH w:val="single"/>
+          <w:insideV w:val="single"/>
+        </w:tblBorders>
+      </w:tblPr>
+      <w:tr>
+        <w:tc>
+          <w:tcPr>
+            <w:shd w:color="auto" w:val="clear" w:fill="4bacc6"/>
+          </w:tcPr>
+          <w:tcPr>
+            <w:tcW w:w="2600"/>
+          </w:tcPr>
+          <w:tcPr>
+            <w:noWrap/>
+          </w:tcPr>
+          <w:p>
+            <w:r>
               <w:t>Util Name</w:t>
             </w:r>
           </w:p>
@@ -2561,7 +3303,7 @@
           <w:color w:val="800000"/>
           <w:u w:val="single"/>
         </w:rPr>
-        <w:t>3.6  BML Util Libraries</w:t>
+        <w:t>3.7  BML Util Libraries</w:t>
       </w:r>
     </w:p>
     <w:tbl>
@@ -2791,7 +3533,7 @@
             <w:shd w:color="auto" w:val="clear" w:fill="4bacc6"/>
           </w:tcPr>
           <w:tcPr>
-            <w:tcW w:w="2600"/>
+            <w:tcW w:w="1600"/>
           </w:tcPr>
           <w:tcPr>
             <w:noWrap/>
@@ -2807,7 +3549,7 @@
             <w:shd w:color="auto" w:val="clear" w:fill="4bacc6"/>
           </w:tcPr>
           <w:tcPr>
-            <w:tcW w:w="3000"/>
+            <w:tcW w:w="2500"/>
           </w:tcPr>
           <w:tcPr>
             <w:noWrap/>
@@ -2823,7 +3565,7 @@
             <w:shd w:color="auto" w:val="clear" w:fill="4bacc6"/>
           </w:tcPr>
           <w:tcPr>
-            <w:tcW w:w="3600"/>
+            <w:tcW w:w="4100"/>
           </w:tcPr>
           <w:tcPr>
             <w:noWrap/>
@@ -2834,11 +3576,27 @@
             </w:r>
           </w:p>
         </w:tc>
-      </w:tr>
-      <w:tr>
-        <w:tc>
-          <w:tcPr>
-            <w:tcW w:w="2600"/>
+        <w:tc>
+          <w:tcPr>
+            <w:shd w:color="auto" w:val="clear" w:fill="4bacc6"/>
+          </w:tcPr>
+          <w:tcPr>
+            <w:tcW w:w="1000"/>
+          </w:tcPr>
+          <w:tcPr>
+            <w:noWrap/>
+          </w:tcPr>
+          <w:p>
+            <w:r>
+              <w:t>Data Type</w:t>
+            </w:r>
+          </w:p>
+        </w:tc>
+      </w:tr>
+      <w:tr>
+        <w:tc>
+          <w:tcPr>
+            <w:tcW w:w="1600"/>
           </w:tcPr>
           <w:tcPr>
             <w:noWrap/>
@@ -2851,7 +3609,7 @@
         </w:tc>
         <w:tc>
           <w:tcPr>
-            <w:tcW w:w="3000"/>
+            <w:tcW w:w="2500"/>
           </w:tcPr>
           <w:tcPr>
             <w:noWrap/>
@@ -2864,7 +3622,7 @@
         </w:tc>
         <w:tc>
           <w:tcPr>
-            <w:tcW w:w="3600"/>
+            <w:tcW w:w="4100"/>
           </w:tcPr>
           <w:tcPr>
             <w:noWrap/>
@@ -2872,6 +3630,19 @@
           <w:p>
             <w:r>
               <w:t xml:space="preserve"> This menu attribute shows the list of processors available</w:t>
+            </w:r>
+          </w:p>
+        </w:tc>
+        <w:tc>
+          <w:tcPr>
+            <w:tcW w:w="1000"/>
+          </w:tcPr>
+          <w:tcPr>
+            <w:noWrap/>
+          </w:tcPr>
+          <w:p>
+            <w:r>
+              <w:t>Text</w:t>
             </w:r>
           </w:p>
         </w:tc>
@@ -2994,11 +3765,6 @@
     </w:tbl>
     <w:p>
       <w:r>
-        <w:t>Script Text : null</w:t>
-      </w:r>
-    </w:p>
-    <w:p>
-      <w:r>
         <w:rPr>
           <w:b w:val="true"/>
           <w:color w:val="800000"/>
@@ -3111,11 +3877,6 @@
         </w:tc>
       </w:tr>
     </w:tbl>
-    <w:p>
-      <w:r>
-        <w:t>Script Text : null</w:t>
-      </w:r>
-    </w:p>
     <w:p>
       <w:r>
         <w:rPr>
@@ -3230,11 +3991,6 @@
         </w:tc>
       </w:tr>
     </w:tbl>
-    <w:p>
-      <w:r>
-        <w:t>Script Text : null</w:t>
-      </w:r>
-    </w:p>
     <w:p/>
     <w:p>
       <w:r>
@@ -3523,7 +4279,7 @@
             <w:shd w:color="auto" w:val="clear" w:fill="4bacc6"/>
           </w:tcPr>
           <w:tcPr>
-            <w:tcW w:w="2600"/>
+            <w:tcW w:w="1600"/>
           </w:tcPr>
           <w:tcPr>
             <w:noWrap/>
@@ -3539,7 +4295,7 @@
             <w:shd w:color="auto" w:val="clear" w:fill="4bacc6"/>
           </w:tcPr>
           <w:tcPr>
-            <w:tcW w:w="3000"/>
+            <w:tcW w:w="2500"/>
           </w:tcPr>
           <w:tcPr>
             <w:noWrap/>
@@ -3555,7 +4311,7 @@
             <w:shd w:color="auto" w:val="clear" w:fill="4bacc6"/>
           </w:tcPr>
           <w:tcPr>
-            <w:tcW w:w="3600"/>
+            <w:tcW w:w="4100"/>
           </w:tcPr>
           <w:tcPr>
             <w:noWrap/>
@@ -3566,11 +4322,27 @@
             </w:r>
           </w:p>
         </w:tc>
-      </w:tr>
-      <w:tr>
-        <w:tc>
-          <w:tcPr>
-            <w:tcW w:w="2600"/>
+        <w:tc>
+          <w:tcPr>
+            <w:shd w:color="auto" w:val="clear" w:fill="4bacc6"/>
+          </w:tcPr>
+          <w:tcPr>
+            <w:tcW w:w="1000"/>
+          </w:tcPr>
+          <w:tcPr>
+            <w:noWrap/>
+          </w:tcPr>
+          <w:p>
+            <w:r>
+              <w:t>Data Type</w:t>
+            </w:r>
+          </w:p>
+        </w:tc>
+      </w:tr>
+      <w:tr>
+        <w:tc>
+          <w:tcPr>
+            <w:tcW w:w="1600"/>
           </w:tcPr>
           <w:tcPr>
             <w:noWrap/>
@@ -3583,7 +4355,7 @@
         </w:tc>
         <w:tc>
           <w:tcPr>
-            <w:tcW w:w="3000"/>
+            <w:tcW w:w="2500"/>
           </w:tcPr>
           <w:tcPr>
             <w:noWrap/>
@@ -3596,7 +4368,7 @@
         </w:tc>
         <w:tc>
           <w:tcPr>
-            <w:tcW w:w="3600"/>
+            <w:tcW w:w="4100"/>
           </w:tcPr>
           <w:tcPr>
             <w:noWrap/>
@@ -3604,6 +4376,19 @@
           <w:p>
             <w:r>
               <w:t xml:space="preserve"> This menu attribute shows the list of RAM available</w:t>
+            </w:r>
+          </w:p>
+        </w:tc>
+        <w:tc>
+          <w:tcPr>
+            <w:tcW w:w="1000"/>
+          </w:tcPr>
+          <w:tcPr>
+            <w:noWrap/>
+          </w:tcPr>
+          <w:p>
+            <w:r>
+              <w:t>Text</w:t>
             </w:r>
           </w:p>
         </w:tc>
@@ -3726,11 +4511,6 @@
     </w:tbl>
     <w:p>
       <w:r>
-        <w:t>Script Text : null</w:t>
-      </w:r>
-    </w:p>
-    <w:p>
-      <w:r>
         <w:rPr>
           <w:b w:val="true"/>
           <w:color w:val="800000"/>
@@ -3843,11 +4623,6 @@
         </w:tc>
       </w:tr>
     </w:tbl>
-    <w:p>
-      <w:r>
-        <w:t>Script Text : null</w:t>
-      </w:r>
-    </w:p>
     <w:p>
       <w:r>
         <w:rPr>
@@ -3964,18 +4739,12 @@
     </w:tbl>
     <w:p>
       <w:r>
-        <w:t>Script Text : null</w:t>
-      </w:r>
-    </w:p>
-    <w:p/>
-    <w:p>
-      <w:r>
         <w:rPr>
           <w:b w:val="true"/>
           <w:color w:val="800000"/>
           <w:u w:val="single"/>
         </w:rPr>
-        <w:t>5.5  BML Util Libraries</w:t>
+        <w:t>5.5  Recommended Items rule</w:t>
       </w:r>
     </w:p>
     <w:tbl>
@@ -4003,6 +4772,349 @@
           </w:tcPr>
           <w:p>
             <w:r>
+              <w:t>Rule Name</w:t>
+            </w:r>
+          </w:p>
+        </w:tc>
+        <w:tc>
+          <w:tcPr>
+            <w:shd w:color="auto" w:val="clear" w:fill="4bacc6"/>
+          </w:tcPr>
+          <w:tcPr>
+            <w:tcW w:w="3000"/>
+          </w:tcPr>
+          <w:tcPr>
+            <w:noWrap/>
+          </w:tcPr>
+          <w:p>
+            <w:r>
+              <w:t>Variable Name</w:t>
+            </w:r>
+          </w:p>
+        </w:tc>
+        <w:tc>
+          <w:tcPr>
+            <w:shd w:color="auto" w:val="clear" w:fill="4bacc6"/>
+          </w:tcPr>
+          <w:tcPr>
+            <w:tcW w:w="3600"/>
+          </w:tcPr>
+          <w:tcPr>
+            <w:noWrap/>
+          </w:tcPr>
+          <w:p>
+            <w:r>
+              <w:t>Description</w:t>
+            </w:r>
+          </w:p>
+        </w:tc>
+      </w:tr>
+      <w:tr>
+        <w:tc>
+          <w:tcPr>
+            <w:tcW w:w="2600"/>
+          </w:tcPr>
+          <w:tcPr>
+            <w:noWrap/>
+          </w:tcPr>
+          <w:p>
+            <w:r>
+              <w:t>SLA Parts</w:t>
+            </w:r>
+          </w:p>
+        </w:tc>
+        <w:tc>
+          <w:tcPr>
+            <w:tcW w:w="3000"/>
+          </w:tcPr>
+          <w:tcPr>
+            <w:noWrap/>
+          </w:tcPr>
+          <w:p>
+            <w:r>
+              <w:t>sLAParts</w:t>
+            </w:r>
+          </w:p>
+        </w:tc>
+        <w:tc>
+          <w:tcPr>
+            <w:tcW w:w="3600"/>
+          </w:tcPr>
+          <w:tcPr>
+            <w:noWrap/>
+          </w:tcPr>
+          <w:p>
+            <w:r>
+              <w:t xml:space="preserve"> This RI rule sets the item &amp; price on the quote from the new string.</w:t>
+            </w:r>
+          </w:p>
+        </w:tc>
+      </w:tr>
+    </w:tbl>
+    <w:p>
+      <w:r>
+        <w:rPr>
+          <w:b w:val="true"/>
+          <w:color w:val="800000"/>
+          <w:u w:val="single"/>
+        </w:rPr>
+        <w:t>5.6  Configuration Flow rule</w:t>
+      </w:r>
+    </w:p>
+    <w:tbl>
+      <w:tblPr>
+        <w:tblW w:w="0" w:type="auto"/>
+        <w:tblBorders>
+          <w:top w:val="single"/>
+          <w:left w:val="single"/>
+          <w:bottom w:val="single"/>
+          <w:right w:val="single"/>
+          <w:insideH w:val="single"/>
+          <w:insideV w:val="single"/>
+        </w:tblBorders>
+      </w:tblPr>
+      <w:tr>
+        <w:tc>
+          <w:tcPr>
+            <w:shd w:color="auto" w:val="clear" w:fill="4bacc6"/>
+          </w:tcPr>
+          <w:tcPr>
+            <w:tcW w:w="2600"/>
+          </w:tcPr>
+          <w:tcPr>
+            <w:noWrap/>
+          </w:tcPr>
+          <w:p>
+            <w:r>
+              <w:t>Rule Name</w:t>
+            </w:r>
+          </w:p>
+        </w:tc>
+        <w:tc>
+          <w:tcPr>
+            <w:shd w:color="auto" w:val="clear" w:fill="4bacc6"/>
+          </w:tcPr>
+          <w:tcPr>
+            <w:tcW w:w="3000"/>
+          </w:tcPr>
+          <w:tcPr>
+            <w:noWrap/>
+          </w:tcPr>
+          <w:p>
+            <w:r>
+              <w:t>Variable Name</w:t>
+            </w:r>
+          </w:p>
+        </w:tc>
+        <w:tc>
+          <w:tcPr>
+            <w:shd w:color="auto" w:val="clear" w:fill="4bacc6"/>
+          </w:tcPr>
+          <w:tcPr>
+            <w:tcW w:w="3600"/>
+          </w:tcPr>
+          <w:tcPr>
+            <w:noWrap/>
+          </w:tcPr>
+          <w:p>
+            <w:r>
+              <w:t>Description</w:t>
+            </w:r>
+          </w:p>
+        </w:tc>
+      </w:tr>
+      <w:tr>
+        <w:tc>
+          <w:tcPr>
+            <w:tcW w:w="2600"/>
+          </w:tcPr>
+          <w:tcPr>
+            <w:noWrap/>
+          </w:tcPr>
+          <w:p>
+            <w:r>
+              <w:t>Create Model from EBS for Modifications</w:t>
+            </w:r>
+          </w:p>
+        </w:tc>
+        <w:tc>
+          <w:tcPr>
+            <w:tcW w:w="3000"/>
+          </w:tcPr>
+          <w:tcPr>
+            <w:noWrap/>
+          </w:tcPr>
+          <w:p>
+            <w:r>
+              <w:t>createModelFromEBSForModifications</w:t>
+            </w:r>
+          </w:p>
+        </w:tc>
+        <w:tc>
+          <w:tcPr>
+            <w:tcW w:w="3600"/>
+          </w:tcPr>
+          <w:tcPr>
+            <w:noWrap/>
+          </w:tcPr>
+          <w:p>
+            <w:r>
+              <w:t xml:space="preserve"> This flow is created to show the model from EBS with renewal attributes.</w:t>
+            </w:r>
+          </w:p>
+        </w:tc>
+      </w:tr>
+    </w:tbl>
+    <w:p>
+      <w:r>
+        <w:rPr>
+          <w:b w:val="true"/>
+          <w:color w:val="800000"/>
+          <w:u w:val="single"/>
+        </w:rPr>
+        <w:t>5.7  Pricing rule</w:t>
+      </w:r>
+    </w:p>
+    <w:tbl>
+      <w:tblPr>
+        <w:tblW w:w="0" w:type="auto"/>
+        <w:tblBorders>
+          <w:top w:val="single"/>
+          <w:left w:val="single"/>
+          <w:bottom w:val="single"/>
+          <w:right w:val="single"/>
+          <w:insideH w:val="single"/>
+          <w:insideV w:val="single"/>
+        </w:tblBorders>
+      </w:tblPr>
+      <w:tr>
+        <w:tc>
+          <w:tcPr>
+            <w:shd w:color="auto" w:val="clear" w:fill="4bacc6"/>
+          </w:tcPr>
+          <w:tcPr>
+            <w:tcW w:w="2600"/>
+          </w:tcPr>
+          <w:tcPr>
+            <w:noWrap/>
+          </w:tcPr>
+          <w:p>
+            <w:r>
+              <w:t>Rule Name</w:t>
+            </w:r>
+          </w:p>
+        </w:tc>
+        <w:tc>
+          <w:tcPr>
+            <w:shd w:color="auto" w:val="clear" w:fill="4bacc6"/>
+          </w:tcPr>
+          <w:tcPr>
+            <w:tcW w:w="3000"/>
+          </w:tcPr>
+          <w:tcPr>
+            <w:noWrap/>
+          </w:tcPr>
+          <w:p>
+            <w:r>
+              <w:t>Variable Name</w:t>
+            </w:r>
+          </w:p>
+        </w:tc>
+        <w:tc>
+          <w:tcPr>
+            <w:shd w:color="auto" w:val="clear" w:fill="4bacc6"/>
+          </w:tcPr>
+          <w:tcPr>
+            <w:tcW w:w="3600"/>
+          </w:tcPr>
+          <w:tcPr>
+            <w:noWrap/>
+          </w:tcPr>
+          <w:p>
+            <w:r>
+              <w:t>Description</w:t>
+            </w:r>
+          </w:p>
+        </w:tc>
+      </w:tr>
+      <w:tr>
+        <w:tc>
+          <w:tcPr>
+            <w:tcW w:w="2600"/>
+          </w:tcPr>
+          <w:tcPr>
+            <w:noWrap/>
+          </w:tcPr>
+          <w:p>
+            <w:r>
+              <w:t>Calculate Prices for renewal attributes from EBS</w:t>
+            </w:r>
+          </w:p>
+        </w:tc>
+        <w:tc>
+          <w:tcPr>
+            <w:tcW w:w="3000"/>
+          </w:tcPr>
+          <w:tcPr>
+            <w:noWrap/>
+          </w:tcPr>
+          <w:p>
+            <w:r>
+              <w:t>calculatePricesForRenewalAttributesFromEBS</w:t>
+            </w:r>
+          </w:p>
+        </w:tc>
+        <w:tc>
+          <w:tcPr>
+            <w:tcW w:w="3600"/>
+          </w:tcPr>
+          <w:tcPr>
+            <w:noWrap/>
+          </w:tcPr>
+          <w:p>
+            <w:r>
+              <w:t xml:space="preserve"> This pricing rule calculates prices for renewal model created.</w:t>
+            </w:r>
+          </w:p>
+        </w:tc>
+      </w:tr>
+    </w:tbl>
+    <w:p/>
+    <w:p>
+      <w:r>
+        <w:rPr>
+          <w:b w:val="true"/>
+          <w:color w:val="800000"/>
+          <w:u w:val="single"/>
+        </w:rPr>
+        <w:t>5.8  BML Util Libraries</w:t>
+      </w:r>
+    </w:p>
+    <w:tbl>
+      <w:tblPr>
+        <w:tblW w:w="0" w:type="auto"/>
+        <w:tblBorders>
+          <w:top w:val="single"/>
+          <w:left w:val="single"/>
+          <w:bottom w:val="single"/>
+          <w:right w:val="single"/>
+          <w:insideH w:val="single"/>
+          <w:insideV w:val="single"/>
+        </w:tblBorders>
+      </w:tblPr>
+      <w:tr>
+        <w:tc>
+          <w:tcPr>
+            <w:shd w:color="auto" w:val="clear" w:fill="4bacc6"/>
+          </w:tcPr>
+          <w:tcPr>
+            <w:tcW w:w="2600"/>
+          </w:tcPr>
+          <w:tcPr>
+            <w:noWrap/>
+          </w:tcPr>
+          <w:p>
+            <w:r>
               <w:t>Util Name</w:t>
             </w:r>
           </w:p>
@@ -4178,7 +5290,7 @@
           <w:color w:val="800000"/>
           <w:u w:val="single"/>
         </w:rPr>
-        <w:t>5.6  BML Util Libraries</w:t>
+        <w:t>5.9  BML Util Libraries</w:t>
       </w:r>
     </w:p>
     <w:tbl>

</xml_diff>

<commit_message>
Added code to make header text bold
</commit_message>
<xml_diff>
--- a/files/output/Sample TDD_temp.docx
+++ b/files/output/Sample TDD_temp.docx
@@ -47,6 +47,9 @@
           </w:tcPr>
           <w:p>
             <w:r>
+              <w:rPr>
+                <w:b w:val="true"/>
+              </w:rPr>
               <w:t>Attribute Name</w:t>
             </w:r>
           </w:p>
@@ -63,6 +66,9 @@
           </w:tcPr>
           <w:p>
             <w:r>
+              <w:rPr>
+                <w:b w:val="true"/>
+              </w:rPr>
               <w:t>Variable Name</w:t>
             </w:r>
           </w:p>
@@ -79,6 +85,9 @@
           </w:tcPr>
           <w:p>
             <w:r>
+              <w:rPr>
+                <w:b w:val="true"/>
+              </w:rPr>
               <w:t>Description</w:t>
             </w:r>
           </w:p>
@@ -95,6 +104,9 @@
           </w:tcPr>
           <w:p>
             <w:r>
+              <w:rPr>
+                <w:b w:val="true"/>
+              </w:rPr>
               <w:t>Data Type</w:t>
             </w:r>
           </w:p>
@@ -245,6 +257,9 @@
           </w:tcPr>
           <w:p>
             <w:r>
+              <w:rPr>
+                <w:b w:val="true"/>
+              </w:rPr>
               <w:t>Rule Name</w:t>
             </w:r>
           </w:p>
@@ -261,6 +276,9 @@
           </w:tcPr>
           <w:p>
             <w:r>
+              <w:rPr>
+                <w:b w:val="true"/>
+              </w:rPr>
               <w:t>Variable Name</w:t>
             </w:r>
           </w:p>
@@ -277,6 +295,9 @@
           </w:tcPr>
           <w:p>
             <w:r>
+              <w:rPr>
+                <w:b w:val="true"/>
+              </w:rPr>
               <w:t>Description</w:t>
             </w:r>
           </w:p>
@@ -400,6 +421,9 @@
           </w:tcPr>
           <w:p>
             <w:r>
+              <w:rPr>
+                <w:b w:val="true"/>
+              </w:rPr>
               <w:t>Rule Name</w:t>
             </w:r>
           </w:p>
@@ -416,6 +440,9 @@
           </w:tcPr>
           <w:p>
             <w:r>
+              <w:rPr>
+                <w:b w:val="true"/>
+              </w:rPr>
               <w:t>Variable Name</w:t>
             </w:r>
           </w:p>
@@ -432,6 +459,9 @@
           </w:tcPr>
           <w:p>
             <w:r>
+              <w:rPr>
+                <w:b w:val="true"/>
+              </w:rPr>
               <w:t>Description</w:t>
             </w:r>
           </w:p>
@@ -514,6 +544,9 @@
           </w:tcPr>
           <w:p>
             <w:r>
+              <w:rPr>
+                <w:b w:val="true"/>
+              </w:rPr>
               <w:t>Rule Name</w:t>
             </w:r>
           </w:p>
@@ -530,6 +563,9 @@
           </w:tcPr>
           <w:p>
             <w:r>
+              <w:rPr>
+                <w:b w:val="true"/>
+              </w:rPr>
               <w:t>Variable Name</w:t>
             </w:r>
           </w:p>
@@ -546,6 +582,9 @@
           </w:tcPr>
           <w:p>
             <w:r>
+              <w:rPr>
+                <w:b w:val="true"/>
+              </w:rPr>
               <w:t>Description</w:t>
             </w:r>
           </w:p>
@@ -628,6 +667,9 @@
           </w:tcPr>
           <w:p>
             <w:r>
+              <w:rPr>
+                <w:b w:val="true"/>
+              </w:rPr>
               <w:t>Rule Name</w:t>
             </w:r>
           </w:p>
@@ -644,6 +686,9 @@
           </w:tcPr>
           <w:p>
             <w:r>
+              <w:rPr>
+                <w:b w:val="true"/>
+              </w:rPr>
               <w:t>Variable Name</w:t>
             </w:r>
           </w:p>
@@ -660,6 +705,9 @@
           </w:tcPr>
           <w:p>
             <w:r>
+              <w:rPr>
+                <w:b w:val="true"/>
+              </w:rPr>
               <w:t>Description</w:t>
             </w:r>
           </w:p>
@@ -742,6 +790,9 @@
           </w:tcPr>
           <w:p>
             <w:r>
+              <w:rPr>
+                <w:b w:val="true"/>
+              </w:rPr>
               <w:t>Rule Name</w:t>
             </w:r>
           </w:p>
@@ -758,6 +809,9 @@
           </w:tcPr>
           <w:p>
             <w:r>
+              <w:rPr>
+                <w:b w:val="true"/>
+              </w:rPr>
               <w:t>Variable Name</w:t>
             </w:r>
           </w:p>
@@ -774,6 +828,9 @@
           </w:tcPr>
           <w:p>
             <w:r>
+              <w:rPr>
+                <w:b w:val="true"/>
+              </w:rPr>
               <w:t>Description</w:t>
             </w:r>
           </w:p>
@@ -857,6 +914,9 @@
           </w:tcPr>
           <w:p>
             <w:r>
+              <w:rPr>
+                <w:b w:val="true"/>
+              </w:rPr>
               <w:t>Util Name</w:t>
             </w:r>
           </w:p>
@@ -873,6 +933,9 @@
           </w:tcPr>
           <w:p>
             <w:r>
+              <w:rPr>
+                <w:b w:val="true"/>
+              </w:rPr>
               <w:t>Variable Name</w:t>
             </w:r>
           </w:p>
@@ -889,6 +952,9 @@
           </w:tcPr>
           <w:p>
             <w:r>
+              <w:rPr>
+                <w:b w:val="true"/>
+              </w:rPr>
               <w:t>Description</w:t>
             </w:r>
           </w:p>
@@ -943,7 +1009,6 @@
           <w:color w:val="800000"/>
           <w:u w:val="single"/>
         </w:rPr>
-        <w:br/>
         <w:t>Script Text</w:t>
       </w:r>
     </w:p>
@@ -1044,6 +1109,9 @@
           </w:tcPr>
           <w:p>
             <w:r>
+              <w:rPr>
+                <w:b w:val="true"/>
+              </w:rPr>
               <w:t>Util Name</w:t>
             </w:r>
           </w:p>
@@ -1060,6 +1128,9 @@
           </w:tcPr>
           <w:p>
             <w:r>
+              <w:rPr>
+                <w:b w:val="true"/>
+              </w:rPr>
               <w:t>Variable Name</w:t>
             </w:r>
           </w:p>
@@ -1076,6 +1147,9 @@
           </w:tcPr>
           <w:p>
             <w:r>
+              <w:rPr>
+                <w:b w:val="true"/>
+              </w:rPr>
               <w:t>Description</w:t>
             </w:r>
           </w:p>
@@ -1130,7 +1204,6 @@
           <w:color w:val="800000"/>
           <w:u w:val="single"/>
         </w:rPr>
-        <w:br/>
         <w:t>Script Text</w:t>
       </w:r>
     </w:p>
@@ -1313,6 +1386,9 @@
           </w:tcPr>
           <w:p>
             <w:r>
+              <w:rPr>
+                <w:b w:val="true"/>
+              </w:rPr>
               <w:t>Attribute Name</w:t>
             </w:r>
           </w:p>
@@ -1329,6 +1405,9 @@
           </w:tcPr>
           <w:p>
             <w:r>
+              <w:rPr>
+                <w:b w:val="true"/>
+              </w:rPr>
               <w:t>Variable Name</w:t>
             </w:r>
           </w:p>
@@ -1345,6 +1424,9 @@
           </w:tcPr>
           <w:p>
             <w:r>
+              <w:rPr>
+                <w:b w:val="true"/>
+              </w:rPr>
               <w:t>Description</w:t>
             </w:r>
           </w:p>
@@ -1361,6 +1443,9 @@
           </w:tcPr>
           <w:p>
             <w:r>
+              <w:rPr>
+                <w:b w:val="true"/>
+              </w:rPr>
               <w:t>Data Type</w:t>
             </w:r>
           </w:p>
@@ -1511,6 +1596,9 @@
           </w:tcPr>
           <w:p>
             <w:r>
+              <w:rPr>
+                <w:b w:val="true"/>
+              </w:rPr>
               <w:t>Rule Name</w:t>
             </w:r>
           </w:p>
@@ -1527,6 +1615,9 @@
           </w:tcPr>
           <w:p>
             <w:r>
+              <w:rPr>
+                <w:b w:val="true"/>
+              </w:rPr>
               <w:t>Variable Name</w:t>
             </w:r>
           </w:p>
@@ -1543,6 +1634,9 @@
           </w:tcPr>
           <w:p>
             <w:r>
+              <w:rPr>
+                <w:b w:val="true"/>
+              </w:rPr>
               <w:t>Description</w:t>
             </w:r>
           </w:p>
@@ -1666,6 +1760,9 @@
           </w:tcPr>
           <w:p>
             <w:r>
+              <w:rPr>
+                <w:b w:val="true"/>
+              </w:rPr>
               <w:t>Rule Name</w:t>
             </w:r>
           </w:p>
@@ -1682,6 +1779,9 @@
           </w:tcPr>
           <w:p>
             <w:r>
+              <w:rPr>
+                <w:b w:val="true"/>
+              </w:rPr>
               <w:t>Variable Name</w:t>
             </w:r>
           </w:p>
@@ -1698,6 +1798,9 @@
           </w:tcPr>
           <w:p>
             <w:r>
+              <w:rPr>
+                <w:b w:val="true"/>
+              </w:rPr>
               <w:t>Description</w:t>
             </w:r>
           </w:p>
@@ -1780,6 +1883,9 @@
           </w:tcPr>
           <w:p>
             <w:r>
+              <w:rPr>
+                <w:b w:val="true"/>
+              </w:rPr>
               <w:t>Rule Name</w:t>
             </w:r>
           </w:p>
@@ -1796,6 +1902,9 @@
           </w:tcPr>
           <w:p>
             <w:r>
+              <w:rPr>
+                <w:b w:val="true"/>
+              </w:rPr>
               <w:t>Variable Name</w:t>
             </w:r>
           </w:p>
@@ -1812,6 +1921,9 @@
           </w:tcPr>
           <w:p>
             <w:r>
+              <w:rPr>
+                <w:b w:val="true"/>
+              </w:rPr>
               <w:t>Description</w:t>
             </w:r>
           </w:p>
@@ -1894,6 +2006,9 @@
           </w:tcPr>
           <w:p>
             <w:r>
+              <w:rPr>
+                <w:b w:val="true"/>
+              </w:rPr>
               <w:t>Rule Name</w:t>
             </w:r>
           </w:p>
@@ -1910,6 +2025,9 @@
           </w:tcPr>
           <w:p>
             <w:r>
+              <w:rPr>
+                <w:b w:val="true"/>
+              </w:rPr>
               <w:t>Variable Name</w:t>
             </w:r>
           </w:p>
@@ -1926,6 +2044,9 @@
           </w:tcPr>
           <w:p>
             <w:r>
+              <w:rPr>
+                <w:b w:val="true"/>
+              </w:rPr>
               <w:t>Description</w:t>
             </w:r>
           </w:p>
@@ -2008,6 +2129,9 @@
           </w:tcPr>
           <w:p>
             <w:r>
+              <w:rPr>
+                <w:b w:val="true"/>
+              </w:rPr>
               <w:t>Rule Name</w:t>
             </w:r>
           </w:p>
@@ -2024,6 +2148,9 @@
           </w:tcPr>
           <w:p>
             <w:r>
+              <w:rPr>
+                <w:b w:val="true"/>
+              </w:rPr>
               <w:t>Variable Name</w:t>
             </w:r>
           </w:p>
@@ -2040,6 +2167,9 @@
           </w:tcPr>
           <w:p>
             <w:r>
+              <w:rPr>
+                <w:b w:val="true"/>
+              </w:rPr>
               <w:t>Description</w:t>
             </w:r>
           </w:p>
@@ -2122,6 +2252,9 @@
           </w:tcPr>
           <w:p>
             <w:r>
+              <w:rPr>
+                <w:b w:val="true"/>
+              </w:rPr>
               <w:t>Rule Name</w:t>
             </w:r>
           </w:p>
@@ -2138,6 +2271,9 @@
           </w:tcPr>
           <w:p>
             <w:r>
+              <w:rPr>
+                <w:b w:val="true"/>
+              </w:rPr>
               <w:t>Variable Name</w:t>
             </w:r>
           </w:p>
@@ -2154,6 +2290,9 @@
           </w:tcPr>
           <w:p>
             <w:r>
+              <w:rPr>
+                <w:b w:val="true"/>
+              </w:rPr>
               <w:t>Description</w:t>
             </w:r>
           </w:p>
@@ -2237,6 +2376,9 @@
           </w:tcPr>
           <w:p>
             <w:r>
+              <w:rPr>
+                <w:b w:val="true"/>
+              </w:rPr>
               <w:t>Util Name</w:t>
             </w:r>
           </w:p>
@@ -2253,6 +2395,9 @@
           </w:tcPr>
           <w:p>
             <w:r>
+              <w:rPr>
+                <w:b w:val="true"/>
+              </w:rPr>
               <w:t>Variable Name</w:t>
             </w:r>
           </w:p>
@@ -2269,6 +2414,9 @@
           </w:tcPr>
           <w:p>
             <w:r>
+              <w:rPr>
+                <w:b w:val="true"/>
+              </w:rPr>
               <w:t>Description</w:t>
             </w:r>
           </w:p>
@@ -2323,7 +2471,6 @@
           <w:color w:val="800000"/>
           <w:u w:val="single"/>
         </w:rPr>
-        <w:br/>
         <w:t>Script Text</w:t>
       </w:r>
     </w:p>
@@ -2385,6 +2532,9 @@
           </w:tcPr>
           <w:p>
             <w:r>
+              <w:rPr>
+                <w:b w:val="true"/>
+              </w:rPr>
               <w:t>Util Name</w:t>
             </w:r>
           </w:p>
@@ -2401,6 +2551,9 @@
           </w:tcPr>
           <w:p>
             <w:r>
+              <w:rPr>
+                <w:b w:val="true"/>
+              </w:rPr>
               <w:t>Variable Name</w:t>
             </w:r>
           </w:p>
@@ -2417,6 +2570,9 @@
           </w:tcPr>
           <w:p>
             <w:r>
+              <w:rPr>
+                <w:b w:val="true"/>
+              </w:rPr>
               <w:t>Description</w:t>
             </w:r>
           </w:p>
@@ -2471,7 +2627,6 @@
           <w:color w:val="800000"/>
           <w:u w:val="single"/>
         </w:rPr>
-        <w:br/>
         <w:t>Script Text</w:t>
       </w:r>
     </w:p>
@@ -2585,6 +2740,9 @@
           </w:tcPr>
           <w:p>
             <w:r>
+              <w:rPr>
+                <w:b w:val="true"/>
+              </w:rPr>
               <w:t>Attribute Name</w:t>
             </w:r>
           </w:p>
@@ -2601,6 +2759,9 @@
           </w:tcPr>
           <w:p>
             <w:r>
+              <w:rPr>
+                <w:b w:val="true"/>
+              </w:rPr>
               <w:t>Variable Name</w:t>
             </w:r>
           </w:p>
@@ -2617,6 +2778,9 @@
           </w:tcPr>
           <w:p>
             <w:r>
+              <w:rPr>
+                <w:b w:val="true"/>
+              </w:rPr>
               <w:t>Description</w:t>
             </w:r>
           </w:p>
@@ -2633,6 +2797,9 @@
           </w:tcPr>
           <w:p>
             <w:r>
+              <w:rPr>
+                <w:b w:val="true"/>
+              </w:rPr>
               <w:t>Data Type</w:t>
             </w:r>
           </w:p>
@@ -2729,6 +2896,9 @@
           </w:tcPr>
           <w:p>
             <w:r>
+              <w:rPr>
+                <w:b w:val="true"/>
+              </w:rPr>
               <w:t>Rule Name</w:t>
             </w:r>
           </w:p>
@@ -2745,6 +2915,9 @@
           </w:tcPr>
           <w:p>
             <w:r>
+              <w:rPr>
+                <w:b w:val="true"/>
+              </w:rPr>
               <w:t>Variable Name</w:t>
             </w:r>
           </w:p>
@@ -2761,6 +2934,9 @@
           </w:tcPr>
           <w:p>
             <w:r>
+              <w:rPr>
+                <w:b w:val="true"/>
+              </w:rPr>
               <w:t>Description</w:t>
             </w:r>
           </w:p>
@@ -2843,6 +3019,9 @@
           </w:tcPr>
           <w:p>
             <w:r>
+              <w:rPr>
+                <w:b w:val="true"/>
+              </w:rPr>
               <w:t>Rule Name</w:t>
             </w:r>
           </w:p>
@@ -2859,6 +3038,9 @@
           </w:tcPr>
           <w:p>
             <w:r>
+              <w:rPr>
+                <w:b w:val="true"/>
+              </w:rPr>
               <w:t>Variable Name</w:t>
             </w:r>
           </w:p>
@@ -2875,6 +3057,9 @@
           </w:tcPr>
           <w:p>
             <w:r>
+              <w:rPr>
+                <w:b w:val="true"/>
+              </w:rPr>
               <w:t>Description</w:t>
             </w:r>
           </w:p>
@@ -2957,6 +3142,9 @@
           </w:tcPr>
           <w:p>
             <w:r>
+              <w:rPr>
+                <w:b w:val="true"/>
+              </w:rPr>
               <w:t>Rule Name</w:t>
             </w:r>
           </w:p>
@@ -2973,6 +3161,9 @@
           </w:tcPr>
           <w:p>
             <w:r>
+              <w:rPr>
+                <w:b w:val="true"/>
+              </w:rPr>
               <w:t>Variable Name</w:t>
             </w:r>
           </w:p>
@@ -2989,6 +3180,9 @@
           </w:tcPr>
           <w:p>
             <w:r>
+              <w:rPr>
+                <w:b w:val="true"/>
+              </w:rPr>
               <w:t>Description</w:t>
             </w:r>
           </w:p>
@@ -3071,6 +3265,9 @@
           </w:tcPr>
           <w:p>
             <w:r>
+              <w:rPr>
+                <w:b w:val="true"/>
+              </w:rPr>
               <w:t>Rule Name</w:t>
             </w:r>
           </w:p>
@@ -3087,6 +3284,9 @@
           </w:tcPr>
           <w:p>
             <w:r>
+              <w:rPr>
+                <w:b w:val="true"/>
+              </w:rPr>
               <w:t>Variable Name</w:t>
             </w:r>
           </w:p>
@@ -3103,6 +3303,9 @@
           </w:tcPr>
           <w:p>
             <w:r>
+              <w:rPr>
+                <w:b w:val="true"/>
+              </w:rPr>
               <w:t>Description</w:t>
             </w:r>
           </w:p>
@@ -3186,6 +3389,9 @@
           </w:tcPr>
           <w:p>
             <w:r>
+              <w:rPr>
+                <w:b w:val="true"/>
+              </w:rPr>
               <w:t>Util Name</w:t>
             </w:r>
           </w:p>
@@ -3202,6 +3408,9 @@
           </w:tcPr>
           <w:p>
             <w:r>
+              <w:rPr>
+                <w:b w:val="true"/>
+              </w:rPr>
               <w:t>Variable Name</w:t>
             </w:r>
           </w:p>
@@ -3218,6 +3427,9 @@
           </w:tcPr>
           <w:p>
             <w:r>
+              <w:rPr>
+                <w:b w:val="true"/>
+              </w:rPr>
               <w:t>Description</w:t>
             </w:r>
           </w:p>
@@ -3272,7 +3484,6 @@
           <w:color w:val="800000"/>
           <w:u w:val="single"/>
         </w:rPr>
-        <w:br/>
         <w:t>Script Text</w:t>
       </w:r>
     </w:p>
@@ -3331,6 +3542,9 @@
           </w:tcPr>
           <w:p>
             <w:r>
+              <w:rPr>
+                <w:b w:val="true"/>
+              </w:rPr>
               <w:t>Util Name</w:t>
             </w:r>
           </w:p>
@@ -3347,6 +3561,9 @@
           </w:tcPr>
           <w:p>
             <w:r>
+              <w:rPr>
+                <w:b w:val="true"/>
+              </w:rPr>
               <w:t>Variable Name</w:t>
             </w:r>
           </w:p>
@@ -3363,6 +3580,9 @@
           </w:tcPr>
           <w:p>
             <w:r>
+              <w:rPr>
+                <w:b w:val="true"/>
+              </w:rPr>
               <w:t>Description</w:t>
             </w:r>
           </w:p>
@@ -3417,7 +3637,6 @@
           <w:color w:val="800000"/>
           <w:u w:val="single"/>
         </w:rPr>
-        <w:br/>
         <w:t>Script Text</w:t>
       </w:r>
     </w:p>
@@ -3540,6 +3759,9 @@
           </w:tcPr>
           <w:p>
             <w:r>
+              <w:rPr>
+                <w:b w:val="true"/>
+              </w:rPr>
               <w:t>Attribute Name</w:t>
             </w:r>
           </w:p>
@@ -3556,6 +3778,9 @@
           </w:tcPr>
           <w:p>
             <w:r>
+              <w:rPr>
+                <w:b w:val="true"/>
+              </w:rPr>
               <w:t>Variable Name</w:t>
             </w:r>
           </w:p>
@@ -3572,6 +3797,9 @@
           </w:tcPr>
           <w:p>
             <w:r>
+              <w:rPr>
+                <w:b w:val="true"/>
+              </w:rPr>
               <w:t>Description</w:t>
             </w:r>
           </w:p>
@@ -3588,6 +3816,9 @@
           </w:tcPr>
           <w:p>
             <w:r>
+              <w:rPr>
+                <w:b w:val="true"/>
+              </w:rPr>
               <w:t>Data Type</w:t>
             </w:r>
           </w:p>
@@ -3684,6 +3915,9 @@
           </w:tcPr>
           <w:p>
             <w:r>
+              <w:rPr>
+                <w:b w:val="true"/>
+              </w:rPr>
               <w:t>Rule Name</w:t>
             </w:r>
           </w:p>
@@ -3700,6 +3934,9 @@
           </w:tcPr>
           <w:p>
             <w:r>
+              <w:rPr>
+                <w:b w:val="true"/>
+              </w:rPr>
               <w:t>Variable Name</w:t>
             </w:r>
           </w:p>
@@ -3716,6 +3953,9 @@
           </w:tcPr>
           <w:p>
             <w:r>
+              <w:rPr>
+                <w:b w:val="true"/>
+              </w:rPr>
               <w:t>Description</w:t>
             </w:r>
           </w:p>
@@ -3798,6 +4038,9 @@
           </w:tcPr>
           <w:p>
             <w:r>
+              <w:rPr>
+                <w:b w:val="true"/>
+              </w:rPr>
               <w:t>Rule Name</w:t>
             </w:r>
           </w:p>
@@ -3814,6 +4057,9 @@
           </w:tcPr>
           <w:p>
             <w:r>
+              <w:rPr>
+                <w:b w:val="true"/>
+              </w:rPr>
               <w:t>Variable Name</w:t>
             </w:r>
           </w:p>
@@ -3830,6 +4076,9 @@
           </w:tcPr>
           <w:p>
             <w:r>
+              <w:rPr>
+                <w:b w:val="true"/>
+              </w:rPr>
               <w:t>Description</w:t>
             </w:r>
           </w:p>
@@ -3912,6 +4161,9 @@
           </w:tcPr>
           <w:p>
             <w:r>
+              <w:rPr>
+                <w:b w:val="true"/>
+              </w:rPr>
               <w:t>Rule Name</w:t>
             </w:r>
           </w:p>
@@ -3928,6 +4180,9 @@
           </w:tcPr>
           <w:p>
             <w:r>
+              <w:rPr>
+                <w:b w:val="true"/>
+              </w:rPr>
               <w:t>Variable Name</w:t>
             </w:r>
           </w:p>
@@ -3944,6 +4199,9 @@
           </w:tcPr>
           <w:p>
             <w:r>
+              <w:rPr>
+                <w:b w:val="true"/>
+              </w:rPr>
               <w:t>Description</w:t>
             </w:r>
           </w:p>
@@ -4027,6 +4285,9 @@
           </w:tcPr>
           <w:p>
             <w:r>
+              <w:rPr>
+                <w:b w:val="true"/>
+              </w:rPr>
               <w:t>Util Name</w:t>
             </w:r>
           </w:p>
@@ -4043,6 +4304,9 @@
           </w:tcPr>
           <w:p>
             <w:r>
+              <w:rPr>
+                <w:b w:val="true"/>
+              </w:rPr>
               <w:t>Variable Name</w:t>
             </w:r>
           </w:p>
@@ -4059,6 +4323,9 @@
           </w:tcPr>
           <w:p>
             <w:r>
+              <w:rPr>
+                <w:b w:val="true"/>
+              </w:rPr>
               <w:t>Description</w:t>
             </w:r>
           </w:p>
@@ -4113,7 +4380,6 @@
           <w:color w:val="800000"/>
           <w:u w:val="single"/>
         </w:rPr>
-        <w:br/>
         <w:t>Script Text</w:t>
       </w:r>
     </w:p>
@@ -4286,6 +4552,9 @@
           </w:tcPr>
           <w:p>
             <w:r>
+              <w:rPr>
+                <w:b w:val="true"/>
+              </w:rPr>
               <w:t>Attribute Name</w:t>
             </w:r>
           </w:p>
@@ -4302,6 +4571,9 @@
           </w:tcPr>
           <w:p>
             <w:r>
+              <w:rPr>
+                <w:b w:val="true"/>
+              </w:rPr>
               <w:t>Variable Name</w:t>
             </w:r>
           </w:p>
@@ -4318,6 +4590,9 @@
           </w:tcPr>
           <w:p>
             <w:r>
+              <w:rPr>
+                <w:b w:val="true"/>
+              </w:rPr>
               <w:t>Description</w:t>
             </w:r>
           </w:p>
@@ -4334,6 +4609,9 @@
           </w:tcPr>
           <w:p>
             <w:r>
+              <w:rPr>
+                <w:b w:val="true"/>
+              </w:rPr>
               <w:t>Data Type</w:t>
             </w:r>
           </w:p>
@@ -4430,6 +4708,9 @@
           </w:tcPr>
           <w:p>
             <w:r>
+              <w:rPr>
+                <w:b w:val="true"/>
+              </w:rPr>
               <w:t>Rule Name</w:t>
             </w:r>
           </w:p>
@@ -4446,6 +4727,9 @@
           </w:tcPr>
           <w:p>
             <w:r>
+              <w:rPr>
+                <w:b w:val="true"/>
+              </w:rPr>
               <w:t>Variable Name</w:t>
             </w:r>
           </w:p>
@@ -4462,6 +4746,9 @@
           </w:tcPr>
           <w:p>
             <w:r>
+              <w:rPr>
+                <w:b w:val="true"/>
+              </w:rPr>
               <w:t>Description</w:t>
             </w:r>
           </w:p>
@@ -4544,6 +4831,9 @@
           </w:tcPr>
           <w:p>
             <w:r>
+              <w:rPr>
+                <w:b w:val="true"/>
+              </w:rPr>
               <w:t>Rule Name</w:t>
             </w:r>
           </w:p>
@@ -4560,6 +4850,9 @@
           </w:tcPr>
           <w:p>
             <w:r>
+              <w:rPr>
+                <w:b w:val="true"/>
+              </w:rPr>
               <w:t>Variable Name</w:t>
             </w:r>
           </w:p>
@@ -4576,6 +4869,9 @@
           </w:tcPr>
           <w:p>
             <w:r>
+              <w:rPr>
+                <w:b w:val="true"/>
+              </w:rPr>
               <w:t>Description</w:t>
             </w:r>
           </w:p>
@@ -4658,6 +4954,9 @@
           </w:tcPr>
           <w:p>
             <w:r>
+              <w:rPr>
+                <w:b w:val="true"/>
+              </w:rPr>
               <w:t>Rule Name</w:t>
             </w:r>
           </w:p>
@@ -4674,6 +4973,9 @@
           </w:tcPr>
           <w:p>
             <w:r>
+              <w:rPr>
+                <w:b w:val="true"/>
+              </w:rPr>
               <w:t>Variable Name</w:t>
             </w:r>
           </w:p>
@@ -4690,6 +4992,9 @@
           </w:tcPr>
           <w:p>
             <w:r>
+              <w:rPr>
+                <w:b w:val="true"/>
+              </w:rPr>
               <w:t>Description</w:t>
             </w:r>
           </w:p>
@@ -4772,6 +5077,9 @@
           </w:tcPr>
           <w:p>
             <w:r>
+              <w:rPr>
+                <w:b w:val="true"/>
+              </w:rPr>
               <w:t>Rule Name</w:t>
             </w:r>
           </w:p>
@@ -4788,6 +5096,9 @@
           </w:tcPr>
           <w:p>
             <w:r>
+              <w:rPr>
+                <w:b w:val="true"/>
+              </w:rPr>
               <w:t>Variable Name</w:t>
             </w:r>
           </w:p>
@@ -4804,6 +5115,9 @@
           </w:tcPr>
           <w:p>
             <w:r>
+              <w:rPr>
+                <w:b w:val="true"/>
+              </w:rPr>
               <w:t>Description</w:t>
             </w:r>
           </w:p>
@@ -4886,6 +5200,9 @@
           </w:tcPr>
           <w:p>
             <w:r>
+              <w:rPr>
+                <w:b w:val="true"/>
+              </w:rPr>
               <w:t>Rule Name</w:t>
             </w:r>
           </w:p>
@@ -4902,6 +5219,9 @@
           </w:tcPr>
           <w:p>
             <w:r>
+              <w:rPr>
+                <w:b w:val="true"/>
+              </w:rPr>
               <w:t>Variable Name</w:t>
             </w:r>
           </w:p>
@@ -4918,6 +5238,9 @@
           </w:tcPr>
           <w:p>
             <w:r>
+              <w:rPr>
+                <w:b w:val="true"/>
+              </w:rPr>
               <w:t>Description</w:t>
             </w:r>
           </w:p>
@@ -5000,6 +5323,9 @@
           </w:tcPr>
           <w:p>
             <w:r>
+              <w:rPr>
+                <w:b w:val="true"/>
+              </w:rPr>
               <w:t>Rule Name</w:t>
             </w:r>
           </w:p>
@@ -5016,6 +5342,9 @@
           </w:tcPr>
           <w:p>
             <w:r>
+              <w:rPr>
+                <w:b w:val="true"/>
+              </w:rPr>
               <w:t>Variable Name</w:t>
             </w:r>
           </w:p>
@@ -5032,6 +5361,9 @@
           </w:tcPr>
           <w:p>
             <w:r>
+              <w:rPr>
+                <w:b w:val="true"/>
+              </w:rPr>
               <w:t>Description</w:t>
             </w:r>
           </w:p>
@@ -5115,6 +5447,9 @@
           </w:tcPr>
           <w:p>
             <w:r>
+              <w:rPr>
+                <w:b w:val="true"/>
+              </w:rPr>
               <w:t>Util Name</w:t>
             </w:r>
           </w:p>
@@ -5131,6 +5466,9 @@
           </w:tcPr>
           <w:p>
             <w:r>
+              <w:rPr>
+                <w:b w:val="true"/>
+              </w:rPr>
               <w:t>Variable Name</w:t>
             </w:r>
           </w:p>
@@ -5147,6 +5485,9 @@
           </w:tcPr>
           <w:p>
             <w:r>
+              <w:rPr>
+                <w:b w:val="true"/>
+              </w:rPr>
               <w:t>Description</w:t>
             </w:r>
           </w:p>
@@ -5201,7 +5542,6 @@
           <w:color w:val="800000"/>
           <w:u w:val="single"/>
         </w:rPr>
-        <w:br/>
         <w:t>Script Text</w:t>
       </w:r>
     </w:p>
@@ -5318,6 +5658,9 @@
           </w:tcPr>
           <w:p>
             <w:r>
+              <w:rPr>
+                <w:b w:val="true"/>
+              </w:rPr>
               <w:t>Util Name</w:t>
             </w:r>
           </w:p>
@@ -5334,6 +5677,9 @@
           </w:tcPr>
           <w:p>
             <w:r>
+              <w:rPr>
+                <w:b w:val="true"/>
+              </w:rPr>
               <w:t>Variable Name</w:t>
             </w:r>
           </w:p>
@@ -5350,6 +5696,9 @@
           </w:tcPr>
           <w:p>
             <w:r>
+              <w:rPr>
+                <w:b w:val="true"/>
+              </w:rPr>
               <w:t>Description</w:t>
             </w:r>
           </w:p>
@@ -5404,7 +5753,6 @@
           <w:color w:val="800000"/>
           <w:u w:val="single"/>
         </w:rPr>
-        <w:br/>
         <w:t>Script Text</w:t>
       </w:r>
     </w:p>
@@ -5565,6 +5913,9 @@
           </w:tcPr>
           <w:p>
             <w:r>
+              <w:rPr>
+                <w:b w:val="true"/>
+              </w:rPr>
               <w:t>Data Table Name</w:t>
             </w:r>
           </w:p>
@@ -5581,6 +5932,9 @@
           </w:tcPr>
           <w:p>
             <w:r>
+              <w:rPr>
+                <w:b w:val="true"/>
+              </w:rPr>
               <w:t>Data Table Columns</w:t>
             </w:r>
           </w:p>
@@ -7111,6 +7465,9 @@
           </w:tcPr>
           <w:p>
             <w:r>
+              <w:rPr>
+                <w:b w:val="true"/>
+              </w:rPr>
               <w:t>User ID</w:t>
             </w:r>
           </w:p>
@@ -7127,6 +7484,9 @@
           </w:tcPr>
           <w:p>
             <w:r>
+              <w:rPr>
+                <w:b w:val="true"/>
+              </w:rPr>
               <w:t>User Login Name</w:t>
             </w:r>
           </w:p>
@@ -10729,6 +11089,9 @@
           </w:tcPr>
           <w:p>
             <w:r>
+              <w:rPr>
+                <w:b w:val="true"/>
+              </w:rPr>
               <w:t>Group Label</w:t>
             </w:r>
           </w:p>
@@ -10745,6 +11108,9 @@
           </w:tcPr>
           <w:p>
             <w:r>
+              <w:rPr>
+                <w:b w:val="true"/>
+              </w:rPr>
               <w:t>Group Name</w:t>
             </w:r>
           </w:p>

</xml_diff>

<commit_message>
issue-approval sequence script text title is displayed after script text
</commit_message>
<xml_diff>
--- a/files/output/Sample TDD_temp.docx
+++ b/files/output/Sample TDD_temp.docx
@@ -8055,39 +8055,39 @@
     </w:tbl>
     <w:p>
       <w:r>
-        <w:t>if(totalMonthlyDiscount_t &lt;&gt; 0 AND totalMonthlyListAmount_t &lt;&gt; 0)
-{
- discPercent = (totalMonthlyDiscount_t/totalMonthlyListAmount_t)*100;</w:t>
-        <w:br/>
-        <w:t>
- if(discPercent &gt; 10 AND discPercent &lt;= 20){
- return true;</w:t>
-        <w:br/>
-        <w:t>
- }
- else
- {
-  return false;</w:t>
-        <w:br/>
-        <w:t>
- }
-}
-else {
- return false;</w:t>
-        <w:br/>
-        <w:t xml:space="preserve"> 
-};</w:t>
-        <w:br/>
-      </w:r>
-    </w:p>
-    <w:p>
-      <w:r>
         <w:rPr>
           <w:b w:val="true"/>
           <w:color w:val="800000"/>
           <w:u w:val="single"/>
         </w:rPr>
         <w:t>Script Text</w:t>
+      </w:r>
+    </w:p>
+    <w:p>
+      <w:r>
+        <w:t>if(totalMonthlyDiscount_t &lt;&gt; 0 AND totalMonthlyListAmount_t &lt;&gt; 0)
+{
+ discPercent = (totalMonthlyDiscount_t/totalMonthlyListAmount_t)*100;</w:t>
+        <w:br/>
+        <w:t>
+ if(discPercent &gt; 10 AND discPercent &lt;= 20){
+ return true;</w:t>
+        <w:br/>
+        <w:t>
+ }
+ else
+ {
+  return false;</w:t>
+        <w:br/>
+        <w:t>
+ }
+}
+else {
+ return false;</w:t>
+        <w:br/>
+        <w:t xml:space="preserve"> 
+};</w:t>
+        <w:br/>
       </w:r>
     </w:p>
     <w:p>
@@ -8247,9 +8247,6 @@
         </w:tc>
       </w:tr>
     </w:tbl>
-    <w:p>
-      <w:r/>
-    </w:p>
     <w:p/>
     <w:p>
       <w:pPr>
@@ -9042,9 +9039,6 @@
         </w:tc>
       </w:tr>
     </w:tbl>
-    <w:p>
-      <w:r/>
-    </w:p>
     <w:p/>
     <w:p>
       <w:r>
@@ -9945,6 +9939,16 @@
     </w:tbl>
     <w:p>
       <w:r>
+        <w:rPr>
+          <w:b w:val="true"/>
+          <w:color w:val="800000"/>
+          <w:u w:val="single"/>
+        </w:rPr>
+        <w:t>Script Text</w:t>
+      </w:r>
+    </w:p>
+    <w:p>
+      <w:r>
         <w:t>result=false;</w:t>
         <w:br/>
         <w:t>
@@ -9986,16 +9990,6 @@
 **/
 return result;</w:t>
         <w:br/>
-      </w:r>
-    </w:p>
-    <w:p>
-      <w:r>
-        <w:rPr>
-          <w:b w:val="true"/>
-          <w:color w:val="800000"/>
-          <w:u w:val="single"/>
-        </w:rPr>
-        <w:t>Script Text</w:t>
       </w:r>
     </w:p>
     <w:p>
@@ -10157,30 +10151,30 @@
     </w:tbl>
     <w:p>
       <w:r>
-        <w:t>result=false;</w:t>
-        <w:br/>
-        <w:t>
-/**
-for line in transactionLine{
-	if(line.buyPriceDiscount_l&lt;&gt;0.00){
-			result=true;</w:t>
-        <w:br/>
-        <w:t>
-		}
-}
-**/
-return result;</w:t>
-        <w:br/>
-      </w:r>
-    </w:p>
-    <w:p>
-      <w:r>
         <w:rPr>
           <w:b w:val="true"/>
           <w:color w:val="800000"/>
           <w:u w:val="single"/>
         </w:rPr>
         <w:t>Script Text</w:t>
+      </w:r>
+    </w:p>
+    <w:p>
+      <w:r>
+        <w:t>result=false;</w:t>
+        <w:br/>
+        <w:t>
+/**
+for line in transactionLine{
+	if(line.buyPriceDiscount_l&lt;&gt;0.00){
+			result=true;</w:t>
+        <w:br/>
+        <w:t>
+		}
+}
+**/
+return result;</w:t>
+        <w:br/>
       </w:r>
     </w:p>
     <w:p>
@@ -10342,44 +10336,44 @@
     </w:tbl>
     <w:p>
       <w:r>
-        <w:t>submitVal = true;</w:t>
-        <w:br/>
-        <w:t>
-if(totalMonthlyDiscount_t &lt;&gt; 0 AND totalMonthlyListAmount_t &lt;&gt; 0)
-{
- discPercent = (totalMonthlyDiscount_t/totalMonthlyListAmount_t)*100;</w:t>
-        <w:br/>
-        <w:t>
- if(discPercent &gt; 0 AND discPercent &lt;= 10){
- submitVal = true;</w:t>
-        <w:br/>
-        <w:t>
- }
- else
- {
-  submitVal = true;</w:t>
-        <w:br/>
-        <w:t>
- }
-}
-else
-{
- submitVal = true;</w:t>
-        <w:br/>
-        <w:t>
-}
-return submitVal;</w:t>
-        <w:br/>
-      </w:r>
-    </w:p>
-    <w:p>
-      <w:r>
         <w:rPr>
           <w:b w:val="true"/>
           <w:color w:val="800000"/>
           <w:u w:val="single"/>
         </w:rPr>
         <w:t>Script Text</w:t>
+      </w:r>
+    </w:p>
+    <w:p>
+      <w:r>
+        <w:t>submitVal = true;</w:t>
+        <w:br/>
+        <w:t>
+if(totalMonthlyDiscount_t &lt;&gt; 0 AND totalMonthlyListAmount_t &lt;&gt; 0)
+{
+ discPercent = (totalMonthlyDiscount_t/totalMonthlyListAmount_t)*100;</w:t>
+        <w:br/>
+        <w:t>
+ if(discPercent &gt; 0 AND discPercent &lt;= 10){
+ submitVal = true;</w:t>
+        <w:br/>
+        <w:t>
+ }
+ else
+ {
+  submitVal = true;</w:t>
+        <w:br/>
+        <w:t>
+ }
+}
+else
+{
+ submitVal = true;</w:t>
+        <w:br/>
+        <w:t>
+}
+return submitVal;</w:t>
+        <w:br/>
       </w:r>
     </w:p>
     <w:p/>

</xml_diff>

<commit_message>
Added Code to Read/write commerce Integration
</commit_message>
<xml_diff>
--- a/files/output/Sample TDD_temp.docx
+++ b/files/output/Sample TDD_temp.docx
@@ -983,16 +983,13 @@
       </w:r>
     </w:p>
     <w:p>
-      <w:pPr>
-        <w:pStyle w:val="Heading3"/>
-      </w:pPr>
       <w:r>
         <w:rPr>
           <w:b w:val="true"/>
           <w:color w:val="800000"/>
           <w:u w:val="single"/>
         </w:rPr>
-        <w:t>1.8 BML Util Libraries</w:t>
+        <w:t>BML Util Libraries</w:t>
       </w:r>
     </w:p>
     <w:tbl>
@@ -2247,16 +2244,13 @@
       </w:r>
     </w:p>
     <w:p>
-      <w:pPr>
-        <w:pStyle w:val="Heading3"/>
-      </w:pPr>
       <w:r>
         <w:rPr>
           <w:b w:val="true"/>
           <w:color w:val="800000"/>
           <w:u w:val="single"/>
         </w:rPr>
-        <w:t>2.9 BML Util Libraries</w:t>
+        <w:t>BML Util Libraries</w:t>
       </w:r>
     </w:p>
     <w:tbl>
@@ -3149,16 +3143,13 @@
       </w:r>
     </w:p>
     <w:p>
-      <w:pPr>
-        <w:pStyle w:val="Heading3"/>
-      </w:pPr>
       <w:r>
         <w:rPr>
           <w:b w:val="true"/>
           <w:color w:val="800000"/>
           <w:u w:val="single"/>
         </w:rPr>
-        <w:t>3.7 BML Util Libraries</w:t>
+        <w:t>BML Util Libraries</w:t>
       </w:r>
     </w:p>
     <w:tbl>
@@ -5049,16 +5040,13 @@
       </w:r>
     </w:p>
     <w:p>
-      <w:pPr>
-        <w:pStyle w:val="Heading3"/>
-      </w:pPr>
       <w:r>
         <w:rPr>
           <w:b w:val="true"/>
           <w:color w:val="800000"/>
           <w:u w:val="single"/>
         </w:rPr>
-        <w:t>5.9 BML Util Libraries</w:t>
+        <w:t>BML Util Libraries</w:t>
       </w:r>
     </w:p>
     <w:tbl>
@@ -5610,7 +5598,7 @@
           <w:color w:val="800000"/>
           <w:u w:val="single"/>
         </w:rPr>
-        <w:t>1.3 Validation rule</w:t>
+        <w:t>1.3 Validation Rule</w:t>
       </w:r>
     </w:p>
     <w:tbl>
@@ -6017,10 +6005,9 @@
       </w:tr>
     </w:tbl>
     <w:p/>
-    <w:p/>
     <w:p>
       <w:pPr>
-        <w:pStyle w:val="Heading2"/>
+        <w:pStyle w:val="Heading3"/>
       </w:pPr>
       <w:r>
         <w:rPr>
@@ -6205,16 +6192,13 @@
       </w:tr>
     </w:tbl>
     <w:p>
-      <w:pPr>
-        <w:pStyle w:val="Heading2"/>
-      </w:pPr>
       <w:r>
         <w:rPr>
           <w:b w:val="true"/>
           <w:color w:val="800000"/>
           <w:u w:val="single"/>
         </w:rPr>
-        <w:t>1.7 Commerce Steps</w:t>
+        <w:t>Commerce Steps</w:t>
       </w:r>
     </w:p>
     <w:tbl>
@@ -6391,6 +6375,156 @@
       </w:tr>
     </w:tbl>
     <w:p/>
+    <w:p>
+      <w:pPr>
+        <w:pStyle w:val="Heading3"/>
+      </w:pPr>
+      <w:r>
+        <w:rPr>
+          <w:b w:val="true"/>
+          <w:color w:val="800000"/>
+          <w:u w:val="single"/>
+        </w:rPr>
+        <w:t>1.7 Integration</w:t>
+      </w:r>
+    </w:p>
+    <w:tbl>
+      <w:tblPr>
+        <w:tblW w:w="0" w:type="auto"/>
+        <w:tblBorders>
+          <w:top w:val="single"/>
+          <w:left w:val="single"/>
+          <w:bottom w:val="single"/>
+          <w:right w:val="single"/>
+          <w:insideH w:val="single"/>
+          <w:insideV w:val="single"/>
+        </w:tblBorders>
+      </w:tblPr>
+      <w:tr>
+        <w:tc>
+          <w:tcPr>
+            <w:tcW w:w="1300"/>
+            <w:shd w:color="auto" w:val="clear" w:fill="4bacc6"/>
+          </w:tcPr>
+          <w:p>
+            <w:r>
+              <w:rPr>
+                <w:b w:val="true"/>
+              </w:rPr>
+              <w:t>Integration Name</w:t>
+            </w:r>
+          </w:p>
+        </w:tc>
+        <w:tc>
+          <w:tcPr>
+            <w:tcW w:w="1400"/>
+            <w:shd w:color="auto" w:val="clear" w:fill="4bacc6"/>
+          </w:tcPr>
+          <w:p>
+            <w:r>
+              <w:rPr>
+                <w:b w:val="true"/>
+              </w:rPr>
+              <w:t>Variable Name</w:t>
+            </w:r>
+          </w:p>
+        </w:tc>
+        <w:tc>
+          <w:tcPr>
+            <w:tcW w:w="3400"/>
+            <w:shd w:color="auto" w:val="clear" w:fill="4bacc6"/>
+          </w:tcPr>
+          <w:p>
+            <w:r>
+              <w:rPr>
+                <w:b w:val="true"/>
+              </w:rPr>
+              <w:t>Description</w:t>
+            </w:r>
+          </w:p>
+        </w:tc>
+        <w:tc>
+          <w:tcPr>
+            <w:tcW w:w="1100"/>
+            <w:shd w:color="auto" w:val="clear" w:fill="4bacc6"/>
+          </w:tcPr>
+          <w:p>
+            <w:r>
+              <w:rPr>
+                <w:b w:val="true"/>
+              </w:rPr>
+              <w:t>ID Field</w:t>
+            </w:r>
+          </w:p>
+        </w:tc>
+        <w:tc>
+          <w:tcPr>
+            <w:tcW w:w="2000"/>
+            <w:shd w:color="auto" w:val="clear" w:fill="4bacc6"/>
+          </w:tcPr>
+          <w:p>
+            <w:r>
+              <w:rPr>
+                <w:b w:val="true"/>
+              </w:rPr>
+              <w:t>Endpoint URL</w:t>
+            </w:r>
+          </w:p>
+        </w:tc>
+      </w:tr>
+      <w:tr>
+        <w:tc>
+          <w:tcPr>
+            <w:tcW w:w="1300"/>
+          </w:tcPr>
+          <w:p>
+            <w:r>
+              <w:t>Sales Cloud - Upsert Quote</w:t>
+            </w:r>
+          </w:p>
+        </w:tc>
+        <w:tc>
+          <w:tcPr>
+            <w:tcW w:w="1400"/>
+          </w:tcPr>
+          <w:p>
+            <w:r>
+              <w:t>oSCUpsertQuote</w:t>
+            </w:r>
+          </w:p>
+        </w:tc>
+        <w:tc>
+          <w:tcPr>
+            <w:tcW w:w="3400"/>
+          </w:tcPr>
+          <w:p>
+            <w:r>
+              <w:t xml:space="preserve"> This integration update/insert quote attributes with current values from attached opportunity.</w:t>
+            </w:r>
+          </w:p>
+        </w:tc>
+        <w:tc>
+          <w:tcPr>
+            <w:tcW w:w="1100"/>
+          </w:tcPr>
+          <w:p>
+            <w:r>
+              <w:t>transaction.quoteID_t</w:t>
+            </w:r>
+          </w:p>
+        </w:tc>
+        <w:tc>
+          <w:tcPr>
+            <w:tcW w:w="2000"/>
+          </w:tcPr>
+          <w:p>
+            <w:r>
+              <w:t>https://AAAA-FAPBBBB-crm.oracledemos.com/crmCommonSalesOrdersService/SalesOrderService</w:t>
+            </w:r>
+          </w:p>
+        </w:tc>
+      </w:tr>
+    </w:tbl>
     <w:p>
       <w:pPr>
         <w:pageBreakBefore w:val="true"/>
@@ -6704,7 +6838,7 @@
           <w:color w:val="800000"/>
           <w:u w:val="single"/>
         </w:rPr>
-        <w:t>2.3 Validation rule</w:t>
+        <w:t>2.3 Validation Rule</w:t>
       </w:r>
     </w:p>
     <w:tbl>
@@ -7104,16 +7238,13 @@
       </w:r>
     </w:p>
     <w:p>
-      <w:pPr>
-        <w:pStyle w:val="Heading3"/>
-      </w:pPr>
       <w:r>
         <w:rPr>
           <w:b w:val="true"/>
           <w:color w:val="800000"/>
           <w:u w:val="single"/>
         </w:rPr>
-        <w:t>2.5 Commerce Libraries</w:t>
+        <w:t>Commerce Libraries</w:t>
       </w:r>
     </w:p>
     <w:tbl>
@@ -7257,7 +7388,7 @@
           <w:color w:val="800000"/>
           <w:u w:val="single"/>
         </w:rPr>
-        <w:t>2.6 Commerce Actions</w:t>
+        <w:t>2.5 Commerce Actions</w:t>
       </w:r>
     </w:p>
     <w:tbl>
@@ -7356,10 +7487,9 @@
       </w:tr>
     </w:tbl>
     <w:p/>
-    <w:p/>
     <w:p>
       <w:pPr>
-        <w:pStyle w:val="Heading2"/>
+        <w:pStyle w:val="Heading3"/>
       </w:pPr>
       <w:r>
         <w:rPr>
@@ -7367,7 +7497,7 @@
           <w:color w:val="800000"/>
           <w:u w:val="single"/>
         </w:rPr>
-        <w:t>2.7 Commerce Steps</w:t>
+        <w:t>2.6 Commerce Steps</w:t>
       </w:r>
     </w:p>
     <w:tbl>
@@ -7554,7 +7684,7 @@
           <w:color w:val="800000"/>
           <w:u w:val="single"/>
         </w:rPr>
-        <w:t>2.8 Printer Friendly Documents</w:t>
+        <w:t>2.7 Printer Friendly Documents</w:t>
       </w:r>
     </w:p>
     <w:tbl>
@@ -7665,6 +7795,158 @@
           <w:p>
             <w:r>
               <w:t>oraclecpqo</w:t>
+            </w:r>
+          </w:p>
+        </w:tc>
+      </w:tr>
+    </w:tbl>
+    <w:p/>
+    <w:p>
+      <w:pPr>
+        <w:pStyle w:val="Heading3"/>
+      </w:pPr>
+      <w:r>
+        <w:rPr>
+          <w:b w:val="true"/>
+          <w:color w:val="800000"/>
+          <w:u w:val="single"/>
+        </w:rPr>
+        <w:t>2.8 Integration</w:t>
+      </w:r>
+    </w:p>
+    <w:tbl>
+      <w:tblPr>
+        <w:tblW w:w="0" w:type="auto"/>
+        <w:tblBorders>
+          <w:top w:val="single"/>
+          <w:left w:val="single"/>
+          <w:bottom w:val="single"/>
+          <w:right w:val="single"/>
+          <w:insideH w:val="single"/>
+          <w:insideV w:val="single"/>
+        </w:tblBorders>
+      </w:tblPr>
+      <w:tr>
+        <w:tc>
+          <w:tcPr>
+            <w:tcW w:w="1300"/>
+            <w:shd w:color="auto" w:val="clear" w:fill="4bacc6"/>
+          </w:tcPr>
+          <w:p>
+            <w:r>
+              <w:rPr>
+                <w:b w:val="true"/>
+              </w:rPr>
+              <w:t>Integration Name</w:t>
+            </w:r>
+          </w:p>
+        </w:tc>
+        <w:tc>
+          <w:tcPr>
+            <w:tcW w:w="1400"/>
+            <w:shd w:color="auto" w:val="clear" w:fill="4bacc6"/>
+          </w:tcPr>
+          <w:p>
+            <w:r>
+              <w:rPr>
+                <w:b w:val="true"/>
+              </w:rPr>
+              <w:t>Variable Name</w:t>
+            </w:r>
+          </w:p>
+        </w:tc>
+        <w:tc>
+          <w:tcPr>
+            <w:tcW w:w="3400"/>
+            <w:shd w:color="auto" w:val="clear" w:fill="4bacc6"/>
+          </w:tcPr>
+          <w:p>
+            <w:r>
+              <w:rPr>
+                <w:b w:val="true"/>
+              </w:rPr>
+              <w:t>Description</w:t>
+            </w:r>
+          </w:p>
+        </w:tc>
+        <w:tc>
+          <w:tcPr>
+            <w:tcW w:w="1100"/>
+            <w:shd w:color="auto" w:val="clear" w:fill="4bacc6"/>
+          </w:tcPr>
+          <w:p>
+            <w:r>
+              <w:rPr>
+                <w:b w:val="true"/>
+              </w:rPr>
+              <w:t>ID Field</w:t>
+            </w:r>
+          </w:p>
+        </w:tc>
+        <w:tc>
+          <w:tcPr>
+            <w:tcW w:w="2000"/>
+            <w:shd w:color="auto" w:val="clear" w:fill="4bacc6"/>
+          </w:tcPr>
+          <w:p>
+            <w:r>
+              <w:rPr>
+                <w:b w:val="true"/>
+              </w:rPr>
+              <w:t>Endpoint URL</w:t>
+            </w:r>
+          </w:p>
+        </w:tc>
+      </w:tr>
+      <w:tr>
+        <w:tc>
+          <w:tcPr>
+            <w:tcW w:w="1300"/>
+          </w:tcPr>
+          <w:p>
+            <w:r>
+              <w:t>Sales Cloud - Flip Opportunity</w:t>
+            </w:r>
+          </w:p>
+        </w:tc>
+        <w:tc>
+          <w:tcPr>
+            <w:tcW w:w="1400"/>
+          </w:tcPr>
+          <w:p>
+            <w:r>
+              <w:t>salesCloudFlipOpportunity</w:t>
+            </w:r>
+          </w:p>
+        </w:tc>
+        <w:tc>
+          <w:tcPr>
+            <w:tcW w:w="3400"/>
+          </w:tcPr>
+          <w:p>
+            <w:r>
+              <w:t xml:space="preserve"> Changes the opportunity status to Closed Won upon clicking Create Order.
+Oracle Sales Cloud Release 9+</w:t>
+            </w:r>
+          </w:p>
+        </w:tc>
+        <w:tc>
+          <w:tcPr>
+            <w:tcW w:w="1100"/>
+          </w:tcPr>
+          <w:p>
+            <w:r>
+              <w:t>quote_process.none</w:t>
+            </w:r>
+          </w:p>
+        </w:tc>
+        <w:tc>
+          <w:tcPr>
+            <w:tcW w:w="2000"/>
+          </w:tcPr>
+          <w:p>
+            <w:r>
+              <w:t>https://AAAA-FAPBBBB-crm.oracledemos.com/opptyMgmtOpportunities/OpportunityService</w:t>
             </w:r>
           </w:p>
         </w:tc>
@@ -8133,7 +8415,7 @@
           <w:color w:val="800000"/>
           <w:u w:val="single"/>
         </w:rPr>
-        <w:t>3.4 Validation rule</w:t>
+        <w:t>3.4 Validation Rule</w:t>
       </w:r>
     </w:p>
     <w:tbl>
@@ -8363,16 +8645,13 @@
       </w:r>
     </w:p>
     <w:p>
-      <w:pPr>
-        <w:pStyle w:val="Heading3"/>
-      </w:pPr>
       <w:r>
         <w:rPr>
           <w:b w:val="true"/>
           <w:color w:val="800000"/>
           <w:u w:val="single"/>
         </w:rPr>
-        <w:t>3.6 Commerce Libraries</w:t>
+        <w:t>Commerce Libraries</w:t>
       </w:r>
     </w:p>
     <w:tbl>
@@ -8549,7 +8828,7 @@
           <w:color w:val="800000"/>
           <w:u w:val="single"/>
         </w:rPr>
-        <w:t>3.7 Commerce Actions</w:t>
+        <w:t>3.6 Commerce Actions</w:t>
       </w:r>
     </w:p>
     <w:tbl>
@@ -8690,7 +8969,7 @@
           <w:color w:val="800000"/>
           <w:u w:val="single"/>
         </w:rPr>
-        <w:t>3.8 Approval Sequence</w:t>
+        <w:t>3.7 Approval Sequence</w:t>
       </w:r>
     </w:p>
     <w:tbl>
@@ -8878,16 +9157,13 @@
       </w:r>
     </w:p>
     <w:p>
-      <w:pPr>
-        <w:pStyle w:val="Heading3"/>
-      </w:pPr>
       <w:r>
         <w:rPr>
           <w:b w:val="true"/>
           <w:color w:val="800000"/>
           <w:u w:val="single"/>
         </w:rPr>
-        <w:t>3.9 Approval Sequence</w:t>
+        <w:t>Approval Sequence</w:t>
       </w:r>
     </w:p>
     <w:tbl>
@@ -9040,7 +9316,7 @@
     <w:p/>
     <w:p>
       <w:pPr>
-        <w:pStyle w:val="Heading2"/>
+        <w:pStyle w:val="Heading3"/>
       </w:pPr>
       <w:r>
         <w:rPr>
@@ -9048,7 +9324,7 @@
           <w:color w:val="800000"/>
           <w:u w:val="single"/>
         </w:rPr>
-        <w:t>3.10 Commerce Steps</w:t>
+        <w:t>3.8 Commerce Steps</w:t>
       </w:r>
     </w:p>
     <w:tbl>
@@ -9225,9 +9501,6 @@
       </w:tr>
     </w:tbl>
     <w:p>
-      <w:pPr>
-        <w:pStyle w:val="Heading3"/>
-      </w:pPr>
       <w:r>
         <w:rPr>
           <w:b w:val="true"/>
@@ -9244,9 +9517,6 @@
       </w:r>
     </w:p>
     <w:p>
-      <w:pPr>
-        <w:pStyle w:val="Heading3"/>
-      </w:pPr>
       <w:r>
         <w:rPr>
           <w:b w:val="true"/>
@@ -9263,6 +9533,156 @@
       </w:r>
     </w:p>
     <w:p/>
+    <w:p>
+      <w:pPr>
+        <w:pStyle w:val="Heading3"/>
+      </w:pPr>
+      <w:r>
+        <w:rPr>
+          <w:b w:val="true"/>
+          <w:color w:val="800000"/>
+          <w:u w:val="single"/>
+        </w:rPr>
+        <w:t>3.9 Integration</w:t>
+      </w:r>
+    </w:p>
+    <w:tbl>
+      <w:tblPr>
+        <w:tblW w:w="0" w:type="auto"/>
+        <w:tblBorders>
+          <w:top w:val="single"/>
+          <w:left w:val="single"/>
+          <w:bottom w:val="single"/>
+          <w:right w:val="single"/>
+          <w:insideH w:val="single"/>
+          <w:insideV w:val="single"/>
+        </w:tblBorders>
+      </w:tblPr>
+      <w:tr>
+        <w:tc>
+          <w:tcPr>
+            <w:tcW w:w="1300"/>
+            <w:shd w:color="auto" w:val="clear" w:fill="4bacc6"/>
+          </w:tcPr>
+          <w:p>
+            <w:r>
+              <w:rPr>
+                <w:b w:val="true"/>
+              </w:rPr>
+              <w:t>Integration Name</w:t>
+            </w:r>
+          </w:p>
+        </w:tc>
+        <w:tc>
+          <w:tcPr>
+            <w:tcW w:w="1400"/>
+            <w:shd w:color="auto" w:val="clear" w:fill="4bacc6"/>
+          </w:tcPr>
+          <w:p>
+            <w:r>
+              <w:rPr>
+                <w:b w:val="true"/>
+              </w:rPr>
+              <w:t>Variable Name</w:t>
+            </w:r>
+          </w:p>
+        </w:tc>
+        <w:tc>
+          <w:tcPr>
+            <w:tcW w:w="3400"/>
+            <w:shd w:color="auto" w:val="clear" w:fill="4bacc6"/>
+          </w:tcPr>
+          <w:p>
+            <w:r>
+              <w:rPr>
+                <w:b w:val="true"/>
+              </w:rPr>
+              <w:t>Description</w:t>
+            </w:r>
+          </w:p>
+        </w:tc>
+        <w:tc>
+          <w:tcPr>
+            <w:tcW w:w="1100"/>
+            <w:shd w:color="auto" w:val="clear" w:fill="4bacc6"/>
+          </w:tcPr>
+          <w:p>
+            <w:r>
+              <w:rPr>
+                <w:b w:val="true"/>
+              </w:rPr>
+              <w:t>ID Field</w:t>
+            </w:r>
+          </w:p>
+        </w:tc>
+        <w:tc>
+          <w:tcPr>
+            <w:tcW w:w="2000"/>
+            <w:shd w:color="auto" w:val="clear" w:fill="4bacc6"/>
+          </w:tcPr>
+          <w:p>
+            <w:r>
+              <w:rPr>
+                <w:b w:val="true"/>
+              </w:rPr>
+              <w:t>Endpoint URL</w:t>
+            </w:r>
+          </w:p>
+        </w:tc>
+      </w:tr>
+      <w:tr>
+        <w:tc>
+          <w:tcPr>
+            <w:tcW w:w="1300"/>
+          </w:tcPr>
+          <w:p>
+            <w:r>
+              <w:t>Sales Cloud - Opportunity Import</w:t>
+            </w:r>
+          </w:p>
+        </w:tc>
+        <w:tc>
+          <w:tcPr>
+            <w:tcW w:w="1400"/>
+          </w:tcPr>
+          <w:p>
+            <w:r>
+              <w:t>oSCOppImport</w:t>
+            </w:r>
+          </w:p>
+        </w:tc>
+        <w:tc>
+          <w:tcPr>
+            <w:tcW w:w="3400"/>
+          </w:tcPr>
+          <w:p>
+            <w:r>
+              <w:t xml:space="preserve"> This integration imports the opportunity details into CPQ.</w:t>
+            </w:r>
+          </w:p>
+        </w:tc>
+        <w:tc>
+          <w:tcPr>
+            <w:tcW w:w="1100"/>
+          </w:tcPr>
+          <w:p>
+            <w:r>
+              <w:t>transaction.opportunityID_t</w:t>
+            </w:r>
+          </w:p>
+        </w:tc>
+        <w:tc>
+          <w:tcPr>
+            <w:tcW w:w="2000"/>
+          </w:tcPr>
+          <w:p>
+            <w:r>
+              <w:t>https://AAAA-FAPBBBB-crm.oracledemos.com/opptyMgmtOpportunities/OpportunityService</w:t>
+            </w:r>
+          </w:p>
+        </w:tc>
+      </w:tr>
+    </w:tbl>
     <w:p>
       <w:pPr>
         <w:pageBreakBefore w:val="true"/>
@@ -9576,7 +9996,7 @@
           <w:color w:val="800000"/>
           <w:u w:val="single"/>
         </w:rPr>
-        <w:t>4.3 Validation rule</w:t>
+        <w:t>4.3 Validation Rule</w:t>
       </w:r>
     </w:p>
     <w:tbl>
@@ -10078,7 +10498,7 @@
     <w:p/>
     <w:p>
       <w:pPr>
-        <w:pStyle w:val="Heading2"/>
+        <w:pStyle w:val="Heading3"/>
       </w:pPr>
       <w:r>
         <w:rPr>
@@ -10384,6 +10804,157 @@
           <w:p>
             <w:r>
               <w:t>oraclecpqo</w:t>
+            </w:r>
+          </w:p>
+        </w:tc>
+      </w:tr>
+    </w:tbl>
+    <w:p/>
+    <w:p>
+      <w:pPr>
+        <w:pStyle w:val="Heading3"/>
+      </w:pPr>
+      <w:r>
+        <w:rPr>
+          <w:b w:val="true"/>
+          <w:color w:val="800000"/>
+          <w:u w:val="single"/>
+        </w:rPr>
+        <w:t>4.9 Integration</w:t>
+      </w:r>
+    </w:p>
+    <w:tbl>
+      <w:tblPr>
+        <w:tblW w:w="0" w:type="auto"/>
+        <w:tblBorders>
+          <w:top w:val="single"/>
+          <w:left w:val="single"/>
+          <w:bottom w:val="single"/>
+          <w:right w:val="single"/>
+          <w:insideH w:val="single"/>
+          <w:insideV w:val="single"/>
+        </w:tblBorders>
+      </w:tblPr>
+      <w:tr>
+        <w:tc>
+          <w:tcPr>
+            <w:tcW w:w="1300"/>
+            <w:shd w:color="auto" w:val="clear" w:fill="4bacc6"/>
+          </w:tcPr>
+          <w:p>
+            <w:r>
+              <w:rPr>
+                <w:b w:val="true"/>
+              </w:rPr>
+              <w:t>Integration Name</w:t>
+            </w:r>
+          </w:p>
+        </w:tc>
+        <w:tc>
+          <w:tcPr>
+            <w:tcW w:w="1400"/>
+            <w:shd w:color="auto" w:val="clear" w:fill="4bacc6"/>
+          </w:tcPr>
+          <w:p>
+            <w:r>
+              <w:rPr>
+                <w:b w:val="true"/>
+              </w:rPr>
+              <w:t>Variable Name</w:t>
+            </w:r>
+          </w:p>
+        </w:tc>
+        <w:tc>
+          <w:tcPr>
+            <w:tcW w:w="3400"/>
+            <w:shd w:color="auto" w:val="clear" w:fill="4bacc6"/>
+          </w:tcPr>
+          <w:p>
+            <w:r>
+              <w:rPr>
+                <w:b w:val="true"/>
+              </w:rPr>
+              <w:t>Description</w:t>
+            </w:r>
+          </w:p>
+        </w:tc>
+        <w:tc>
+          <w:tcPr>
+            <w:tcW w:w="1100"/>
+            <w:shd w:color="auto" w:val="clear" w:fill="4bacc6"/>
+          </w:tcPr>
+          <w:p>
+            <w:r>
+              <w:rPr>
+                <w:b w:val="true"/>
+              </w:rPr>
+              <w:t>ID Field</w:t>
+            </w:r>
+          </w:p>
+        </w:tc>
+        <w:tc>
+          <w:tcPr>
+            <w:tcW w:w="2000"/>
+            <w:shd w:color="auto" w:val="clear" w:fill="4bacc6"/>
+          </w:tcPr>
+          <w:p>
+            <w:r>
+              <w:rPr>
+                <w:b w:val="true"/>
+              </w:rPr>
+              <w:t>Endpoint URL</w:t>
+            </w:r>
+          </w:p>
+        </w:tc>
+      </w:tr>
+      <w:tr>
+        <w:tc>
+          <w:tcPr>
+            <w:tcW w:w="1300"/>
+          </w:tcPr>
+          <w:p>
+            <w:r>
+              <w:t>Sales Cloud - Delete All Revenue Items</w:t>
+            </w:r>
+          </w:p>
+        </w:tc>
+        <w:tc>
+          <w:tcPr>
+            <w:tcW w:w="1400"/>
+          </w:tcPr>
+          <w:p>
+            <w:r>
+              <w:t>oSCDeleteAllRevenueItems</w:t>
+            </w:r>
+          </w:p>
+        </w:tc>
+        <w:tc>
+          <w:tcPr>
+            <w:tcW w:w="3400"/>
+          </w:tcPr>
+          <w:p>
+            <w:r>
+              <w:t xml:space="preserve"> This CRM integration deletes all revenue items from CRM system.</w:t>
+            </w:r>
+          </w:p>
+        </w:tc>
+        <w:tc>
+          <w:tcPr>
+            <w:tcW w:w="1100"/>
+          </w:tcPr>
+          <w:p>
+            <w:r>
+              <w:t>transaction.none</w:t>
+            </w:r>
+          </w:p>
+        </w:tc>
+        <w:tc>
+          <w:tcPr>
+            <w:tcW w:w="2000"/>
+          </w:tcPr>
+          <w:p>
+            <w:r>
+              <w:t>https://AAAA-FAPBBBB-crm.oracledemos.com/opptyMgmtOpportunities/OpportunityService</w:t>
             </w:r>
           </w:p>
         </w:tc>
@@ -10702,7 +11273,7 @@
           <w:color w:val="800000"/>
           <w:u w:val="single"/>
         </w:rPr>
-        <w:t>5.3 Validation rule</w:t>
+        <w:t>5.3 Validation Rule</w:t>
       </w:r>
     </w:p>
     <w:tbl>
@@ -11020,7 +11591,6 @@
       </w:r>
     </w:p>
     <w:p/>
-    <w:p/>
     <w:p>
       <w:pPr>
         <w:pStyle w:val="Heading3"/>
@@ -11237,16 +11807,13 @@
       </w:r>
     </w:p>
     <w:p>
-      <w:pPr>
-        <w:pStyle w:val="Heading3"/>
-      </w:pPr>
       <w:r>
         <w:rPr>
           <w:b w:val="true"/>
           <w:color w:val="800000"/>
           <w:u w:val="single"/>
         </w:rPr>
-        <w:t>5.6 Approval Sequence</w:t>
+        <w:t>Approval Sequence</w:t>
       </w:r>
     </w:p>
     <w:tbl>
@@ -11425,16 +11992,13 @@
       </w:r>
     </w:p>
     <w:p>
-      <w:pPr>
-        <w:pStyle w:val="Heading3"/>
-      </w:pPr>
       <w:r>
         <w:rPr>
           <w:b w:val="true"/>
           <w:color w:val="800000"/>
           <w:u w:val="single"/>
         </w:rPr>
-        <w:t>5.7 Approval Sequence</w:t>
+        <w:t>Approval Sequence</w:t>
       </w:r>
     </w:p>
     <w:tbl>
@@ -11629,7 +12193,7 @@
     <w:p/>
     <w:p>
       <w:pPr>
-        <w:pStyle w:val="Heading2"/>
+        <w:pStyle w:val="Heading3"/>
       </w:pPr>
       <w:r>
         <w:rPr>
@@ -11637,7 +12201,7 @@
           <w:color w:val="800000"/>
           <w:u w:val="single"/>
         </w:rPr>
-        <w:t>5.8 Commerce Steps</w:t>
+        <w:t>5.6 Commerce Steps</w:t>
       </w:r>
     </w:p>
     <w:tbl>
@@ -11814,16 +12378,13 @@
       </w:tr>
     </w:tbl>
     <w:p>
-      <w:pPr>
-        <w:pStyle w:val="Heading2"/>
-      </w:pPr>
       <w:r>
         <w:rPr>
           <w:b w:val="true"/>
           <w:color w:val="800000"/>
           <w:u w:val="single"/>
         </w:rPr>
-        <w:t>5.9 Commerce Steps</w:t>
+        <w:t>Commerce Steps</w:t>
       </w:r>
     </w:p>
     <w:tbl>
@@ -12000,6 +12561,156 @@
       </w:tr>
     </w:tbl>
     <w:p/>
+    <w:p>
+      <w:pPr>
+        <w:pStyle w:val="Heading3"/>
+      </w:pPr>
+      <w:r>
+        <w:rPr>
+          <w:b w:val="true"/>
+          <w:color w:val="800000"/>
+          <w:u w:val="single"/>
+        </w:rPr>
+        <w:t>5.7 Integration</w:t>
+      </w:r>
+    </w:p>
+    <w:tbl>
+      <w:tblPr>
+        <w:tblW w:w="0" w:type="auto"/>
+        <w:tblBorders>
+          <w:top w:val="single"/>
+          <w:left w:val="single"/>
+          <w:bottom w:val="single"/>
+          <w:right w:val="single"/>
+          <w:insideH w:val="single"/>
+          <w:insideV w:val="single"/>
+        </w:tblBorders>
+      </w:tblPr>
+      <w:tr>
+        <w:tc>
+          <w:tcPr>
+            <w:tcW w:w="1300"/>
+            <w:shd w:color="auto" w:val="clear" w:fill="4bacc6"/>
+          </w:tcPr>
+          <w:p>
+            <w:r>
+              <w:rPr>
+                <w:b w:val="true"/>
+              </w:rPr>
+              <w:t>Integration Name</w:t>
+            </w:r>
+          </w:p>
+        </w:tc>
+        <w:tc>
+          <w:tcPr>
+            <w:tcW w:w="1400"/>
+            <w:shd w:color="auto" w:val="clear" w:fill="4bacc6"/>
+          </w:tcPr>
+          <w:p>
+            <w:r>
+              <w:rPr>
+                <w:b w:val="true"/>
+              </w:rPr>
+              <w:t>Variable Name</w:t>
+            </w:r>
+          </w:p>
+        </w:tc>
+        <w:tc>
+          <w:tcPr>
+            <w:tcW w:w="3400"/>
+            <w:shd w:color="auto" w:val="clear" w:fill="4bacc6"/>
+          </w:tcPr>
+          <w:p>
+            <w:r>
+              <w:rPr>
+                <w:b w:val="true"/>
+              </w:rPr>
+              <w:t>Description</w:t>
+            </w:r>
+          </w:p>
+        </w:tc>
+        <w:tc>
+          <w:tcPr>
+            <w:tcW w:w="1100"/>
+            <w:shd w:color="auto" w:val="clear" w:fill="4bacc6"/>
+          </w:tcPr>
+          <w:p>
+            <w:r>
+              <w:rPr>
+                <w:b w:val="true"/>
+              </w:rPr>
+              <w:t>ID Field</w:t>
+            </w:r>
+          </w:p>
+        </w:tc>
+        <w:tc>
+          <w:tcPr>
+            <w:tcW w:w="2000"/>
+            <w:shd w:color="auto" w:val="clear" w:fill="4bacc6"/>
+          </w:tcPr>
+          <w:p>
+            <w:r>
+              <w:rPr>
+                <w:b w:val="true"/>
+              </w:rPr>
+              <w:t>Endpoint URL</w:t>
+            </w:r>
+          </w:p>
+        </w:tc>
+      </w:tr>
+      <w:tr>
+        <w:tc>
+          <w:tcPr>
+            <w:tcW w:w="1300"/>
+          </w:tcPr>
+          <w:p>
+            <w:r>
+              <w:t>Sales Cloud - Create Revenue Items</w:t>
+            </w:r>
+          </w:p>
+        </w:tc>
+        <w:tc>
+          <w:tcPr>
+            <w:tcW w:w="1400"/>
+          </w:tcPr>
+          <w:p>
+            <w:r>
+              <w:t>oSCCreateRevenueItems</w:t>
+            </w:r>
+          </w:p>
+        </w:tc>
+        <w:tc>
+          <w:tcPr>
+            <w:tcW w:w="3400"/>
+          </w:tcPr>
+          <w:p>
+            <w:r>
+              <w:t xml:space="preserve"> This integration creates revenue items in CRM system.</w:t>
+            </w:r>
+          </w:p>
+        </w:tc>
+        <w:tc>
+          <w:tcPr>
+            <w:tcW w:w="1100"/>
+          </w:tcPr>
+          <w:p>
+            <w:r>
+              <w:t>transaction.none</w:t>
+            </w:r>
+          </w:p>
+        </w:tc>
+        <w:tc>
+          <w:tcPr>
+            <w:tcW w:w="2000"/>
+          </w:tcPr>
+          <w:p>
+            <w:r>
+              <w:t>https://AAAA-FAPBBBB-crm.oracledemos.com/opptyMgmtOpportunities/OpportunityService</w:t>
+            </w:r>
+          </w:p>
+        </w:tc>
+      </w:tr>
+    </w:tbl>
     <w:p>
       <w:pPr>
         <w:pageBreakBefore w:val="true"/>

</xml_diff>

<commit_message>
added Integration script changes
</commit_message>
<xml_diff>
--- a/files/output/Sample TDD_temp.docx
+++ b/files/output/Sample TDD_temp.docx
@@ -6005,6 +6005,7 @@
       </w:tr>
     </w:tbl>
     <w:p/>
+    <w:p/>
     <w:p>
       <w:pPr>
         <w:pStyle w:val="Heading3"/>
@@ -6374,6 +6375,7 @@
         </w:tc>
       </w:tr>
     </w:tbl>
+    <w:p/>
     <w:p/>
     <w:p>
       <w:pPr>
@@ -6403,7 +6405,7 @@
       <w:tr>
         <w:tc>
           <w:tcPr>
-            <w:tcW w:w="1300"/>
+            <w:tcW w:w="1700"/>
             <w:shd w:color="auto" w:val="clear" w:fill="4bacc6"/>
           </w:tcPr>
           <w:p>
@@ -6417,6 +6419,48 @@
         </w:tc>
         <w:tc>
           <w:tcPr>
+            <w:tcW w:w="1700"/>
+            <w:shd w:color="auto" w:val="clear" w:fill="4bacc6"/>
+          </w:tcPr>
+          <w:p>
+            <w:r>
+              <w:rPr>
+                <w:b w:val="true"/>
+              </w:rPr>
+              <w:t>Variable Name</w:t>
+            </w:r>
+          </w:p>
+        </w:tc>
+        <w:tc>
+          <w:tcPr>
+            <w:tcW w:w="2800"/>
+            <w:shd w:color="auto" w:val="clear" w:fill="4bacc6"/>
+          </w:tcPr>
+          <w:p>
+            <w:r>
+              <w:rPr>
+                <w:b w:val="true"/>
+              </w:rPr>
+              <w:t>Description</w:t>
+            </w:r>
+          </w:p>
+        </w:tc>
+        <w:tc>
+          <w:tcPr>
+            <w:tcW w:w="1600"/>
+            <w:shd w:color="auto" w:val="clear" w:fill="4bacc6"/>
+          </w:tcPr>
+          <w:p>
+            <w:r>
+              <w:rPr>
+                <w:b w:val="true"/>
+              </w:rPr>
+              <w:t>ID Field</w:t>
+            </w:r>
+          </w:p>
+        </w:tc>
+        <w:tc>
+          <w:tcPr>
             <w:tcW w:w="1400"/>
             <w:shd w:color="auto" w:val="clear" w:fill="4bacc6"/>
           </w:tcPr>
@@ -6425,48 +6469,6 @@
               <w:rPr>
                 <w:b w:val="true"/>
               </w:rPr>
-              <w:t>Variable Name</w:t>
-            </w:r>
-          </w:p>
-        </w:tc>
-        <w:tc>
-          <w:tcPr>
-            <w:tcW w:w="3400"/>
-            <w:shd w:color="auto" w:val="clear" w:fill="4bacc6"/>
-          </w:tcPr>
-          <w:p>
-            <w:r>
-              <w:rPr>
-                <w:b w:val="true"/>
-              </w:rPr>
-              <w:t>Description</w:t>
-            </w:r>
-          </w:p>
-        </w:tc>
-        <w:tc>
-          <w:tcPr>
-            <w:tcW w:w="1100"/>
-            <w:shd w:color="auto" w:val="clear" w:fill="4bacc6"/>
-          </w:tcPr>
-          <w:p>
-            <w:r>
-              <w:rPr>
-                <w:b w:val="true"/>
-              </w:rPr>
-              <w:t>ID Field</w:t>
-            </w:r>
-          </w:p>
-        </w:tc>
-        <w:tc>
-          <w:tcPr>
-            <w:tcW w:w="2000"/>
-            <w:shd w:color="auto" w:val="clear" w:fill="4bacc6"/>
-          </w:tcPr>
-          <w:p>
-            <w:r>
-              <w:rPr>
-                <w:b w:val="true"/>
-              </w:rPr>
               <w:t>Endpoint URL</w:t>
             </w:r>
           </w:p>
@@ -6475,7 +6477,7 @@
       <w:tr>
         <w:tc>
           <w:tcPr>
-            <w:tcW w:w="1300"/>
+            <w:tcW w:w="1700"/>
           </w:tcPr>
           <w:p>
             <w:r>
@@ -6485,46 +6487,221 @@
         </w:tc>
         <w:tc>
           <w:tcPr>
+            <w:tcW w:w="1700"/>
+          </w:tcPr>
+          <w:p>
+            <w:r>
+              <w:t>oSCUpsertQuote</w:t>
+            </w:r>
+          </w:p>
+        </w:tc>
+        <w:tc>
+          <w:tcPr>
+            <w:tcW w:w="2800"/>
+          </w:tcPr>
+          <w:p>
+            <w:r>
+              <w:t xml:space="preserve"> This integration update/insert quote attributes with current values from attached opportunity.</w:t>
+            </w:r>
+          </w:p>
+        </w:tc>
+        <w:tc>
+          <w:tcPr>
+            <w:tcW w:w="1600"/>
+          </w:tcPr>
+          <w:p>
+            <w:r>
+              <w:t>transaction.quoteID_t</w:t>
+            </w:r>
+            <w:r>
+              <w:t>https://AAAA-FAPBBBB-crm.oracledemos.com/crmCommonSalesOrdersService/SalesOrderService</w:t>
+            </w:r>
+          </w:p>
+        </w:tc>
+        <w:tc>
+          <w:tcPr>
             <w:tcW w:w="1400"/>
           </w:tcPr>
-          <w:p>
-            <w:r>
-              <w:t>oSCUpsertQuote</w:t>
-            </w:r>
-          </w:p>
-        </w:tc>
-        <w:tc>
-          <w:tcPr>
-            <w:tcW w:w="3400"/>
-          </w:tcPr>
-          <w:p>
-            <w:r>
-              <w:t xml:space="preserve"> This integration update/insert quote attributes with current values from attached opportunity.</w:t>
-            </w:r>
-          </w:p>
-        </w:tc>
-        <w:tc>
-          <w:tcPr>
-            <w:tcW w:w="1100"/>
-          </w:tcPr>
-          <w:p>
-            <w:r>
-              <w:t>transaction.quoteID_t</w:t>
-            </w:r>
-          </w:p>
-        </w:tc>
-        <w:tc>
-          <w:tcPr>
-            <w:tcW w:w="2000"/>
-          </w:tcPr>
-          <w:p>
-            <w:r>
-              <w:t>https://AAAA-FAPBBBB-crm.oracledemos.com/crmCommonSalesOrdersService/SalesOrderService</w:t>
-            </w:r>
-          </w:p>
+          <w:p/>
         </w:tc>
       </w:tr>
     </w:tbl>
+    <w:p/>
+    <w:p>
+      <w:pPr>
+        <w:pStyle w:val="Heading3"/>
+      </w:pPr>
+      <w:r>
+        <w:rPr>
+          <w:b w:val="true"/>
+          <w:color w:val="800000"/>
+          <w:u w:val="single"/>
+        </w:rPr>
+        <w:t>1.8 File Manager</w:t>
+      </w:r>
+    </w:p>
+    <w:p/>
+    <w:p>
+      <w:r>
+        <w:rPr>
+          <w:b w:val="true"/>
+          <w:color w:val="800000"/>
+          <w:u w:val="single"/>
+        </w:rPr>
+        <w:t>UpdateTransactionv2.0.xml</w:t>
+      </w:r>
+    </w:p>
+    <w:p>
+      <w:r>
+        <w:t>&lt;?xml version="1.0" encoding="UTF-8"?&gt;</w:t>
+        <w:br/>
+        <w:t>&lt;soapenv:Envelope xmlns:soapenv="http://schemas.xmlsoap.org/soap/envelope/"&gt;</w:t>
+        <w:br/>
+        <w:t>&lt;soapenv:Header&gt;</w:t>
+        <w:br/>
+        <w:t>&lt;wsse:Security xmlns:wsse="http://docs.oasis-open.org/wss/2004/01/oasis-200401-wss-wssecurity-secext-1.0.xsd" xmlns:wsu="http://docs.oasis-open.org/wss/2004/01/oasis-200401-wss-wssecurity-utility-1.0.xsd"&gt;</w:t>
+        <w:br/>
+        <w:t>&lt;wsse:UsernameToken wsu:Id="UsernameToken-2"&gt;</w:t>
+        <w:br/>
+        <w:t>&lt;wsse:Username&gt;traininguser&lt;/wsse:Username&gt;</w:t>
+        <w:br/>
+        <w:t>&lt;wsse:Password Type="http://docs.oasis-open.org/wss/2004/01/oasis-200401-wss-username-token-profile-1.0#PasswordText"&gt;kIN2_sEE7_&lt;/wsse:Password&gt;</w:t>
+        <w:br/>
+        <w:t>&lt;/wsse:UsernameToken&gt;</w:t>
+        <w:br/>
+        <w:t>&lt;/wsse:Security&gt;</w:t>
+        <w:br/>
+        <w:t>&lt;/soapenv:Header&gt;</w:t>
+        <w:br/>
+        <w:t>&lt;soapenv:Body&gt;</w:t>
+        <w:br/>
+        <w:t>&lt;bm:updateTransaction xmlns:bm="urn:soap.bigmachines.com" xmlns:xsi="http://www.w3.org/2001/XMLSchema-instance"&gt;</w:t>
+        <w:br/>
+        <w:t>&lt;bm:transaction&gt;</w:t>
+        <w:br/>
+        <w:t>&lt;bm:id&gt;{{transactionID_t}}&lt;/bm:id&gt;</w:t>
+        <w:br/>
+        <w:t>&lt;bm:process_var_name&gt;redStackDigitalMix&lt;/bm:process_var_name&gt;</w:t>
+        <w:br/>
+        <w:t>&lt;bm:buyer_company_name&gt;cpq-p10-002&lt;/bm:buyer_company_name&gt;</w:t>
+        <w:br/>
+        <w:t>&lt;bm:supplier_company_name&gt;cpq-p10-002&lt;/bm:supplier_company_name&gt;</w:t>
+        <w:br/>
+        <w:t>&lt;bm:data_xml&gt;</w:t>
+        <w:br/>
+        <w:t>&lt;bm:transaction bm:bs_id="{{transactionID_t}}" bm:buyer_company_name="cpq-p10-002" bm:buyer_user_name="traininguser" bm:currency_pref="USD" bm:data_type="0" bm:document_name="Transaction" bm:document_number="1" bm:document_var_name="transaction" bm:process_var_name="redStackDigitalMix" bm:supplier_company_name="cpq-p10-002"&gt;</w:t>
+        <w:br/>
+        <w:t>&lt;bm:_document_number&gt;1&lt;/bm:_document_number&gt;</w:t>
+        <w:br/>
+        <w:t>&lt;bm:_price_book_var_name&gt;_default_price_book&lt;/bm:_price_book_var_name&gt;</w:t>
+        <w:br/>
+        <w:t>&lt;/bm:transaction&gt;</w:t>
+        <w:br/>
+        <w:t>&lt;/bm:data_xml&gt;</w:t>
+        <w:br/>
+        <w:t>&lt;bm:action_data&gt;</w:t>
+        <w:br/>
+        <w:t>&lt;bm:action_var_name&gt;save&lt;/bm:action_var_name&gt;</w:t>
+        <w:br/>
+        <w:t>&lt;bm:_bm_cm_new_transaction_currency/&gt;</w:t>
+        <w:br/>
+        <w:t>&lt;bm:performer_comment/&gt;</w:t>
+        <w:br/>
+        <w:t>&lt;bm:reason_var_name/&gt;</w:t>
+        <w:br/>
+        <w:t>&lt;bm:performer_name/&gt;</w:t>
+        <w:br/>
+        <w:t>&lt;bm:performer_type/&gt;</w:t>
+        <w:br/>
+        <w:t>&lt;bm:performer_company_name/&gt;</w:t>
+        <w:br/>
+        <w:t>&lt;/bm:action_data&gt;</w:t>
+        <w:br/>
+        <w:t>&lt;/bm:transaction&gt;</w:t>
+        <w:br/>
+        <w:t>&lt;/bm:updateTransaction&gt;</w:t>
+        <w:br/>
+        <w:t>&lt;/soapenv:Body&gt;</w:t>
+        <w:br/>
+        <w:t>&lt;/soapenv:Envelope&gt;</w:t>
+        <w:br/>
+      </w:r>
+    </w:p>
+    <w:p/>
+    <w:p>
+      <w:r>
+        <w:rPr>
+          <w:b w:val="true"/>
+          <w:color w:val="800000"/>
+          <w:u w:val="single"/>
+        </w:rPr>
+        <w:t>sitewide.js</w:t>
+      </w:r>
+    </w:p>
+    <w:p>
+      <w:r>
+        <w:t/>
+        <w:br/>
+        <w:t>/**</w:t>
+        <w:br/>
+        <w:t/>
+        <w:br/>
+        <w:t>* @param dependencies {Array} name of modules this code depends on. Can exclude ".js"</w:t>
+        <w:br/>
+        <w:t/>
+        <w:br/>
+        <w:t>* @param callback {Function} function containing this module's functionality.</w:t>
+        <w:br/>
+        <w:t/>
+        <w:br/>
+        <w:t>* Functions for sitewide context</w:t>
+        <w:br/>
+        <w:t/>
+        <w:br/>
+        <w:t>* @version Fri Feb 25 18:44:56 2011</w:t>
+        <w:br/>
+        <w:t/>
+        <w:br/>
+        <w:t>*/</w:t>
+        <w:br/>
+        <w:t/>
+        <w:br/>
+        <w:t>require([], function() {</w:t>
+        <w:br/>
+        <w:t/>
+        <w:br/>
+        <w:t>/*</w:t>
+        <w:br/>
+        <w:t/>
+        <w:br/>
+        <w:t>* Put all functions for sitewide context here</w:t>
+        <w:br/>
+        <w:t/>
+        <w:br/>
+        <w:t>*/</w:t>
+        <w:br/>
+        <w:t/>
+        <w:br/>
+        <w:t/>
+        <w:br/>
+        <w:t>//this function runs when the page loads</w:t>
+        <w:br/>
+        <w:t/>
+        <w:br/>
+        <w:t>require.ready(function() {</w:t>
+        <w:br/>
+        <w:t/>
+        <w:br/>
+        <w:t>})</w:t>
+        <w:br/>
+        <w:t/>
+        <w:br/>
+        <w:t/>
+        <w:br/>
+        <w:t>})</w:t>
+        <w:br/>
+      </w:r>
+    </w:p>
     <w:p>
       <w:pPr>
         <w:pageBreakBefore w:val="true"/>
@@ -7487,6 +7664,7 @@
       </w:tr>
     </w:tbl>
     <w:p/>
+    <w:p/>
     <w:p>
       <w:pPr>
         <w:pStyle w:val="Heading3"/>
@@ -7829,7 +8007,7 @@
       <w:tr>
         <w:tc>
           <w:tcPr>
-            <w:tcW w:w="1300"/>
+            <w:tcW w:w="1700"/>
             <w:shd w:color="auto" w:val="clear" w:fill="4bacc6"/>
           </w:tcPr>
           <w:p>
@@ -7843,6 +8021,48 @@
         </w:tc>
         <w:tc>
           <w:tcPr>
+            <w:tcW w:w="1700"/>
+            <w:shd w:color="auto" w:val="clear" w:fill="4bacc6"/>
+          </w:tcPr>
+          <w:p>
+            <w:r>
+              <w:rPr>
+                <w:b w:val="true"/>
+              </w:rPr>
+              <w:t>Variable Name</w:t>
+            </w:r>
+          </w:p>
+        </w:tc>
+        <w:tc>
+          <w:tcPr>
+            <w:tcW w:w="2800"/>
+            <w:shd w:color="auto" w:val="clear" w:fill="4bacc6"/>
+          </w:tcPr>
+          <w:p>
+            <w:r>
+              <w:rPr>
+                <w:b w:val="true"/>
+              </w:rPr>
+              <w:t>Description</w:t>
+            </w:r>
+          </w:p>
+        </w:tc>
+        <w:tc>
+          <w:tcPr>
+            <w:tcW w:w="1600"/>
+            <w:shd w:color="auto" w:val="clear" w:fill="4bacc6"/>
+          </w:tcPr>
+          <w:p>
+            <w:r>
+              <w:rPr>
+                <w:b w:val="true"/>
+              </w:rPr>
+              <w:t>ID Field</w:t>
+            </w:r>
+          </w:p>
+        </w:tc>
+        <w:tc>
+          <w:tcPr>
             <w:tcW w:w="1400"/>
             <w:shd w:color="auto" w:val="clear" w:fill="4bacc6"/>
           </w:tcPr>
@@ -7851,48 +8071,6 @@
               <w:rPr>
                 <w:b w:val="true"/>
               </w:rPr>
-              <w:t>Variable Name</w:t>
-            </w:r>
-          </w:p>
-        </w:tc>
-        <w:tc>
-          <w:tcPr>
-            <w:tcW w:w="3400"/>
-            <w:shd w:color="auto" w:val="clear" w:fill="4bacc6"/>
-          </w:tcPr>
-          <w:p>
-            <w:r>
-              <w:rPr>
-                <w:b w:val="true"/>
-              </w:rPr>
-              <w:t>Description</w:t>
-            </w:r>
-          </w:p>
-        </w:tc>
-        <w:tc>
-          <w:tcPr>
-            <w:tcW w:w="1100"/>
-            <w:shd w:color="auto" w:val="clear" w:fill="4bacc6"/>
-          </w:tcPr>
-          <w:p>
-            <w:r>
-              <w:rPr>
-                <w:b w:val="true"/>
-              </w:rPr>
-              <w:t>ID Field</w:t>
-            </w:r>
-          </w:p>
-        </w:tc>
-        <w:tc>
-          <w:tcPr>
-            <w:tcW w:w="2000"/>
-            <w:shd w:color="auto" w:val="clear" w:fill="4bacc6"/>
-          </w:tcPr>
-          <w:p>
-            <w:r>
-              <w:rPr>
-                <w:b w:val="true"/>
-              </w:rPr>
               <w:t>Endpoint URL</w:t>
             </w:r>
           </w:p>
@@ -7901,7 +8079,7 @@
       <w:tr>
         <w:tc>
           <w:tcPr>
-            <w:tcW w:w="1300"/>
+            <w:tcW w:w="1700"/>
           </w:tcPr>
           <w:p>
             <w:r>
@@ -7911,7 +8089,7 @@
         </w:tc>
         <w:tc>
           <w:tcPr>
-            <w:tcW w:w="1400"/>
+            <w:tcW w:w="1700"/>
           </w:tcPr>
           <w:p>
             <w:r>
@@ -7921,7 +8099,7 @@
         </w:tc>
         <w:tc>
           <w:tcPr>
-            <w:tcW w:w="3400"/>
+            <w:tcW w:w="2800"/>
           </w:tcPr>
           <w:p>
             <w:r>
@@ -7932,26 +8110,119 @@
         </w:tc>
         <w:tc>
           <w:tcPr>
-            <w:tcW w:w="1100"/>
+            <w:tcW w:w="1600"/>
           </w:tcPr>
           <w:p>
             <w:r>
               <w:t>quote_process.none</w:t>
             </w:r>
-          </w:p>
-        </w:tc>
-        <w:tc>
-          <w:tcPr>
-            <w:tcW w:w="2000"/>
-          </w:tcPr>
-          <w:p>
             <w:r>
               <w:t>https://AAAA-FAPBBBB-crm.oracledemos.com/opptyMgmtOpportunities/OpportunityService</w:t>
             </w:r>
           </w:p>
         </w:tc>
+        <w:tc>
+          <w:tcPr>
+            <w:tcW w:w="1400"/>
+          </w:tcPr>
+          <w:p/>
+        </w:tc>
       </w:tr>
     </w:tbl>
+    <w:p/>
+    <w:p>
+      <w:pPr>
+        <w:pStyle w:val="Heading3"/>
+      </w:pPr>
+      <w:r>
+        <w:rPr>
+          <w:b w:val="true"/>
+          <w:color w:val="800000"/>
+          <w:u w:val="single"/>
+        </w:rPr>
+        <w:t>2.9 File Manager</w:t>
+      </w:r>
+    </w:p>
+    <w:p/>
+    <w:p>
+      <w:r>
+        <w:rPr>
+          <w:b w:val="true"/>
+          <w:color w:val="800000"/>
+          <w:u w:val="single"/>
+        </w:rPr>
+        <w:t>updateTransactionFrame.xml</w:t>
+      </w:r>
+    </w:p>
+    <w:p>
+      <w:r>
+        <w:t>&lt;?xml version="1.0" encoding="UTF-8"?&gt;</w:t>
+        <w:br/>
+        <w:t>&lt;soapenv:Envelope xmlns:soapenv="http://schemas.xmlsoap.org/soap/envelope/"&gt;</w:t>
+        <w:br/>
+        <w:t>&lt;soapenv:Header&gt;</w:t>
+        <w:br/>
+        <w:t>&lt;bm:userInfo xmlns:bm="urn:soap.bigmachines.com"&gt;</w:t>
+        <w:br/>
+        <w:t>&lt;bm:sessionId&gt;SESSION_ID&lt;/bm:sessionId&gt;</w:t>
+        <w:br/>
+        <w:t>&lt;/bm:userInfo&gt;</w:t>
+        <w:br/>
+        <w:t>&lt;bm:category xmlns:bm="urn:soap.bigmachines.com"&gt;Commerce&lt;/bm:category&gt;</w:t>
+        <w:br/>
+        <w:t>&lt;bm:xsdInfo xmlns:bm="urn:soap.bigmachines.com"&gt;</w:t>
+        <w:br/>
+        <w:t>&lt;bm:schemaLocation&gt;https://SITE_NAME.bigmachines.com/bmfsweb/SITE_NAME/schema/v1_0/commerce/PROCESS_VAR_NAME.xsd&lt;/bm:schemaLocation&gt;</w:t>
+        <w:br/>
+        <w:t>&lt;/bm:xsdInfo&gt;</w:t>
+        <w:br/>
+        <w:t>&lt;/soapenv:Header&gt;</w:t>
+        <w:br/>
+        <w:t>&lt;soapenv:Body&gt;</w:t>
+        <w:br/>
+        <w:t>&lt;bm:updateTransaction xmlns:bm="urn:soap.bigmachines.com" xmlns:xsi="http://www.w3.org/2001/XMLSchema-instance"&gt;</w:t>
+        <w:br/>
+        <w:t>&lt;bm:transaction&gt;</w:t>
+        <w:br/>
+        <w:t>&lt;bm:id&gt;TRANSACTION_ID&lt;/bm:id&gt;</w:t>
+        <w:br/>
+        <w:t>&lt;bm:process_var_name&gt;PROCESS_VAR_NAME&lt;/bm:process_var_name&gt;</w:t>
+        <w:br/>
+        <w:t>&lt;bm:buyer_company_name&gt;SITE_NAME&lt;/bm:buyer_company_name&gt;</w:t>
+        <w:br/>
+        <w:t>&lt;bm:supplier_company_name&gt;SITE_NAME&lt;/bm:supplier_company_name&gt;</w:t>
+        <w:br/>
+        <w:t>&lt;bm:data_xml&gt;</w:t>
+        <w:br/>
+        <w:t>&lt;bm:transaction bm:bs_id="TRANSACTION_ID" bm:buyer_company_name="SITE_NAME" bm:buyer_user_name="BMI_API_user" bm:currency_pref="USD" bm:data_type="0" bm:document_name="Transaction" bm:document_number="1" bm:document_var_name="transaction" bm:process_var_name="PROCESS_VAR_NAME" bm:supplier_company_name="SITE_NAME"&gt;</w:t>
+        <w:br/>
+        <w:t>&lt;bm:sub_documents&gt;</w:t>
+        <w:br/>
+        <w:t>LINE_PROCESS</w:t>
+        <w:br/>
+        <w:t>&lt;/bm:sub_documents&gt;</w:t>
+        <w:br/>
+        <w:t>&lt;/bm:transaction&gt;</w:t>
+        <w:br/>
+        <w:t>&lt;/bm:data_xml&gt;</w:t>
+        <w:br/>
+        <w:t>&lt;bm:action_data&gt;</w:t>
+        <w:br/>
+        <w:t>&lt;bm:action_var_name&gt;_update_line_items&lt;/bm:action_var_name&gt;</w:t>
+        <w:br/>
+        <w:t>&lt;/bm:action_data&gt;</w:t>
+        <w:br/>
+        <w:t>&lt;/bm:transaction&gt;</w:t>
+        <w:br/>
+        <w:t>&lt;/bm:updateTransaction&gt;</w:t>
+        <w:br/>
+        <w:t>&lt;/soapenv:Body&gt;</w:t>
+        <w:br/>
+        <w:t>&lt;/soapenv:Envelope&gt;</w:t>
+        <w:br/>
+      </w:r>
+    </w:p>
+    <w:p/>
     <w:p>
       <w:pPr>
         <w:pageBreakBefore w:val="true"/>
@@ -9533,6 +9804,7 @@
       </w:r>
     </w:p>
     <w:p/>
+    <w:p/>
     <w:p>
       <w:pPr>
         <w:pStyle w:val="Heading3"/>
@@ -9561,7 +9833,7 @@
       <w:tr>
         <w:tc>
           <w:tcPr>
-            <w:tcW w:w="1300"/>
+            <w:tcW w:w="1700"/>
             <w:shd w:color="auto" w:val="clear" w:fill="4bacc6"/>
           </w:tcPr>
           <w:p>
@@ -9575,6 +9847,48 @@
         </w:tc>
         <w:tc>
           <w:tcPr>
+            <w:tcW w:w="1700"/>
+            <w:shd w:color="auto" w:val="clear" w:fill="4bacc6"/>
+          </w:tcPr>
+          <w:p>
+            <w:r>
+              <w:rPr>
+                <w:b w:val="true"/>
+              </w:rPr>
+              <w:t>Variable Name</w:t>
+            </w:r>
+          </w:p>
+        </w:tc>
+        <w:tc>
+          <w:tcPr>
+            <w:tcW w:w="2800"/>
+            <w:shd w:color="auto" w:val="clear" w:fill="4bacc6"/>
+          </w:tcPr>
+          <w:p>
+            <w:r>
+              <w:rPr>
+                <w:b w:val="true"/>
+              </w:rPr>
+              <w:t>Description</w:t>
+            </w:r>
+          </w:p>
+        </w:tc>
+        <w:tc>
+          <w:tcPr>
+            <w:tcW w:w="1600"/>
+            <w:shd w:color="auto" w:val="clear" w:fill="4bacc6"/>
+          </w:tcPr>
+          <w:p>
+            <w:r>
+              <w:rPr>
+                <w:b w:val="true"/>
+              </w:rPr>
+              <w:t>ID Field</w:t>
+            </w:r>
+          </w:p>
+        </w:tc>
+        <w:tc>
+          <w:tcPr>
             <w:tcW w:w="1400"/>
             <w:shd w:color="auto" w:val="clear" w:fill="4bacc6"/>
           </w:tcPr>
@@ -9583,48 +9897,6 @@
               <w:rPr>
                 <w:b w:val="true"/>
               </w:rPr>
-              <w:t>Variable Name</w:t>
-            </w:r>
-          </w:p>
-        </w:tc>
-        <w:tc>
-          <w:tcPr>
-            <w:tcW w:w="3400"/>
-            <w:shd w:color="auto" w:val="clear" w:fill="4bacc6"/>
-          </w:tcPr>
-          <w:p>
-            <w:r>
-              <w:rPr>
-                <w:b w:val="true"/>
-              </w:rPr>
-              <w:t>Description</w:t>
-            </w:r>
-          </w:p>
-        </w:tc>
-        <w:tc>
-          <w:tcPr>
-            <w:tcW w:w="1100"/>
-            <w:shd w:color="auto" w:val="clear" w:fill="4bacc6"/>
-          </w:tcPr>
-          <w:p>
-            <w:r>
-              <w:rPr>
-                <w:b w:val="true"/>
-              </w:rPr>
-              <w:t>ID Field</w:t>
-            </w:r>
-          </w:p>
-        </w:tc>
-        <w:tc>
-          <w:tcPr>
-            <w:tcW w:w="2000"/>
-            <w:shd w:color="auto" w:val="clear" w:fill="4bacc6"/>
-          </w:tcPr>
-          <w:p>
-            <w:r>
-              <w:rPr>
-                <w:b w:val="true"/>
-              </w:rPr>
               <w:t>Endpoint URL</w:t>
             </w:r>
           </w:p>
@@ -9633,7 +9905,7 @@
       <w:tr>
         <w:tc>
           <w:tcPr>
-            <w:tcW w:w="1300"/>
+            <w:tcW w:w="1700"/>
           </w:tcPr>
           <w:p>
             <w:r>
@@ -9643,46 +9915,1468 @@
         </w:tc>
         <w:tc>
           <w:tcPr>
+            <w:tcW w:w="1700"/>
+          </w:tcPr>
+          <w:p>
+            <w:r>
+              <w:t>oSCOppImport</w:t>
+            </w:r>
+          </w:p>
+        </w:tc>
+        <w:tc>
+          <w:tcPr>
+            <w:tcW w:w="2800"/>
+          </w:tcPr>
+          <w:p>
+            <w:r>
+              <w:t xml:space="preserve"> This integration imports the opportunity details into CPQ.</w:t>
+            </w:r>
+          </w:p>
+        </w:tc>
+        <w:tc>
+          <w:tcPr>
+            <w:tcW w:w="1600"/>
+          </w:tcPr>
+          <w:p>
+            <w:r>
+              <w:t>transaction.opportunityID_t</w:t>
+            </w:r>
+            <w:r>
+              <w:t>https://AAAA-FAPBBBB-crm.oracledemos.com/opptyMgmtOpportunities/OpportunityService</w:t>
+            </w:r>
+          </w:p>
+        </w:tc>
+        <w:tc>
+          <w:tcPr>
             <w:tcW w:w="1400"/>
           </w:tcPr>
-          <w:p>
-            <w:r>
-              <w:t>oSCOppImport</w:t>
-            </w:r>
-          </w:p>
-        </w:tc>
-        <w:tc>
-          <w:tcPr>
-            <w:tcW w:w="3400"/>
-          </w:tcPr>
-          <w:p>
-            <w:r>
-              <w:t xml:space="preserve"> This integration imports the opportunity details into CPQ.</w:t>
-            </w:r>
-          </w:p>
-        </w:tc>
-        <w:tc>
-          <w:tcPr>
-            <w:tcW w:w="1100"/>
-          </w:tcPr>
-          <w:p>
-            <w:r>
-              <w:t>transaction.opportunityID_t</w:t>
-            </w:r>
-          </w:p>
-        </w:tc>
-        <w:tc>
-          <w:tcPr>
-            <w:tcW w:w="2000"/>
-          </w:tcPr>
-          <w:p>
-            <w:r>
-              <w:t>https://AAAA-FAPBBBB-crm.oracledemos.com/opptyMgmtOpportunities/OpportunityService</w:t>
-            </w:r>
-          </w:p>
+          <w:p/>
         </w:tc>
       </w:tr>
     </w:tbl>
+    <w:p/>
+    <w:p>
+      <w:r>
+        <w:rPr>
+          <w:b w:val="true"/>
+          <w:color w:val="800000"/>
+          <w:u w:val="single"/>
+        </w:rPr>
+        <w:t>Integration Script</w:t>
+      </w:r>
+    </w:p>
+    <w:p>
+      <w:r>
+        <w:t>&lt;?xml version="1.0" encoding="UTF-8"?&gt;</w:t>
+        <w:br/>
+        <w:t>&lt;xsl:stylesheet version="1.0" xmlns:xsl="http://www.w3.org/1999/XSL/Transform" xmlns:ss="urn:schemas-microsoft-com:office:spreadsheet" xmlns:str="http://exslt.org/strings"&gt;</w:t>
+        <w:br/>
+        <w:t>&lt;!--&lt;xsl:output method="xml"/&gt;--&gt;</w:t>
+        <w:br/>
+        <w:t>&lt;xsl:decimal-format name="american" decimal-separator="." grouping-separator=","/&gt;</w:t>
+        <w:br/>
+        <w:t>&lt;xsl:decimal-format name="european" decimal-separator="," grouping-separator="."/&gt;</w:t>
+        <w:br/>
+        <w:t>&lt;xsl:strip-space elements="*"/&gt;</w:t>
+        <w:br/>
+        <w:t>&lt;xsl:template match="/"&gt;</w:t>
+        <w:br/>
+        <w:t>&lt;xsl:variable name = "main_doc" select = "/transaction/data_xml/document[@document_var_name = 'transaction']" /&gt;</w:t>
+        <w:br/>
+        <w:t/>
+        <w:br/>
+        <w:t>&lt;xsl:variable name = "allLineItemloop" select = "/transaction/data_xml/document[normalize-space(./@data_type)='2' or normalize-space(./@data_type)='3']"  /&gt;</w:t>
+        <w:br/>
+        <w:t/>
+        <w:br/>
+        <w:t>&lt;xsl:processing-instruction name="mso-application"&gt;</w:t>
+        <w:br/>
+        <w:t>&lt;xsl:text&gt;progid="Excel.Sheet"&lt;/xsl:text&gt;</w:t>
+        <w:br/>
+        <w:t>&lt;/xsl:processing-instruction&gt;</w:t>
+        <w:br/>
+        <w:t>&lt;Workbook xmlns="urn:schemas-microsoft-com:office:spreadsheet" xmlns:o="urn:schemas-microsoft-com:office:office" xmlns:x="urn:schemas-microsoft-com:office:excel" xmlns:ss="urn:schemas-microsoft-com:office:spreadsheet" xmlns:html="http://www.w3.org/TR/REC-html40"&gt;</w:t>
+        <w:br/>
+        <w:t>&lt;DocumentProperties xmlns="urn:schemas-microsoft-com:office:office"&gt;</w:t>
+        <w:br/>
+        <w:t>&lt;Author&gt; &lt;/Author&gt;</w:t>
+        <w:br/>
+        <w:t>&lt;LastAuthor&gt; &lt;/LastAuthor&gt;</w:t>
+        <w:br/>
+        <w:t>&lt;Created&gt; &lt;/Created&gt;</w:t>
+        <w:br/>
+        <w:t>&lt;LastSaved&gt; &lt;/LastSaved&gt;</w:t>
+        <w:br/>
+        <w:t>&lt;Version&gt; &lt;/Version&gt;</w:t>
+        <w:br/>
+        <w:t>&lt;/DocumentProperties&gt;</w:t>
+        <w:br/>
+        <w:t/>
+        <w:br/>
+        <w:t>&lt;ExcelWorkbook xmlns="urn:schemas-microsoft-com:office:excel"&gt;</w:t>
+        <w:br/>
+        <w:t>&lt;WindowHeight&gt;7995&lt;/WindowHeight&gt;</w:t>
+        <w:br/>
+        <w:t>&lt;WindowWidth&gt;14040&lt;/WindowWidth&gt;</w:t>
+        <w:br/>
+        <w:t>&lt;WindowTopX&gt;120&lt;/WindowTopX&gt;</w:t>
+        <w:br/>
+        <w:t>&lt;WindowTopY&gt;75&lt;/WindowTopY&gt;</w:t>
+        <w:br/>
+        <w:t>&lt;ActiveSheet&gt;3&lt;/ActiveSheet&gt;</w:t>
+        <w:br/>
+        <w:t>&lt;ProtectStructure&gt;False&lt;/ProtectStructure&gt;</w:t>
+        <w:br/>
+        <w:t>&lt;ProtectWindows&gt;False&lt;/ProtectWindows&gt;</w:t>
+        <w:br/>
+        <w:t>&lt;/ExcelWorkbook&gt;</w:t>
+        <w:br/>
+        <w:t>&lt;Styles&gt;</w:t>
+        <w:br/>
+        <w:t>&lt;Style ss:ID="Default" ss:Name="Normal"&gt;</w:t>
+        <w:br/>
+        <w:t>&lt;Alignment ss:Vertical="Bottom"/&gt;</w:t>
+        <w:br/>
+        <w:t>&lt;Borders/&gt;</w:t>
+        <w:br/>
+        <w:t>&lt;Font ss:FontName="GE Inspira" x:Family="Swiss" ss:Size="11" ss:Color="#000000"/&gt;</w:t>
+        <w:br/>
+        <w:t>&lt;Interior/&gt;</w:t>
+        <w:br/>
+        <w:t>&lt;NumberFormat/&gt;</w:t>
+        <w:br/>
+        <w:t>&lt;Protection/&gt;</w:t>
+        <w:br/>
+        <w:t>&lt;/Style&gt;</w:t>
+        <w:br/>
+        <w:t>&lt;Style ss:ID="m46412672"&gt;</w:t>
+        <w:br/>
+        <w:t>&lt;Alignment ss:Vertical="Center"/&gt;</w:t>
+        <w:br/>
+        <w:t>&lt;Borders&gt;</w:t>
+        <w:br/>
+        <w:t>&lt;Border ss:Position="Bottom" ss:LineStyle="Continuous" ss:Weight="2"/&gt;</w:t>
+        <w:br/>
+        <w:t>&lt;Border ss:Position="Left" ss:LineStyle="Continuous" ss:Weight="2"/&gt;</w:t>
+        <w:br/>
+        <w:t>&lt;Border ss:Position="Right" ss:LineStyle="Continuous" ss:Weight="2"/&gt;</w:t>
+        <w:br/>
+        <w:t>&lt;Border ss:Position="Top" ss:LineStyle="Continuous" ss:Weight="2"/&gt;</w:t>
+        <w:br/>
+        <w:t>&lt;/Borders&gt;</w:t>
+        <w:br/>
+        <w:t>&lt;Font ss:FontName="GE Inspira" x:Family="Swiss" ss:Color="#000000"/&gt;</w:t>
+        <w:br/>
+        <w:t>&lt;/Style&gt;</w:t>
+        <w:br/>
+        <w:t>&lt;Style ss:ID="m46412976"&gt;</w:t>
+        <w:br/>
+        <w:t>&lt;Alignment ss:Vertical="Center"/&gt;</w:t>
+        <w:br/>
+        <w:t>&lt;Borders&gt;</w:t>
+        <w:br/>
+        <w:t>&lt;Border ss:Position="Bottom" ss:LineStyle="Continuous" ss:Weight="2"/&gt;</w:t>
+        <w:br/>
+        <w:t>&lt;Border ss:Position="Left" ss:LineStyle="Continuous" ss:Weight="2"/&gt;</w:t>
+        <w:br/>
+        <w:t>&lt;Border ss:Position="Right" ss:LineStyle="Continuous" ss:Weight="2"/&gt;</w:t>
+        <w:br/>
+        <w:t>&lt;Border ss:Position="Top" ss:LineStyle="Continuous" ss:Weight="2"/&gt;</w:t>
+        <w:br/>
+        <w:t>&lt;/Borders&gt;</w:t>
+        <w:br/>
+        <w:t>&lt;Font ss:FontName="GE Inspira" x:Family="Swiss" ss:Color="#000000"/&gt;</w:t>
+        <w:br/>
+        <w:t>&lt;/Style&gt;</w:t>
+        <w:br/>
+        <w:t>&lt;Style ss:ID="m53908352"&gt;</w:t>
+        <w:br/>
+        <w:t>&lt;Alignment ss:Vertical="Center"/&gt;</w:t>
+        <w:br/>
+        <w:t>&lt;Borders&gt;</w:t>
+        <w:br/>
+        <w:t>&lt;Border ss:Position="Bottom" ss:LineStyle="Continuous" ss:Weight="2"/&gt;</w:t>
+        <w:br/>
+        <w:t>&lt;Border ss:Position="Left" ss:LineStyle="Continuous" ss:Weight="2"/&gt;</w:t>
+        <w:br/>
+        <w:t>&lt;Border ss:Position="Right" ss:LineStyle="Continuous" ss:Weight="2"/&gt;</w:t>
+        <w:br/>
+        <w:t>&lt;Border ss:Position="Top" ss:LineStyle="Continuous" ss:Weight="2"/&gt;</w:t>
+        <w:br/>
+        <w:t>&lt;/Borders&gt;</w:t>
+        <w:br/>
+        <w:t>&lt;Font ss:FontName="GE Inspira" x:Family="Swiss" ss:Color="#000000"/&gt;</w:t>
+        <w:br/>
+        <w:t>&lt;/Style&gt;</w:t>
+        <w:br/>
+        <w:t>&lt;Style ss:ID="m53908208"&gt;</w:t>
+        <w:br/>
+        <w:t>&lt;Alignment ss:Vertical="Center"/&gt;</w:t>
+        <w:br/>
+        <w:t>&lt;Borders&gt;</w:t>
+        <w:br/>
+        <w:t>&lt;Border ss:Position="Bottom" ss:LineStyle="Continuous" ss:Weight="2"/&gt;</w:t>
+        <w:br/>
+        <w:t>&lt;Border ss:Position="Left" ss:LineStyle="Continuous" ss:Weight="2"/&gt;</w:t>
+        <w:br/>
+        <w:t>&lt;Border ss:Position="Right" ss:LineStyle="Continuous" ss:Weight="2"/&gt;</w:t>
+        <w:br/>
+        <w:t>&lt;Border ss:Position="Top" ss:LineStyle="Continuous" ss:Weight="2"/&gt;</w:t>
+        <w:br/>
+        <w:t>&lt;/Borders&gt;</w:t>
+        <w:br/>
+        <w:t>&lt;Font ss:FontName="GE Inspira" x:Family="Swiss" ss:Color="#000000"/&gt;</w:t>
+        <w:br/>
+        <w:t>&lt;/Style&gt;</w:t>
+        <w:br/>
+        <w:t>&lt;Style ss:ID="m45936352"&gt;</w:t>
+        <w:br/>
+        <w:t>&lt;Alignment ss:Vertical="Center" ss:WrapText="1"/&gt;</w:t>
+        <w:br/>
+        <w:t>&lt;Borders&gt;</w:t>
+        <w:br/>
+        <w:t>&lt;Border ss:Position="Bottom" ss:LineStyle="Continuous" ss:Weight="2" ss:Color="#000000"/&gt;</w:t>
+        <w:br/>
+        <w:t>&lt;Border ss:Position="Left" ss:LineStyle="Continuous" ss:Weight="2" ss:Color="#000000"/&gt;</w:t>
+        <w:br/>
+        <w:t>&lt;Border ss:Position="Right" ss:LineStyle="Continuous" ss:Weight="2" ss:Color="#000000"/&gt;</w:t>
+        <w:br/>
+        <w:t>&lt;Border ss:Position="Top" ss:LineStyle="Continuous" ss:Weight="2" ss:Color="#000000"/&gt;</w:t>
+        <w:br/>
+        <w:t>&lt;/Borders&gt;</w:t>
+        <w:br/>
+        <w:t>&lt;Font ss:FontName="GE Inspira" x:Family="Roman" ss:Size="12" ss:Color="#000000"/&gt;</w:t>
+        <w:br/>
+        <w:t>&lt;Interior ss:Color="#FFFF00" ss:Pattern="Solid"/&gt;</w:t>
+        <w:br/>
+        <w:t>&lt;/Style&gt;</w:t>
+        <w:br/>
+        <w:t>&lt;Style ss:ID="m46412528"&gt;</w:t>
+        <w:br/>
+        <w:t>&lt;Alignment ss:Vertical="Center"/&gt;</w:t>
+        <w:br/>
+        <w:t>&lt;Borders&gt;</w:t>
+        <w:br/>
+        <w:t>&lt;Border ss:Position="Bottom" ss:LineStyle="Continuous" ss:Weight="2"/&gt;</w:t>
+        <w:br/>
+        <w:t>&lt;Border ss:Position="Left" ss:LineStyle="Continuous" ss:Weight="2"/&gt;</w:t>
+        <w:br/>
+        <w:t>&lt;Border ss:Position="Right" ss:LineStyle="Continuous" ss:Weight="2"/&gt;</w:t>
+        <w:br/>
+        <w:t>&lt;Border ss:Position="Top" ss:LineStyle="Continuous" ss:Weight="2"/&gt;</w:t>
+        <w:br/>
+        <w:t>&lt;/Borders&gt;</w:t>
+        <w:br/>
+        <w:t>&lt;Font ss:FontName="GE Inspira" x:Family="Swiss" ss:Color="#FFFFFF" ss:Bold="1"/&gt;</w:t>
+        <w:br/>
+        <w:t>&lt;Interior ss:Color="#4F81BD" ss:Pattern="Solid"/&gt;</w:t>
+        <w:br/>
+        <w:t>&lt;/Style&gt;</w:t>
+        <w:br/>
+        <w:t>&lt;Style ss:ID="m52042144"&gt;</w:t>
+        <w:br/>
+        <w:t>&lt;Alignment ss:Vertical="Center"/&gt;</w:t>
+        <w:br/>
+        <w:t>&lt;Borders&gt;</w:t>
+        <w:br/>
+        <w:t>&lt;Border ss:Position="Bottom" ss:LineStyle="Continuous" ss:Weight="2"/&gt;</w:t>
+        <w:br/>
+        <w:t>&lt;Border ss:Position="Left" ss:LineStyle="Continuous" ss:Weight="2"/&gt;</w:t>
+        <w:br/>
+        <w:t>&lt;Border ss:Position="Right" ss:LineStyle="Continuous" ss:Weight="2"/&gt;</w:t>
+        <w:br/>
+        <w:t>&lt;Border ss:Position="Top" ss:LineStyle="Continuous" ss:Weight="2"/&gt;</w:t>
+        <w:br/>
+        <w:t>&lt;/Borders&gt;</w:t>
+        <w:br/>
+        <w:t>&lt;Font ss:FontName="GE Inspira" x:Family="Swiss" ss:Color="#000000"/&gt;</w:t>
+        <w:br/>
+        <w:t>&lt;Interior ss:Color="#95B3D7" ss:Pattern="Solid"/&gt;</w:t>
+        <w:br/>
+        <w:t>&lt;/Style&gt;</w:t>
+        <w:br/>
+        <w:t>&lt;Style ss:ID="m52042224"&gt;</w:t>
+        <w:br/>
+        <w:t>&lt;Alignment ss:Vertical="Center"/&gt;</w:t>
+        <w:br/>
+        <w:t>&lt;Borders&gt;</w:t>
+        <w:br/>
+        <w:t>&lt;Border ss:Position="Bottom" ss:LineStyle="Continuous" ss:Weight="2"/&gt;</w:t>
+        <w:br/>
+        <w:t>&lt;Border ss:Position="Left" ss:LineStyle="Continuous" ss:Weight="2"/&gt;</w:t>
+        <w:br/>
+        <w:t>&lt;Border ss:Position="Right" ss:LineStyle="Continuous" ss:Weight="2"/&gt;</w:t>
+        <w:br/>
+        <w:t>&lt;Border ss:Position="Top" ss:LineStyle="Continuous" ss:Weight="2"/&gt;</w:t>
+        <w:br/>
+        <w:t>&lt;/Borders&gt;</w:t>
+        <w:br/>
+        <w:t>&lt;Font ss:FontName="GE Inspira" x:Family="Swiss" ss:Color="#000000"/&gt;</w:t>
+        <w:br/>
+        <w:t>&lt;Interior ss:Color="#95B3D7" ss:Pattern="Solid"/&gt;</w:t>
+        <w:br/>
+        <w:t>&lt;/Style&gt;</w:t>
+        <w:br/>
+        <w:t>&lt;Style ss:ID="m52042264"&gt;</w:t>
+        <w:br/>
+        <w:t>&lt;Alignment ss:Vertical="Center"/&gt;</w:t>
+        <w:br/>
+        <w:t>&lt;Borders&gt;</w:t>
+        <w:br/>
+        <w:t>&lt;Border ss:Position="Bottom" ss:LineStyle="Continuous" ss:Weight="2"/&gt;</w:t>
+        <w:br/>
+        <w:t>&lt;Border ss:Position="Left" ss:LineStyle="Continuous" ss:Weight="2"/&gt;</w:t>
+        <w:br/>
+        <w:t>&lt;Border ss:Position="Right" ss:LineStyle="Continuous" ss:Weight="2"/&gt;</w:t>
+        <w:br/>
+        <w:t>&lt;Border ss:Position="Top" ss:LineStyle="Continuous" ss:Weight="2"/&gt;</w:t>
+        <w:br/>
+        <w:t>&lt;/Borders&gt;</w:t>
+        <w:br/>
+        <w:t>&lt;Font ss:FontName="GE Inspira" x:Family="Swiss" ss:Color="#000000"/&gt;</w:t>
+        <w:br/>
+        <w:t>&lt;Interior ss:Color="#95B3D7" ss:Pattern="Solid"/&gt;</w:t>
+        <w:br/>
+        <w:t>&lt;/Style&gt;</w:t>
+        <w:br/>
+        <w:t>&lt;Style ss:ID="m52042304"&gt;</w:t>
+        <w:br/>
+        <w:t>&lt;Alignment ss:Vertical="Center"/&gt;</w:t>
+        <w:br/>
+        <w:t>&lt;Borders&gt;</w:t>
+        <w:br/>
+        <w:t>&lt;Border ss:Position="Bottom" ss:LineStyle="Continuous" ss:Weight="2"/&gt;</w:t>
+        <w:br/>
+        <w:t>&lt;Border ss:Position="Left" ss:LineStyle="Continuous" ss:Weight="2"/&gt;</w:t>
+        <w:br/>
+        <w:t>&lt;Border ss:Position="Right" ss:LineStyle="Continuous" ss:Weight="2"/&gt;</w:t>
+        <w:br/>
+        <w:t>&lt;Border ss:Position="Top" ss:LineStyle="Continuous" ss:Weight="2"/&gt;</w:t>
+        <w:br/>
+        <w:t>&lt;/Borders&gt;</w:t>
+        <w:br/>
+        <w:t>&lt;Font ss:FontName="GE Inspira" x:Family="Swiss" ss:Color="#000000"/&gt;</w:t>
+        <w:br/>
+        <w:t>&lt;Interior ss:Color="#95B3D7" ss:Pattern="Solid"/&gt;</w:t>
+        <w:br/>
+        <w:t>&lt;/Style&gt;</w:t>
+        <w:br/>
+        <w:t>&lt;Style ss:ID="m52041328"&gt;</w:t>
+        <w:br/>
+        <w:t>&lt;Alignment ss:Vertical="Center"/&gt;</w:t>
+        <w:br/>
+        <w:t>&lt;Borders&gt;</w:t>
+        <w:br/>
+        <w:t>&lt;Border ss:Position="Bottom" ss:LineStyle="Continuous" ss:Weight="2"/&gt;</w:t>
+        <w:br/>
+        <w:t>&lt;Border ss:Position="Left" ss:LineStyle="Continuous" ss:Weight="2"/&gt;</w:t>
+        <w:br/>
+        <w:t>&lt;Border ss:Position="Right" ss:LineStyle="Continuous" ss:Weight="2"/&gt;</w:t>
+        <w:br/>
+        <w:t>&lt;Border ss:Position="Top" ss:LineStyle="Continuous" ss:Weight="2"/&gt;</w:t>
+        <w:br/>
+        <w:t>&lt;/Borders&gt;</w:t>
+        <w:br/>
+        <w:t>&lt;Font ss:FontName="GE Inspira" x:Family="Swiss" ss:Color="#FFFFFF" ss:Bold="1"/&gt;</w:t>
+        <w:br/>
+        <w:t>&lt;Interior ss:Color="#4F81BD" ss:Pattern="Solid"/&gt;</w:t>
+        <w:br/>
+        <w:t>&lt;/Style&gt;</w:t>
+        <w:br/>
+        <w:t>&lt;Style ss:ID="m46412224"&gt;</w:t>
+        <w:br/>
+        <w:t>&lt;Alignment ss:Vertical="Center"/&gt;</w:t>
+        <w:br/>
+        <w:t>&lt;Borders&gt;</w:t>
+        <w:br/>
+        <w:t>&lt;Border ss:Position="Bottom" ss:LineStyle="Continuous" ss:Weight="2"/&gt;</w:t>
+        <w:br/>
+        <w:t>&lt;Border ss:Position="Left" ss:LineStyle="Continuous" ss:Weight="2"/&gt;</w:t>
+        <w:br/>
+        <w:t>&lt;Border ss:Position="Right" ss:LineStyle="Continuous" ss:Weight="2"/&gt;</w:t>
+        <w:br/>
+        <w:t>&lt;Border ss:Position="Top" ss:LineStyle="Continuous" ss:Weight="2"/&gt;</w:t>
+        <w:br/>
+        <w:t>&lt;/Borders&gt;</w:t>
+        <w:br/>
+        <w:t>&lt;Font ss:FontName="GE Inspira" x:Family="Swiss" ss:Color="#000000"/&gt;</w:t>
+        <w:br/>
+        <w:t>&lt;Interior ss:Color="#95B3D7" ss:Pattern="Solid"/&gt;</w:t>
+        <w:br/>
+        <w:t>&lt;/Style&gt;</w:t>
+        <w:br/>
+        <w:t>&lt;Style ss:ID="m46412264"&gt;</w:t>
+        <w:br/>
+        <w:t>&lt;Alignment ss:Vertical="Center"/&gt;</w:t>
+        <w:br/>
+        <w:t>&lt;Borders&gt;</w:t>
+        <w:br/>
+        <w:t>&lt;Border ss:Position="Bottom" ss:LineStyle="Continuous" ss:Weight="2"/&gt;</w:t>
+        <w:br/>
+        <w:t>&lt;Border ss:Position="Left" ss:LineStyle="Continuous" ss:Weight="2"/&gt;</w:t>
+        <w:br/>
+        <w:t>&lt;Border ss:Position="Right" ss:LineStyle="Continuous" ss:Weight="2"/&gt;</w:t>
+        <w:br/>
+        <w:t>&lt;Border ss:Position="Top" ss:LineStyle="Continuous" ss:Weight="2"/&gt;</w:t>
+        <w:br/>
+        <w:t>&lt;/Borders&gt;</w:t>
+        <w:br/>
+        <w:t>&lt;Font ss:FontName="GE Inspira" x:Family="Swiss" ss:Color="#000000"/&gt;</w:t>
+        <w:br/>
+        <w:t>&lt;Interior ss:Color="#95B3D7" ss:Pattern="Solid"/&gt;</w:t>
+        <w:br/>
+        <w:t>&lt;/Style&gt;</w:t>
+        <w:br/>
+        <w:t>&lt;Style ss:ID="m46412304"&gt;</w:t>
+        <w:br/>
+        <w:t>&lt;Alignment ss:Vertical="Center"/&gt;</w:t>
+        <w:br/>
+        <w:t>&lt;Borders&gt;</w:t>
+        <w:br/>
+        <w:t>&lt;Border ss:Position="Bottom" ss:LineStyle="Continuous" ss:Weight="2"/&gt;</w:t>
+        <w:br/>
+        <w:t>&lt;Border ss:Position="Left" ss:LineStyle="Continuous" ss:Weight="2"/&gt;</w:t>
+        <w:br/>
+        <w:t>&lt;Border ss:Position="Right" ss:LineStyle="Continuous" ss:Weight="2"/&gt;</w:t>
+        <w:br/>
+        <w:t>&lt;Border ss:Position="Top" ss:LineStyle="Continuous" ss:Weight="2"/&gt;</w:t>
+        <w:br/>
+        <w:t>&lt;/Borders&gt;</w:t>
+        <w:br/>
+        <w:t>&lt;Font ss:FontName="GE Inspira" x:Family="Swiss" ss:Color="#000000"/&gt;</w:t>
+        <w:br/>
+        <w:t>&lt;Interior ss:Color="#95B3D7" ss:Pattern="Solid"/&gt;</w:t>
+        <w:br/>
+        <w:t>&lt;/Style&gt;</w:t>
+        <w:br/>
+        <w:t>&lt;Style ss:ID="m52041024"&gt;</w:t>
+        <w:br/>
+        <w:t>&lt;Alignment ss:Vertical="Center"/&gt;</w:t>
+        <w:br/>
+        <w:t>&lt;Borders&gt;</w:t>
+        <w:br/>
+        <w:t>&lt;Border ss:Position="Bottom" ss:LineStyle="Continuous" ss:Weight="2"/&gt;</w:t>
+        <w:br/>
+        <w:t>&lt;Border ss:Position="Left" ss:LineStyle="Continuous" ss:Weight="2"/&gt;</w:t>
+        <w:br/>
+        <w:t>&lt;Border ss:Position="Right" ss:LineStyle="Continuous" ss:Weight="2"/&gt;</w:t>
+        <w:br/>
+        <w:t>&lt;Border ss:Position="Top" ss:LineStyle="Continuous" ss:Weight="2"/&gt;</w:t>
+        <w:br/>
+        <w:t>&lt;/Borders&gt;</w:t>
+        <w:br/>
+        <w:t>&lt;Font ss:FontName="GE Inspira" x:Family="Swiss" ss:Color="#000000"/&gt;</w:t>
+        <w:br/>
+        <w:t>&lt;Interior ss:Color="#95B3D7" ss:Pattern="Solid"/&gt;</w:t>
+        <w:br/>
+        <w:t>&lt;/Style&gt;</w:t>
+        <w:br/>
+        <w:t>&lt;Style ss:ID="s62"&gt;</w:t>
+        <w:br/>
+        <w:t>&lt;Alignment ss:Vertical="Center" ss:WrapText="1"/&gt;</w:t>
+        <w:br/>
+        <w:t>&lt;Font ss:FontName="GE Inspira" x:Family="Swiss" ss:Color="#000000"/&gt;</w:t>
+        <w:br/>
+        <w:t>&lt;/Style&gt;</w:t>
+        <w:br/>
+        <w:t>&lt;Style ss:ID="s63"&gt;</w:t>
+        <w:br/>
+        <w:t>&lt;Alignment ss:Vertical="Center" ss:WrapText="1"/&gt;</w:t>
+        <w:br/>
+        <w:t>&lt;Font ss:FontName="GE Inspira" x:Family="Roman" ss:Size="12" ss:Color="#000000"/&gt;</w:t>
+        <w:br/>
+        <w:t>&lt;/Style&gt;</w:t>
+        <w:br/>
+        <w:t>&lt;Style ss:ID="s64"&gt;</w:t>
+        <w:br/>
+        <w:t>&lt;Alignment ss:Vertical="Center"/&gt;</w:t>
+        <w:br/>
+        <w:t>&lt;Font ss:FontName="GE Inspira" x:Family="Swiss" ss:Color="#000000"/&gt;</w:t>
+        <w:br/>
+        <w:t>&lt;/Style&gt;</w:t>
+        <w:br/>
+        <w:t>&lt;Style ss:ID="s65"&gt;</w:t>
+        <w:br/>
+        <w:t>&lt;Alignment ss:Horizontal="Center" ss:Vertical="Center"/&gt;</w:t>
+        <w:br/>
+        <w:t>&lt;Font ss:FontName="GE Inspira" x:Family="Swiss" ss:Size="14" ss:Color="#000000"/&gt;</w:t>
+        <w:br/>
+        <w:t>&lt;/Style&gt;</w:t>
+        <w:br/>
+        <w:t>&lt;Style ss:ID="s66"&gt;</w:t>
+        <w:br/>
+        <w:t>&lt;Alignment ss:Horizontal="Center" ss:Vertical="Center"/&gt;</w:t>
+        <w:br/>
+        <w:t>&lt;Font ss:FontName="GE Inspira" x:Family="Roman" ss:Size="12" ss:Color="#000000"/&gt;</w:t>
+        <w:br/>
+        <w:t>&lt;/Style&gt;</w:t>
+        <w:br/>
+        <w:t>&lt;Style ss:ID="s67"&gt;</w:t>
+        <w:br/>
+        <w:t>&lt;Alignment ss:Vertical="Center" ss:WrapText="1"/&gt;</w:t>
+        <w:br/>
+        <w:t>&lt;Borders&gt;</w:t>
+        <w:br/>
+        <w:t>&lt;Border ss:Position="Bottom" ss:LineStyle="Continuous" ss:Weight="2" ss:Color="#000000"/&gt;</w:t>
+        <w:br/>
+        <w:t>&lt;Border ss:Position="Left" ss:LineStyle="Continuous" ss:Weight="2" ss:Color="#000000"/&gt;</w:t>
+        <w:br/>
+        <w:t>&lt;Border ss:Position="Right" ss:LineStyle="Continuous" ss:Weight="2" ss:Color="#000000"/&gt;</w:t>
+        <w:br/>
+        <w:t>&lt;Border ss:Position="Top" ss:LineStyle="Continuous" ss:Weight="2" ss:Color="#000000"/&gt;</w:t>
+        <w:br/>
+        <w:t>&lt;/Borders&gt;</w:t>
+        <w:br/>
+        <w:t>&lt;Font ss:FontName="GE Inspira" x:Family="Roman" ss:Size="12" ss:Color="#000000"/&gt;</w:t>
+        <w:br/>
+        <w:t>&lt;/Style&gt;</w:t>
+        <w:br/>
+        <w:t>&lt;Style ss:ID="s68"&gt;</w:t>
+        <w:br/>
+        <w:t>&lt;Alignment ss:Vertical="Center" ss:WrapText="1"/&gt;</w:t>
+        <w:br/>
+        <w:t>&lt;Borders&gt;</w:t>
+        <w:br/>
+        <w:t>&lt;Border ss:Position="Bottom" ss:LineStyle="Continuous" ss:Weight="2" ss:Color="#000000"/&gt;</w:t>
+        <w:br/>
+        <w:t>&lt;Border ss:Position="Left" ss:LineStyle="Continuous" ss:Weight="2" ss:Color="#000000"/&gt;</w:t>
+        <w:br/>
+        <w:t>&lt;Border ss:Position="Right" ss:LineStyle="Continuous" ss:Weight="2" ss:Color="#000000"/&gt;</w:t>
+        <w:br/>
+        <w:t>&lt;/Borders&gt;</w:t>
+        <w:br/>
+        <w:t>&lt;Font ss:FontName="GE Inspira" x:Family="Roman" ss:Size="12" ss:Color="#000000"/&gt;</w:t>
+        <w:br/>
+        <w:t>&lt;/Style&gt;</w:t>
+        <w:br/>
+        <w:t>&lt;Style ss:ID="s69"&gt;</w:t>
+        <w:br/>
+        <w:t>&lt;Alignment ss:Vertical="Center" ss:WrapText="1"/&gt;</w:t>
+        <w:br/>
+        <w:t>&lt;Borders&gt;</w:t>
+        <w:br/>
+        <w:t>&lt;Border ss:Position="Bottom" ss:LineStyle="Continuous" ss:Weight="2" ss:Color="#000000"/&gt;</w:t>
+        <w:br/>
+        <w:t>&lt;Border ss:Position="Left" ss:LineStyle="Continuous" ss:Weight="2" ss:Color="#000000"/&gt;</w:t>
+        <w:br/>
+        <w:t>&lt;Border ss:Position="Right" ss:LineStyle="Continuous" ss:Weight="2" ss:Color="#000000"/&gt;</w:t>
+        <w:br/>
+        <w:t>&lt;/Borders&gt;</w:t>
+        <w:br/>
+        <w:t>&lt;Font ss:FontName="GE Inspira" x:Family="Swiss" ss:Color="#000000"/&gt;</w:t>
+        <w:br/>
+        <w:t>&lt;/Style&gt;</w:t>
+        <w:br/>
+        <w:t>&lt;Style ss:ID="s70"&gt;</w:t>
+        <w:br/>
+        <w:t>&lt;Alignment ss:Vertical="Center" ss:WrapText="1"/&gt;</w:t>
+        <w:br/>
+        <w:t>&lt;Font ss:FontName="GE Inspira" x:Family="Swiss" ss:Color="#000000"/&gt;</w:t>
+        <w:br/>
+        <w:t>&lt;Interior ss:Color="#FFFF00" ss:Pattern="Solid"/&gt;</w:t>
+        <w:br/>
+        <w:t>&lt;/Style&gt;</w:t>
+        <w:br/>
+        <w:t>&lt;Style ss:ID="s71"&gt;</w:t>
+        <w:br/>
+        <w:t>&lt;Alignment ss:Vertical="Center"/&gt;</w:t>
+        <w:br/>
+        <w:t>&lt;Font ss:FontName="GE Inspira" x:Family="Swiss" ss:Color="#000000" ss:Bold="1" ss:Underline="Single"/&gt;</w:t>
+        <w:br/>
+        <w:t>&lt;/Style&gt;</w:t>
+        <w:br/>
+        <w:t>&lt;Style ss:ID="s72"&gt;</w:t>
+        <w:br/>
+        <w:t>&lt;Alignment ss:Vertical="Center" ss:WrapText="1"/&gt;</w:t>
+        <w:br/>
+        <w:t>&lt;Borders&gt;</w:t>
+        <w:br/>
+        <w:t>&lt;Border ss:Position="Bottom" ss:LineStyle="Continuous" ss:Weight="2" ss:Color="#000000"/&gt;</w:t>
+        <w:br/>
+        <w:t>&lt;Border ss:Position="Left" ss:LineStyle="Continuous" ss:Weight="2" ss:Color="#000000"/&gt;</w:t>
+        <w:br/>
+        <w:t>&lt;Border ss:Position="Right" ss:LineStyle="Continuous" ss:Weight="2" ss:Color="#000000"/&gt;</w:t>
+        <w:br/>
+        <w:t>&lt;Border ss:Position="Top" ss:LineStyle="Continuous" ss:Weight="2" ss:Color="#000000"/&gt;</w:t>
+        <w:br/>
+        <w:t>&lt;/Borders&gt;</w:t>
+        <w:br/>
+        <w:t>&lt;Font ss:FontName="GE Inspira" x:Family="Swiss" ss:Color="#000000" ss:Bold="1"/&gt;</w:t>
+        <w:br/>
+        <w:t>&lt;/Style&gt;</w:t>
+        <w:br/>
+        <w:t>&lt;Style ss:ID="s73"&gt;</w:t>
+        <w:br/>
+        <w:t>&lt;Alignment ss:Vertical="Center" ss:WrapText="1"/&gt;</w:t>
+        <w:br/>
+        <w:t>&lt;Borders&gt;</w:t>
+        <w:br/>
+        <w:t>&lt;Border ss:Position="Bottom" ss:LineStyle="Continuous" ss:Weight="2" ss:Color="#000000"/&gt;</w:t>
+        <w:br/>
+        <w:t>&lt;Border ss:Position="Right" ss:LineStyle="Continuous" ss:Weight="2" ss:Color="#000000"/&gt;</w:t>
+        <w:br/>
+        <w:t>&lt;Border ss:Position="Top" ss:LineStyle="Continuous" ss:Weight="2" ss:Color="#000000"/&gt;</w:t>
+        <w:br/>
+        <w:t>&lt;/Borders&gt;</w:t>
+        <w:br/>
+        <w:t>&lt;Font ss:FontName="GE Inspira" x:Family="Swiss" ss:Color="#000000" ss:Bold="1"/&gt;</w:t>
+        <w:br/>
+        <w:t>&lt;/Style&gt;</w:t>
+        <w:br/>
+        <w:t>&lt;Style ss:ID="s81"&gt;</w:t>
+        <w:br/>
+        <w:t>&lt;Alignment ss:Vertical="Center"/&gt;</w:t>
+        <w:br/>
+        <w:t>&lt;Font ss:FontName="GE Inspira" x:Family="Swiss" ss:Size="14" ss:Color="#000000" ss:Bold="1"/&gt;</w:t>
+        <w:br/>
+        <w:t>&lt;/Style&gt;</w:t>
+        <w:br/>
+        <w:t>&lt;Style ss:ID="s82"&gt;</w:t>
+        <w:br/>
+        <w:t>&lt;Alignment ss:Vertical="Center"/&gt;</w:t>
+        <w:br/>
+        <w:t>&lt;Font ss:FontName="GE Inspira" x:Family="Swiss" ss:Color="#000000"/&gt;</w:t>
+        <w:br/>
+        <w:t>&lt;Interior ss:Color="#FFFF00" ss:Pattern="Solid"/&gt;</w:t>
+        <w:br/>
+        <w:t>&lt;/Style&gt;</w:t>
+        <w:br/>
+        <w:t>&lt;Style ss:ID="s84"&gt;</w:t>
+        <w:br/>
+        <w:t>&lt;Alignment ss:Vertical="Center" ss:WrapText="1"/&gt;</w:t>
+        <w:br/>
+        <w:t>&lt;/Style&gt;</w:t>
+        <w:br/>
+        <w:t>&lt;Style ss:ID="s86"&gt;</w:t>
+        <w:br/>
+        <w:t>&lt;Alignment ss:Vertical="Center"/&gt;</w:t>
+        <w:br/>
+        <w:t>&lt;Borders&gt;</w:t>
+        <w:br/>
+        <w:t>&lt;Border ss:Position="Bottom" ss:LineStyle="Continuous" ss:Weight="2"/&gt;</w:t>
+        <w:br/>
+        <w:t>&lt;Border ss:Position="Left" ss:LineStyle="Continuous" ss:Weight="2"/&gt;</w:t>
+        <w:br/>
+        <w:t>&lt;Border ss:Position="Right" ss:LineStyle="Continuous" ss:Weight="2"/&gt;</w:t>
+        <w:br/>
+        <w:t>&lt;Border ss:Position="Top" ss:LineStyle="Continuous" ss:Weight="2"/&gt;</w:t>
+        <w:br/>
+        <w:t>&lt;/Borders&gt;</w:t>
+        <w:br/>
+        <w:t>&lt;Font ss:FontName="Arial Unicode MS" x:Family="Swiss" ss:Color="#000000" ss:Bold = "1"/&gt;</w:t>
+        <w:br/>
+        <w:t>&lt;/Style&gt;</w:t>
+        <w:br/>
+        <w:t>&lt;Style ss:ID="s88"&gt;</w:t>
+        <w:br/>
+        <w:t>&lt;Borders&gt;</w:t>
+        <w:br/>
+        <w:t>&lt;Border ss:Position="Left" ss:LineStyle="Continuous" ss:Weight="2"/&gt;</w:t>
+        <w:br/>
+        <w:t>&lt;/Borders&gt;</w:t>
+        <w:br/>
+        <w:t>&lt;/Style&gt;</w:t>
+        <w:br/>
+        <w:t>&lt;Style ss:ID="s92"&gt;</w:t>
+        <w:br/>
+        <w:t>&lt;Borders&gt;</w:t>
+        <w:br/>
+        <w:t>&lt;Border ss:Position="Bottom" ss:LineStyle="Continuous" ss:Weight="2"/&gt;</w:t>
+        <w:br/>
+        <w:t>&lt;/Borders&gt;</w:t>
+        <w:br/>
+        <w:t>&lt;/Style&gt;</w:t>
+        <w:br/>
+        <w:t>&lt;Style ss:ID="s93"&gt;</w:t>
+        <w:br/>
+        <w:t>&lt;Alignment ss:Vertical="Center" ss:WrapText="1"/&gt;</w:t>
+        <w:br/>
+        <w:t>&lt;Borders&gt;</w:t>
+        <w:br/>
+        <w:t>&lt;Border ss:Position="Left" ss:LineStyle="Continuous" ss:Weight="2"/&gt;</w:t>
+        <w:br/>
+        <w:t>&lt;Border ss:Position="Right" ss:LineStyle="Continuous" ss:Weight="2"/&gt;</w:t>
+        <w:br/>
+        <w:t>&lt;Border ss:Position="Top" ss:LineStyle="Continuous" ss:Weight="2"/&gt;</w:t>
+        <w:br/>
+        <w:t>&lt;/Borders&gt;</w:t>
+        <w:br/>
+        <w:t>&lt;Font ss:FontName="GE Inspira" x:Family="Swiss" ss:Color="#FFFFFF"/&gt;</w:t>
+        <w:br/>
+        <w:t>&lt;Interior ss:Color="#0000ff" ss:Pattern="Solid"/&gt;</w:t>
+        <w:br/>
+        <w:t>&lt;/Style&gt;</w:t>
+        <w:br/>
+        <w:t>&lt;Style ss:ID="s94"&gt;</w:t>
+        <w:br/>
+        <w:t>&lt;Alignment ss:Vertical="Center"/&gt;</w:t>
+        <w:br/>
+        <w:t>&lt;Borders&gt;</w:t>
+        <w:br/>
+        <w:t>&lt;Border ss:Position="Right" ss:LineStyle="Continuous" ss:Weight="2"/&gt;</w:t>
+        <w:br/>
+        <w:t>&lt;Border ss:Position="Top" ss:LineStyle="Continuous" ss:Weight="2"/&gt;</w:t>
+        <w:br/>
+        <w:t>&lt;/Borders&gt;</w:t>
+        <w:br/>
+        <w:t>&lt;Font ss:FontName="GE Inspira" x:Family="Swiss" ss:Color="#FFFFFF"/&gt;</w:t>
+        <w:br/>
+        <w:t>&lt;Interior ss:Color="#4F81BD" ss:Pattern="Solid"/&gt;</w:t>
+        <w:br/>
+        <w:t>&lt;/Style&gt;</w:t>
+        <w:br/>
+        <w:t>&lt;Style ss:ID="s95"&gt;</w:t>
+        <w:br/>
+        <w:t>&lt;Alignment ss:Vertical="Center"/&gt;</w:t>
+        <w:br/>
+        <w:t>&lt;Borders&gt;</w:t>
+        <w:br/>
+        <w:t>&lt;Border ss:Position="Right" ss:LineStyle="Continuous" ss:Weight="2"/&gt;</w:t>
+        <w:br/>
+        <w:t>&lt;Border ss:Position="Top" ss:LineStyle="Continuous" ss:Weight="2"/&gt;</w:t>
+        <w:br/>
+        <w:t>&lt;/Borders&gt;</w:t>
+        <w:br/>
+        <w:t>&lt;Font ss:FontName="GE Inspira" x:Family="Swiss" ss:Color="#FFFFFF" ss:Bold="1"/&gt;</w:t>
+        <w:br/>
+        <w:t>&lt;Interior ss:Color="#4F81BD" ss:Pattern="Solid"/&gt;</w:t>
+        <w:br/>
+        <w:t>&lt;/Style&gt;</w:t>
+        <w:br/>
+        <w:t>&lt;Style ss:ID="s103"&gt;</w:t>
+        <w:br/>
+        <w:t>&lt;Alignment ss:Vertical="Center" ss:WrapText="1"/&gt;</w:t>
+        <w:br/>
+        <w:t>&lt;Borders&gt;</w:t>
+        <w:br/>
+        <w:t>&lt;Border ss:Position="Left" ss:LineStyle="Continuous" ss:Weight="2"/&gt;</w:t>
+        <w:br/>
+        <w:t>&lt;/Borders&gt;</w:t>
+        <w:br/>
+        <w:t>&lt;/Style&gt;</w:t>
+        <w:br/>
+        <w:t>&lt;Style ss:ID="s105"&gt;</w:t>
+        <w:br/>
+        <w:t>&lt;Alignment ss:Vertical="Center"/&gt;</w:t>
+        <w:br/>
+        <w:t>&lt;Borders&gt;</w:t>
+        <w:br/>
+        <w:t>&lt;Border ss:Position="Bottom" ss:LineStyle="Continuous" ss:Weight="2"/&gt;</w:t>
+        <w:br/>
+        <w:t>&lt;Border ss:Position="Left" ss:LineStyle="Continuous" ss:Weight="2"/&gt;</w:t>
+        <w:br/>
+        <w:t>&lt;Border ss:Position="Right" ss:LineStyle="Continuous" ss:Weight="2"/&gt;</w:t>
+        <w:br/>
+        <w:t>&lt;Border ss:Position="Top" ss:LineStyle="Continuous" ss:Weight="2"/&gt;</w:t>
+        <w:br/>
+        <w:t>&lt;/Borders&gt;</w:t>
+        <w:br/>
+        <w:t>&lt;Font ss:FontName="Arial Unicode MS" x:Family="Swiss" ss:Color="#000000" ss:Bold = "1"/&gt;</w:t>
+        <w:br/>
+        <w:t>&lt;Interior ss:Color="#00FF00" ss:Pattern="Solid"/&gt;</w:t>
+        <w:br/>
+        <w:t>&lt;/Style&gt;</w:t>
+        <w:br/>
+        <w:t>&lt;Style ss:ID="s106"&gt;</w:t>
+        <w:br/>
+        <w:t>&lt;Alignment ss:Vertical="Center"/&gt;</w:t>
+        <w:br/>
+        <w:t>&lt;Borders&gt;</w:t>
+        <w:br/>
+        <w:t>&lt;Border ss:Position="Bottom" ss:LineStyle="Continuous" ss:Weight="2"/&gt;</w:t>
+        <w:br/>
+        <w:t>&lt;Border ss:Position="Right" ss:LineStyle="Continuous" ss:Weight="2"/&gt;</w:t>
+        <w:br/>
+        <w:t>&lt;Border ss:Position="Top" ss:LineStyle="Continuous" ss:Weight="2"/&gt;</w:t>
+        <w:br/>
+        <w:t>&lt;/Borders&gt;</w:t>
+        <w:br/>
+        <w:t>&lt;Font ss:FontName="GE Inspira" x:Family="Swiss" ss:Color="#000000"/&gt;</w:t>
+        <w:br/>
+        <w:t>&lt;Interior ss:Color="#95B3D7" ss:Pattern="Solid"/&gt;</w:t>
+        <w:br/>
+        <w:t>&lt;/Style&gt;</w:t>
+        <w:br/>
+        <w:t>&lt;Style ss:ID="s112"&gt;</w:t>
+        <w:br/>
+        <w:t>&lt;Alignment ss:Vertical="Center"/&gt;</w:t>
+        <w:br/>
+        <w:t>&lt;Borders&gt;</w:t>
+        <w:br/>
+        <w:t>&lt;Border ss:Position="Bottom" ss:LineStyle="Continuous" ss:Weight="2"/&gt;</w:t>
+        <w:br/>
+        <w:t>&lt;Border ss:Position="Left" ss:LineStyle="Continuous" ss:Weight="2"/&gt;</w:t>
+        <w:br/>
+        <w:t>&lt;Border ss:Position="Right" ss:LineStyle="Continuous" ss:Weight="2"/&gt;</w:t>
+        <w:br/>
+        <w:t>&lt;/Borders&gt;</w:t>
+        <w:br/>
+        <w:t>&lt;Font ss:FontName="GE Inspira" x:Family="Swiss" ss:Color="#000000"/&gt;</w:t>
+        <w:br/>
+        <w:t>&lt;Interior ss:Color="#95B3D7" ss:Pattern="Solid"/&gt;</w:t>
+        <w:br/>
+        <w:t>&lt;/Style&gt;</w:t>
+        <w:br/>
+        <w:t>&lt;Style ss:ID="s113"&gt;</w:t>
+        <w:br/>
+        <w:t>&lt;Alignment ss:Vertical="Center"/&gt;</w:t>
+        <w:br/>
+        <w:t>&lt;Borders&gt;</w:t>
+        <w:br/>
+        <w:t>&lt;Border ss:Position="Bottom" ss:LineStyle="Continuous" ss:Weight="2"/&gt;</w:t>
+        <w:br/>
+        <w:t>&lt;Border ss:Position="Right" ss:LineStyle="Continuous" ss:Weight="2"/&gt;</w:t>
+        <w:br/>
+        <w:t>&lt;/Borders&gt;</w:t>
+        <w:br/>
+        <w:t>&lt;Font ss:FontName="GE Inspira" x:Family="Swiss" ss:Color="#000000"/&gt;</w:t>
+        <w:br/>
+        <w:t>&lt;Interior ss:Color="#95B3D7" ss:Pattern="Solid"/&gt;</w:t>
+        <w:br/>
+        <w:t>&lt;/Style&gt;</w:t>
+        <w:br/>
+        <w:t>&lt;Style ss:ID="s115"&gt;</w:t>
+        <w:br/>
+        <w:t>&lt;Borders&gt;</w:t>
+        <w:br/>
+        <w:t>&lt;Border ss:Position="Top" ss:LineStyle="Continuous" ss:Weight="2"/&gt;</w:t>
+        <w:br/>
+        <w:t>&lt;/Borders&gt;</w:t>
+        <w:br/>
+        <w:t>&lt;/Style&gt;</w:t>
+        <w:br/>
+        <w:t>&lt;Style ss:ID="s116"&gt;</w:t>
+        <w:br/>
+        <w:t>&lt;Alignment ss:Vertical="Center"/&gt;</w:t>
+        <w:br/>
+        <w:t>&lt;Borders&gt;</w:t>
+        <w:br/>
+        <w:t>&lt;Border ss:Position="Bottom" ss:LineStyle="Continuous" ss:Weight="2"/&gt;</w:t>
+        <w:br/>
+        <w:t>&lt;Border ss:Position="Left" ss:LineStyle="Continuous" ss:Weight="2"/&gt;</w:t>
+        <w:br/>
+        <w:t>&lt;Border ss:Position="Right" ss:LineStyle="Continuous" ss:Weight="2"/&gt;</w:t>
+        <w:br/>
+        <w:t>&lt;Border ss:Position="Top" ss:LineStyle="Continuous" ss:Weight="2"/&gt;</w:t>
+        <w:br/>
+        <w:t>&lt;/Borders&gt;</w:t>
+        <w:br/>
+        <w:t>&lt;Font ss:FontName="GE Inspira" x:Family="Swiss" ss:Color="#000000"/&gt;</w:t>
+        <w:br/>
+        <w:t>&lt;/Style&gt;</w:t>
+        <w:br/>
+        <w:t>&lt;Style ss:ID="s123"&gt;</w:t>
+        <w:br/>
+        <w:t>&lt;Alignment ss:Vertical="Center"/&gt;</w:t>
+        <w:br/>
+        <w:t>&lt;Borders&gt;</w:t>
+        <w:br/>
+        <w:t>&lt;Border ss:Position="Bottom" ss:LineStyle="Continuous" ss:Weight="2"/&gt;</w:t>
+        <w:br/>
+        <w:t>&lt;Border ss:Position="Left" ss:LineStyle="Continuous" ss:Weight="2"/&gt;</w:t>
+        <w:br/>
+        <w:t>&lt;Border ss:Position="Right" ss:LineStyle="Continuous" ss:Weight="2"/&gt;</w:t>
+        <w:br/>
+        <w:t>&lt;/Borders&gt;</w:t>
+        <w:br/>
+        <w:t>&lt;Font ss:FontName="GE Inspira" x:Family="Swiss" ss:Color="#000000"/&gt;</w:t>
+        <w:br/>
+        <w:t>&lt;/Style&gt;</w:t>
+        <w:br/>
+        <w:t>&lt;Style ss:ID="s126"&gt;</w:t>
+        <w:br/>
+        <w:t>&lt;Alignment ss:Vertical="Center"/&gt;</w:t>
+        <w:br/>
+        <w:t>&lt;Font ss:FontName="GE Inspira" x:Family="Roman" ss:Size="12" ss:Color="#000000"/&gt;</w:t>
+        <w:br/>
+        <w:t>&lt;/Style&gt;</w:t>
+        <w:br/>
+        <w:t>&lt;/Styles&gt;</w:t>
+        <w:br/>
+        <w:t/>
+        <w:br/>
+        <w:t>&lt;Worksheet ss:Name="Supplier"&gt;</w:t>
+        <w:br/>
+        <w:t>&lt;Table ss:ExpandedColumnCount="8" ss:ExpandedRowCount="30000" x:FullColumns="1" x:FullRows="1" ss:DefaultRowHeight="15"&gt;</w:t>
+        <w:br/>
+        <w:t>&lt;Column ss:AutoFitWidth="0" ss:Width="120"/&gt;</w:t>
+        <w:br/>
+        <w:t>&lt;Column ss:AutoFitWidth="0" ss:Width="120"/&gt;</w:t>
+        <w:br/>
+        <w:t>&lt;Column ss:AutoFitWidth="0" ss:Width="120"/&gt;</w:t>
+        <w:br/>
+        <w:t>&lt;Column ss:AutoFitWidth="0" ss:Width="96.75"/&gt;</w:t>
+        <w:br/>
+        <w:t>&lt;Column ss:AutoFitWidth="0" ss:Width="96.75"/&gt;</w:t>
+        <w:br/>
+        <w:t>&lt;Column ss:AutoFitWidth="0" ss:Width="96.75"/&gt;</w:t>
+        <w:br/>
+        <w:t>&lt;Column ss:AutoFitWidth="0" ss:Width="120"/&gt;</w:t>
+        <w:br/>
+        <w:t>&lt;Row ss:AutoFitHeight="0"&gt;</w:t>
+        <w:br/>
+        <w:t>&lt;Cell ss:StyleID="s64"/&gt;</w:t>
+        <w:br/>
+        <w:t>&lt;/Row&gt;</w:t>
+        <w:br/>
+        <w:t>&lt;Row ss:AutoFitHeight="0"&gt;</w:t>
+        <w:br/>
+        <w:t>&lt;Cell ss:StyleID="s64"/&gt;</w:t>
+        <w:br/>
+        <w:t>&lt;/Row&gt;</w:t>
+        <w:br/>
+        <w:t/>
+        <w:br/>
+        <w:t>&lt;Row ss:AutoFitHeight="0"&gt;</w:t>
+        <w:br/>
+        <w:t>&lt;!--    &lt;Cell ss:StyleID="s63"/&gt;</w:t>
+        <w:br/>
+        <w:t>&lt;Cell ss:StyleID="s63"/&gt; --&gt;</w:t>
+        <w:br/>
+        <w:t>&lt;Cell ss:StyleID="s86"&gt;&lt;Data ss:Type="String"&gt;Opportunity and Quote Info&lt;/Data&gt;&lt;/Cell&gt;</w:t>
+        <w:br/>
+        <w:t/>
+        <w:br/>
+        <w:t>&lt;/Row&gt;</w:t>
+        <w:br/>
+        <w:t/>
+        <w:br/>
+        <w:t>&lt;!-- Setting Two Empty Rows before Table Start --&gt;</w:t>
+        <w:br/>
+        <w:t>&lt;Row ss:AutoFitHeight="0"&gt;</w:t>
+        <w:br/>
+        <w:t>&lt;Cell ss:StyleID="s64"/&gt;</w:t>
+        <w:br/>
+        <w:t>&lt;/Row&gt;</w:t>
+        <w:br/>
+        <w:t>&lt;Row ss:AutoFitHeight="0"&gt;</w:t>
+        <w:br/>
+        <w:t>&lt;Cell ss:StyleID="s64"/&gt;</w:t>
+        <w:br/>
+        <w:t>&lt;/Row&gt;</w:t>
+        <w:br/>
+        <w:t>&lt;!-- End of Inserting --&gt;</w:t>
+        <w:br/>
+        <w:t>&lt;Row ss:AutoFitHeight="0"&gt;</w:t>
+        <w:br/>
+        <w:t>&lt;Cell ss:StyleID="s105"&gt;&lt;Data ss:Type="String"&gt;Transcation Name&lt;/Data&gt;&lt;/Cell&gt;</w:t>
+        <w:br/>
+        <w:t>&lt;Cell ss:StyleID="s105"&gt;&lt;Data ss:Type="String"&gt;Transcation ID &lt;/Data&gt;&lt;/Cell&gt;</w:t>
+        <w:br/>
+        <w:t>&lt;Cell ss:StyleID="s105"&gt;&lt;Data ss:Type="String"&gt;Prepared By&lt;/Data&gt;&lt;/Cell&gt;</w:t>
+        <w:br/>
+        <w:t>&lt;Cell ss:StyleID="s105"&gt;&lt;Data ss:Type="String"&gt;Revision Number&lt;/Data&gt;&lt;/Cell&gt;</w:t>
+        <w:br/>
+        <w:t>&lt;Cell ss:StyleID="s105"&gt;&lt;Data ss:Type="String"&gt;Version Number&lt;/Data&gt;&lt;/Cell&gt;</w:t>
+        <w:br/>
+        <w:t>&lt;/Row&gt;</w:t>
+        <w:br/>
+        <w:t>&lt;Row ss:AutoFitHeight="0"&gt;</w:t>
+        <w:br/>
+        <w:t>&lt;Cell ss:StyleID="s93"&gt;&lt;Data ss:Type="String"&gt; &lt;xsl:value-of select = "$main_doc/transactionName_t"/&gt;&lt;/Data&gt;&lt;/Cell&gt;</w:t>
+        <w:br/>
+        <w:t>&lt;Cell ss:StyleID="s93"&gt;&lt;Data ss:Type="String"&gt;&lt;xsl:value-of select = "$main_doc/transactionID_t"/&gt; &lt;/Data&gt;&lt;/Cell&gt;</w:t>
+        <w:br/>
+        <w:t>&lt;Cell ss:StyleID="s93"&gt;&lt;Data ss:Type="String"&gt;&lt;xsl:value-of select = "$main_doc/owner_t"/&gt; &lt;/Data&gt;&lt;/Cell&gt;</w:t>
+        <w:br/>
+        <w:t>&lt;Cell ss:StyleID="s93"&gt;&lt;Data ss:Type="String"&gt;&lt;xsl:value-of select = "$main_doc/version_t"/&gt;&lt;/Data&gt;&lt;/Cell&gt;</w:t>
+        <w:br/>
+        <w:t>&lt;Cell ss:StyleID="s93"&gt;&lt;Data ss:Type="String"&gt;&lt;xsl:value-of select = "$main_doc/version_attributes_versionTransaction_t/version_number_versionTransaction_t"/&gt;&lt;/Data&gt;&lt;/Cell&gt;</w:t>
+        <w:br/>
+        <w:t>&lt;/Row&gt;</w:t>
+        <w:br/>
+        <w:t>&lt;/Table&gt;</w:t>
+        <w:br/>
+        <w:t/>
+        <w:br/>
+        <w:t>&lt;WorksheetOptions xmlns="urn:schemas-microsoft-com:office:excel"&gt;</w:t>
+        <w:br/>
+        <w:t>&lt;PageSetup&gt;</w:t>
+        <w:br/>
+        <w:t>&lt;Header x:Margin="0.3"/&gt;</w:t>
+        <w:br/>
+        <w:t>&lt;Footer x:Data="&amp;amp</w:t>
+        <w:br/>
+        <w:t>R&amp;amp</w:t>
+        <w:br/>
+        <w:t>&amp;quot</w:t>
+        <w:br/>
+        <w:t>Arial,Bold&amp;quot</w:t>
+        <w:br/>
+        <w:t>&amp;amp</w:t>
+        <w:br/>
+        <w:t>10GE MSAT Internal"/&gt;</w:t>
+        <w:br/>
+        <w:t>&lt;PageMargins x:Bottom="0.75" x:Left="0.7" x:Right="0.7" x:Top="0.75"/&gt;</w:t>
+        <w:br/>
+        <w:t>&lt;/PageSetup&gt;</w:t>
+        <w:br/>
+        <w:t>&lt;Print&gt;</w:t>
+        <w:br/>
+        <w:t>&lt;ValidPrinterInfo/&gt;</w:t>
+        <w:br/>
+        <w:t>&lt;HorizontalResolution&gt;600&lt;/HorizontalResolution&gt;</w:t>
+        <w:br/>
+        <w:t>&lt;VerticalResolution&gt;600&lt;/VerticalResolution&gt;</w:t>
+        <w:br/>
+        <w:t>&lt;/Print&gt;</w:t>
+        <w:br/>
+        <w:t>&lt;Panes&gt;</w:t>
+        <w:br/>
+        <w:t>&lt;Pane&gt;</w:t>
+        <w:br/>
+        <w:t>&lt;Number&gt;3&lt;/Number&gt;</w:t>
+        <w:br/>
+        <w:t>&lt;ActiveRow&gt;13&lt;/ActiveRow&gt;</w:t>
+        <w:br/>
+        <w:t>&lt;ActiveCol&gt;3&lt;/ActiveCol&gt;</w:t>
+        <w:br/>
+        <w:t>&lt;/Pane&gt;</w:t>
+        <w:br/>
+        <w:t>&lt;/Panes&gt;</w:t>
+        <w:br/>
+        <w:t>&lt;ProtectObjects&gt;False&lt;/ProtectObjects&gt;</w:t>
+        <w:br/>
+        <w:t>&lt;ProtectScenarios&gt;False&lt;/ProtectScenarios&gt;</w:t>
+        <w:br/>
+        <w:t>&lt;/WorksheetOptions&gt;</w:t>
+        <w:br/>
+        <w:t>&lt;/Worksheet&gt;</w:t>
+        <w:br/>
+        <w:t/>
+        <w:br/>
+        <w:t>&lt;Worksheet ss:Name="lineItem"&gt;</w:t>
+        <w:br/>
+        <w:t>&lt;Table ss:ExpandedColumnCount="10" ss:ExpandedRowCount="30000" x:FullColumns="1" x:FullRows="1" ss:DefaultRowHeight="15"&gt;</w:t>
+        <w:br/>
+        <w:t>&lt;Column ss:AutoFitWidth="0" ss:Width="120"/&gt;</w:t>
+        <w:br/>
+        <w:t>&lt;Column ss:AutoFitWidth="0" ss:Width="80"/&gt;</w:t>
+        <w:br/>
+        <w:t>&lt;Column ss:AutoFitWidth="0" ss:Width="80"/&gt;</w:t>
+        <w:br/>
+        <w:t>&lt;Column ss:AutoFitWidth="0" ss:Width="40"/&gt;</w:t>
+        <w:br/>
+        <w:t>&lt;Column ss:AutoFitWidth="0" ss:Width="30"/&gt;</w:t>
+        <w:br/>
+        <w:t>&lt;Column ss:AutoFitWidth="0" ss:Width="80"/&gt;</w:t>
+        <w:br/>
+        <w:t>&lt;Column ss:AutoFitWidth="0" ss:Width="80"/&gt;</w:t>
+        <w:br/>
+        <w:t>&lt;Column ss:AutoFitWidth="0" ss:Width="80"/&gt;</w:t>
+        <w:br/>
+        <w:t>&lt;Column ss:AutoFitWidth="0" ss:Width="80"/&gt;</w:t>
+        <w:br/>
+        <w:t>&lt;Column ss:AutoFitWidth="0" ss:Width="80"/&gt;</w:t>
+        <w:br/>
+        <w:t>&lt;Column ss:AutoFitWidth="160" ss:Width="160"/&gt;</w:t>
+        <w:br/>
+        <w:t/>
+        <w:br/>
+        <w:t>&lt;!-- Setting Two Empty Rows before Line Item Info and two after the heading--&gt;</w:t>
+        <w:br/>
+        <w:t>&lt;Row ss:AutoFitHeight="0"&gt;</w:t>
+        <w:br/>
+        <w:t>&lt;Cell ss:StyleID="s64"/&gt;</w:t>
+        <w:br/>
+        <w:t>&lt;/Row&gt;</w:t>
+        <w:br/>
+        <w:t>&lt;Row ss:AutoFitHeight="0"&gt;</w:t>
+        <w:br/>
+        <w:t>&lt;Cell ss:StyleID="s64"/&gt;</w:t>
+        <w:br/>
+        <w:t>&lt;/Row&gt;</w:t>
+        <w:br/>
+        <w:t/>
+        <w:br/>
+        <w:t>&lt;Row ss:AutoFitHeight="0"&gt;</w:t>
+        <w:br/>
+        <w:t>&lt;Cell ss:StyleID="s86"&gt;&lt;Data ss:Type="String"&gt;Line Item Info&lt;/Data&gt;&lt;/Cell&gt;</w:t>
+        <w:br/>
+        <w:t>&lt;/Row&gt;</w:t>
+        <w:br/>
+        <w:t/>
+        <w:br/>
+        <w:t>&lt;Row ss:AutoFitHeight="0"&gt;</w:t>
+        <w:br/>
+        <w:t>&lt;Cell ss:StyleID="s64"/&gt;</w:t>
+        <w:br/>
+        <w:t>&lt;/Row&gt;</w:t>
+        <w:br/>
+        <w:t>&lt;Row ss:AutoFitHeight="0"&gt;</w:t>
+        <w:br/>
+        <w:t>&lt;Cell ss:StyleID="s64"/&gt;</w:t>
+        <w:br/>
+        <w:t>&lt;/Row&gt;</w:t>
+        <w:br/>
+        <w:t>&lt;!-- End of Inserting --&gt;</w:t>
+        <w:br/>
+        <w:t/>
+        <w:br/>
+        <w:t>&lt;Row ss:AutoFitHeight="0"&gt;</w:t>
+        <w:br/>
+        <w:t>&lt;Cell ss:StyleID="s105"&gt;&lt;Data ss:Type="String"&gt;Item&lt;/Data&gt;&lt;/Cell&gt;</w:t>
+        <w:br/>
+        <w:t>&lt;Cell ss:StyleID="s105"&gt;&lt;Data ss:Type="String"&gt;List Price &lt;/Data&gt;&lt;/Cell&gt;</w:t>
+        <w:br/>
+        <w:t>&lt;Cell ss:StyleID="s105"&gt;&lt;Data ss:Type="String"&gt;Fee Type&lt;/Data&gt;&lt;/Cell&gt;</w:t>
+        <w:br/>
+        <w:t>&lt;Cell ss:StyleID="s105"&gt;&lt;Data ss:Type="String"&gt;Family&lt;/Data&gt;&lt;/Cell&gt;</w:t>
+        <w:br/>
+        <w:t>&lt;Cell ss:StyleID="s105"&gt;&lt;Data ss:Type="String"&gt;Qty&lt;/Data&gt;&lt;/Cell&gt;</w:t>
+        <w:br/>
+        <w:t>&lt;Cell ss:StyleID="s105"&gt;&lt;Data ss:Type="String"&gt;Net Price&lt;/Data&gt;&lt;/Cell&gt;</w:t>
+        <w:br/>
+        <w:t>&lt;Cell ss:StyleID="s105"&gt;&lt;Data ss:Type="String"&gt;Net Amount&lt;/Data&gt;&lt;/Cell&gt;</w:t>
+        <w:br/>
+        <w:t>&lt;Cell ss:StyleID="s105"&gt;&lt;Data ss:Type="String"&gt;Buy Price&lt;/Data&gt;&lt;/Cell&gt;</w:t>
+        <w:br/>
+        <w:t>&lt;Cell ss:StyleID="s105"&gt;&lt;Data ss:Type="String"&gt;Ext Buy Price&lt;/Data&gt;&lt;/Cell&gt;</w:t>
+        <w:br/>
+        <w:t>&lt;Cell ss:StyleID="s105"&gt;&lt;Data ss:Type="String"&gt;Total Contract Value&lt;/Data&gt;&lt;/Cell&gt;</w:t>
+        <w:br/>
+        <w:t>&lt;/Row&gt;</w:t>
+        <w:br/>
+        <w:t/>
+        <w:br/>
+        <w:t>&lt;xsl:for-each select = "$allLineItemloop"&gt;</w:t>
+        <w:br/>
+        <w:t>&lt;xsl:variable name = "position" select = "position()"/&gt;</w:t>
+        <w:br/>
+        <w:t>&lt;Row ss:AutoFitHeight="0"&gt;</w:t>
+        <w:br/>
+        <w:t>&lt;Cell ss:StyleID="s93"&gt;&lt;Data ss:Type="String"&gt;</w:t>
+        <w:br/>
+        <w:t>&lt;xsl:if test = "(./model_l/_model_name) != ''"&gt;</w:t>
+        <w:br/>
+        <w:t>&lt;xsl:value-of select = "./model_l/_model_name"/&gt;</w:t>
+        <w:br/>
+        <w:t>&lt;/xsl:if&gt;</w:t>
+        <w:br/>
+        <w:t>&lt;xsl:if test = "(./item_l/_part_desc) != ''"&gt;</w:t>
+        <w:br/>
+        <w:t>&lt;xsl:value-of select = "./item_l/_part_desc"/&gt;</w:t>
+        <w:br/>
+        <w:t>&lt;/xsl:if&gt;</w:t>
+        <w:br/>
+        <w:t>&lt;/Data&gt;&lt;/Cell&gt;</w:t>
+        <w:br/>
+        <w:t>&lt;Cell ss:StyleID="s93"&gt;&lt;Data ss:Type="String"&gt;$&lt;xsl:value-of select = "./listPrice_l"/&gt; &lt;/Data&gt;&lt;/Cell&gt;</w:t>
+        <w:br/>
+        <w:t>&lt;Cell ss:StyleID="s93"&gt;&lt;Data ss:Type="String"&gt;&lt;xsl:value-of select = "./priceType_l"/&gt; &lt;/Data&gt;&lt;/Cell&gt;</w:t>
+        <w:br/>
+        <w:t>&lt;Cell ss:StyleID="s93"&gt;&lt;Data ss:Type="String"&gt;&lt;xsl:value-of select = "./family_l"/&gt;&lt;/Data&gt;&lt;/Cell&gt;</w:t>
+        <w:br/>
+        <w:t>&lt;Cell ss:StyleID="s93"&gt;&lt;Data ss:Type="String"&gt;$&lt;xsl:value-of select = "./price/_price_quantity"/&gt;&lt;/Data&gt;&lt;/Cell&gt;</w:t>
+        <w:br/>
+        <w:t>&lt;Cell ss:StyleID="s93"&gt;&lt;Data ss:Type="String"&gt;$&lt;xsl:value-of select = "./netPrice_l"/&gt;&lt;/Data&gt;&lt;/Cell&gt;</w:t>
+        <w:br/>
+        <w:t>&lt;Cell ss:StyleID="s93"&gt;&lt;Data ss:Type="String"&gt;$&lt;xsl:value-of select = "./netAmount_l"/&gt;&lt;/Data&gt;&lt;/Cell&gt;</w:t>
+        <w:br/>
+        <w:t>&lt;Cell ss:StyleID="s93"&gt;&lt;Data ss:Type="String"&gt;$&lt;xsl:value-of select = "./buyPrice_l"/&gt; &lt;/Data&gt;&lt;/Cell&gt;</w:t>
+        <w:br/>
+        <w:t>&lt;Cell ss:StyleID="s93"&gt;&lt;Data ss:Type="String"&gt;$&lt;xsl:value-of select = "./buyExtPrice_l"/&gt;&lt;/Data&gt;&lt;/Cell&gt;</w:t>
+        <w:br/>
+        <w:t>&lt;Cell ss:StyleID="s93"&gt;&lt;Data ss:Type="String"&gt;$&lt;xsl:value-of select = "./contractValue_l"/&gt;&lt;/Data&gt;&lt;/Cell&gt;</w:t>
+        <w:br/>
+        <w:t/>
+        <w:br/>
+        <w:t>&lt;/Row&gt;</w:t>
+        <w:br/>
+        <w:t>&lt;/xsl:for-each&gt;</w:t>
+        <w:br/>
+        <w:t>&lt;/Table&gt;</w:t>
+        <w:br/>
+        <w:t>&lt;/Worksheet&gt;</w:t>
+        <w:br/>
+        <w:t>&lt;/Workbook&gt;</w:t>
+        <w:br/>
+        <w:t>&lt;/xsl:template&gt;</w:t>
+        <w:br/>
+        <w:t>&lt;/xsl:stylesheet&gt;</w:t>
+        <w:br/>
+      </w:r>
+    </w:p>
+    <w:p/>
+    <w:p>
+      <w:pPr>
+        <w:pStyle w:val="Heading3"/>
+      </w:pPr>
+      <w:r>
+        <w:rPr>
+          <w:b w:val="true"/>
+          <w:color w:val="800000"/>
+          <w:u w:val="single"/>
+        </w:rPr>
+        <w:t>3.10 File Manager</w:t>
+      </w:r>
+    </w:p>
+    <w:p/>
+    <w:p>
+      <w:r>
+        <w:rPr>
+          <w:b w:val="true"/>
+          <w:color w:val="800000"/>
+          <w:u w:val="single"/>
+        </w:rPr>
+        <w:t>addtoTransaction.xml</w:t>
+      </w:r>
+    </w:p>
+    <w:p>
+      <w:r>
+        <w:t>&lt;?xml version="1.0" encoding="UTF-8"?&gt;</w:t>
+        <w:br/>
+        <w:t>&lt;soapenv:Envelope xmlns:soapenv="http://schemas.xmlsoap.org/soap/envelope/"&gt;</w:t>
+        <w:br/>
+        <w:t>&lt;soapenv:Header&gt;</w:t>
+        <w:br/>
+        <w:t>&lt;wsse:Security xmlns:wsse="http://docs.oasis-open.org/wss/2004/01/oasis-200401-wss-wssecurity-secext-1.0.xsd" xmlns:wsu="http://docs.oasis-open.org/wss/2004/01/oasis-200401-wss-wssecurity-utility-1.0.xsd"&gt;</w:t>
+        <w:br/>
+        <w:t>&lt;wsse:UsernameToken wsu:Id="UsernameToken-2"&gt;</w:t>
+        <w:br/>
+        <w:t>&lt;wsse:Username&gt;traininguser&lt;/wsse:Username&gt;</w:t>
+        <w:br/>
+        <w:t>&lt;wsse:Password Type="http://docs.oasis-open.org/wss/2004/01/oasis-200401-wss-username-token-profile-1.0#PasswordText"&gt;kIN2_sEE7_&lt;/wsse:Password&gt;</w:t>
+        <w:br/>
+        <w:t>&lt;/wsse:UsernameToken&gt;</w:t>
+        <w:br/>
+        <w:t>&lt;/wsse:Security&gt;</w:t>
+        <w:br/>
+        <w:t>&lt;/soapenv:Header&gt;</w:t>
+        <w:br/>
+        <w:t>&lt;soapenv:Body&gt;</w:t>
+        <w:br/>
+        <w:t>&lt;bm:addToTransaction xmlns:bm="http://xmlns.oracle.com/cpqcloud/commerce/redStackDigitalMix" xmlns:xsi="http://www.w3.org/2001/XMLSchema-instance"&gt;</w:t>
+        <w:br/>
+        <w:t>&lt;bm:items&gt;</w:t>
+        <w:br/>
+        <w:t>&lt;bm:catalogItem&gt;</w:t>
+        <w:br/>
+        <w:t>&lt;bm:segment/&gt;</w:t>
+        <w:br/>
+        <w:t>&lt;bm:product_line/&gt;</w:t>
+        <w:br/>
+        <w:t>&lt;bm:model/&gt;</w:t>
+        <w:br/>
+        <w:t>&lt;/bm:catalogItem&gt;</w:t>
+        <w:br/>
+        <w:t>&lt;bm:partItem&gt;</w:t>
+        <w:br/>
+        <w:t>&lt;bm:part&gt;{{_part_number}}&lt;/bm:part&gt;</w:t>
+        <w:br/>
+        <w:t>&lt;bm:quantity&gt;1&lt;/bm:quantity&gt;</w:t>
+        <w:br/>
+        <w:t>&lt;bm:price_book_var_name&gt;_default_price_book&lt;/bm:price_book_var_name&gt;</w:t>
+        <w:br/>
+        <w:t>&lt;/bm:partItem&gt;</w:t>
+        <w:br/>
+        <w:t>&lt;/bm:items&gt;</w:t>
+        <w:br/>
+        <w:t>&lt;bm:transaction&gt;</w:t>
+        <w:br/>
+        <w:t>&lt;bm:process_var_name&gt;redStackDigitalMix&lt;/bm:process_var_name&gt;</w:t>
+        <w:br/>
+        <w:t>&lt;bm:id&gt;{{transactionID_t}}&lt;/bm:id&gt;</w:t>
+        <w:br/>
+        <w:t>&lt;bm:action_data&gt;</w:t>
+        <w:br/>
+        <w:t>&lt;bm:document_var_name&gt;transaction&lt;/bm:document_var_name&gt;</w:t>
+        <w:br/>
+        <w:t>&lt;/bm:action_data&gt;</w:t>
+        <w:br/>
+        <w:t>&lt;bm:return_specific_attributes&gt;</w:t>
+        <w:br/>
+        <w:t>&lt;bm:documents&gt;</w:t>
+        <w:br/>
+        <w:t>&lt;bm:document&gt;</w:t>
+        <w:br/>
+        <w:t>&lt;bm:var_name&gt;transaction&lt;/bm:var_name&gt;</w:t>
+        <w:br/>
+        <w:t>&lt;bm:attributes&gt;</w:t>
+        <w:br/>
+        <w:t>&lt;bm:attribute&gt;_document_number&lt;/bm:attribute&gt;</w:t>
+        <w:br/>
+        <w:t>&lt;/bm:attributes&gt;</w:t>
+        <w:br/>
+        <w:t>&lt;/bm:document&gt;</w:t>
+        <w:br/>
+        <w:t>&lt;/bm:documents&gt;</w:t>
+        <w:br/>
+        <w:t>&lt;/bm:return_specific_attributes&gt;</w:t>
+        <w:br/>
+        <w:t>&lt;/bm:transaction&gt;</w:t>
+        <w:br/>
+        <w:t>&lt;bm:include_transaction&gt;true&lt;/bm:include_transaction&gt;</w:t>
+        <w:br/>
+        <w:t>&lt;/bm:addToTransaction&gt;</w:t>
+        <w:br/>
+        <w:t>&lt;/soapenv:Body&gt;</w:t>
+        <w:br/>
+        <w:t>&lt;/soapenv:Envelope&gt;</w:t>
+        <w:br/>
+      </w:r>
+    </w:p>
+    <w:p/>
+    <w:p>
+      <w:r>
+        <w:rPr>
+          <w:b w:val="true"/>
+          <w:color w:val="800000"/>
+          <w:u w:val="single"/>
+        </w:rPr>
+        <w:t>commerce.js</w:t>
+      </w:r>
+    </w:p>
+    <w:p>
+      <w:r>
+        <w:t/>
+        <w:br/>
+        <w:t>/**</w:t>
+        <w:br/>
+        <w:t/>
+        <w:br/>
+        <w:t>* @version Fri Dec  2 14:43:33 2011</w:t>
+        <w:br/>
+        <w:t/>
+        <w:br/>
+        <w:t>**/</w:t>
+        <w:br/>
+        <w:t/>
+        <w:br/>
+        <w:t>require(["return_to_quote_button", "commerce_ids", "jquery_cookie"], function(rtq) {</w:t>
+        <w:br/>
+        <w:t/>
+        <w:br/>
+        <w:t/>
+        <w:br/>
+        <w:t/>
+        <w:br/>
+        <w:t>var base_url = base_url || "/bmfsweb/" + _BM_HOST_COMPANY + "/image/javascript"</w:t>
+        <w:br/>
+        <w:t/>
+        <w:br/>
+        <w:t/>
+        <w:br/>
+        <w:t>var commissionTotalURL = base_url + "/commissionTotalsChart.js"</w:t>
+        <w:br/>
+        <w:t/>
+        <w:br/>
+        <w:t>$.getScript(commissionTotalURL, function(){</w:t>
+        <w:br/>
+        <w:t>})</w:t>
+        <w:br/>
+        <w:t/>
+        <w:br/>
+        <w:t/>
+        <w:br/>
+        <w:t>var commissionPriceTotalsChartURL = base_url + "/commissionPriceTotalsChart.js"</w:t>
+        <w:br/>
+        <w:t/>
+        <w:br/>
+        <w:t>$.getScript(commissionPriceTotalsChartURL, function(){</w:t>
+        <w:br/>
+        <w:t>})</w:t>
+        <w:br/>
+        <w:t/>
+        <w:br/>
+        <w:t/>
+        <w:br/>
+        <w:t>var totalMarginChartjsURL = base_url + "/totalMarginChartJS_quote.js"</w:t>
+        <w:br/>
+        <w:t/>
+        <w:br/>
+        <w:t>$.getScript(totalMarginChartjsURL, function(){</w:t>
+        <w:br/>
+        <w:t>})</w:t>
+        <w:br/>
+        <w:t/>
+        <w:br/>
+        <w:t/>
+        <w:br/>
+        <w:t>var costDistributionjsURL = base_url + "/costDistributionJS_quote.js"</w:t>
+        <w:br/>
+        <w:t/>
+        <w:br/>
+        <w:t>$.getScript(costDistributionjsURL, function(){</w:t>
+        <w:br/>
+        <w:t>})</w:t>
+        <w:br/>
+        <w:t/>
+        <w:br/>
+        <w:t/>
+        <w:br/>
+        <w:t>var totalCostChartURL = base_url + 	"/totalCostChart.js"</w:t>
+        <w:br/>
+        <w:t/>
+        <w:br/>
+        <w:t>$.getScript(totalCostChartURL, function(){</w:t>
+        <w:br/>
+        <w:t>})</w:t>
+        <w:br/>
+        <w:t/>
+        <w:br/>
+        <w:t/>
+        <w:br/>
+        <w:t>var analysisChartURL = base_url + "/analysisChart.js"</w:t>
+        <w:br/>
+        <w:t/>
+        <w:br/>
+        <w:t>$.getScript(analysisChartURL, function(){</w:t>
+        <w:br/>
+        <w:t>})</w:t>
+        <w:br/>
+        <w:t/>
+        <w:br/>
+        <w:t/>
+        <w:br/>
+        <w:t>var marginChartURL = base_url + "/marginChart.js"</w:t>
+        <w:br/>
+        <w:t/>
+        <w:br/>
+        <w:t>$.getScript(marginChartURL, function(){</w:t>
+        <w:br/>
+        <w:t>})</w:t>
+        <w:br/>
+        <w:t/>
+        <w:br/>
+        <w:t/>
+        <w:br/>
+        <w:t>var commissionURL = base_url + "/commission.js"</w:t>
+        <w:br/>
+        <w:t/>
+        <w:br/>
+        <w:t>$.getScript(commissionURL, function(){</w:t>
+        <w:br/>
+        <w:t>})</w:t>
+        <w:br/>
+        <w:t/>
+        <w:br/>
+        <w:t/>
+        <w:br/>
+        <w:t>//this function runs when the page loads</w:t>
+        <w:br/>
+        <w:t/>
+        <w:br/>
+        <w:t>require.ready(function() {</w:t>
+        <w:br/>
+        <w:t/>
+        <w:br/>
+        <w:t>rtq.set_cookie_in_commerce()</w:t>
+        <w:br/>
+        <w:t/>
+        <w:br/>
+        <w:t/>
+        <w:br/>
+        <w:t>})</w:t>
+        <w:br/>
+        <w:t/>
+        <w:br/>
+        <w:t/>
+        <w:br/>
+        <w:t>})</w:t>
+        <w:br/>
+      </w:r>
+    </w:p>
     <w:p>
       <w:pPr>
         <w:pageBreakBefore w:val="true"/>
@@ -10838,7 +12532,7 @@
       <w:tr>
         <w:tc>
           <w:tcPr>
-            <w:tcW w:w="1300"/>
+            <w:tcW w:w="1700"/>
             <w:shd w:color="auto" w:val="clear" w:fill="4bacc6"/>
           </w:tcPr>
           <w:p>
@@ -10852,6 +12546,48 @@
         </w:tc>
         <w:tc>
           <w:tcPr>
+            <w:tcW w:w="1700"/>
+            <w:shd w:color="auto" w:val="clear" w:fill="4bacc6"/>
+          </w:tcPr>
+          <w:p>
+            <w:r>
+              <w:rPr>
+                <w:b w:val="true"/>
+              </w:rPr>
+              <w:t>Variable Name</w:t>
+            </w:r>
+          </w:p>
+        </w:tc>
+        <w:tc>
+          <w:tcPr>
+            <w:tcW w:w="2800"/>
+            <w:shd w:color="auto" w:val="clear" w:fill="4bacc6"/>
+          </w:tcPr>
+          <w:p>
+            <w:r>
+              <w:rPr>
+                <w:b w:val="true"/>
+              </w:rPr>
+              <w:t>Description</w:t>
+            </w:r>
+          </w:p>
+        </w:tc>
+        <w:tc>
+          <w:tcPr>
+            <w:tcW w:w="1600"/>
+            <w:shd w:color="auto" w:val="clear" w:fill="4bacc6"/>
+          </w:tcPr>
+          <w:p>
+            <w:r>
+              <w:rPr>
+                <w:b w:val="true"/>
+              </w:rPr>
+              <w:t>ID Field</w:t>
+            </w:r>
+          </w:p>
+        </w:tc>
+        <w:tc>
+          <w:tcPr>
             <w:tcW w:w="1400"/>
             <w:shd w:color="auto" w:val="clear" w:fill="4bacc6"/>
           </w:tcPr>
@@ -10860,48 +12596,6 @@
               <w:rPr>
                 <w:b w:val="true"/>
               </w:rPr>
-              <w:t>Variable Name</w:t>
-            </w:r>
-          </w:p>
-        </w:tc>
-        <w:tc>
-          <w:tcPr>
-            <w:tcW w:w="3400"/>
-            <w:shd w:color="auto" w:val="clear" w:fill="4bacc6"/>
-          </w:tcPr>
-          <w:p>
-            <w:r>
-              <w:rPr>
-                <w:b w:val="true"/>
-              </w:rPr>
-              <w:t>Description</w:t>
-            </w:r>
-          </w:p>
-        </w:tc>
-        <w:tc>
-          <w:tcPr>
-            <w:tcW w:w="1100"/>
-            <w:shd w:color="auto" w:val="clear" w:fill="4bacc6"/>
-          </w:tcPr>
-          <w:p>
-            <w:r>
-              <w:rPr>
-                <w:b w:val="true"/>
-              </w:rPr>
-              <w:t>ID Field</w:t>
-            </w:r>
-          </w:p>
-        </w:tc>
-        <w:tc>
-          <w:tcPr>
-            <w:tcW w:w="2000"/>
-            <w:shd w:color="auto" w:val="clear" w:fill="4bacc6"/>
-          </w:tcPr>
-          <w:p>
-            <w:r>
-              <w:rPr>
-                <w:b w:val="true"/>
-              </w:rPr>
               <w:t>Endpoint URL</w:t>
             </w:r>
           </w:p>
@@ -10910,7 +12604,7 @@
       <w:tr>
         <w:tc>
           <w:tcPr>
-            <w:tcW w:w="1300"/>
+            <w:tcW w:w="1700"/>
           </w:tcPr>
           <w:p>
             <w:r>
@@ -10920,46 +12614,309 @@
         </w:tc>
         <w:tc>
           <w:tcPr>
+            <w:tcW w:w="1700"/>
+          </w:tcPr>
+          <w:p>
+            <w:r>
+              <w:t>oSCDeleteAllRevenueItems</w:t>
+            </w:r>
+          </w:p>
+        </w:tc>
+        <w:tc>
+          <w:tcPr>
+            <w:tcW w:w="2800"/>
+          </w:tcPr>
+          <w:p>
+            <w:r>
+              <w:t xml:space="preserve"> This CRM integration deletes all revenue items from CRM system.</w:t>
+            </w:r>
+          </w:p>
+        </w:tc>
+        <w:tc>
+          <w:tcPr>
+            <w:tcW w:w="1600"/>
+          </w:tcPr>
+          <w:p>
+            <w:r>
+              <w:t>transaction.none</w:t>
+            </w:r>
+            <w:r>
+              <w:t>https://AAAA-FAPBBBB-crm.oracledemos.com/opptyMgmtOpportunities/OpportunityService</w:t>
+            </w:r>
+          </w:p>
+        </w:tc>
+        <w:tc>
+          <w:tcPr>
             <w:tcW w:w="1400"/>
           </w:tcPr>
-          <w:p>
-            <w:r>
-              <w:t>oSCDeleteAllRevenueItems</w:t>
-            </w:r>
-          </w:p>
-        </w:tc>
-        <w:tc>
-          <w:tcPr>
-            <w:tcW w:w="3400"/>
-          </w:tcPr>
-          <w:p>
-            <w:r>
-              <w:t xml:space="preserve"> This CRM integration deletes all revenue items from CRM system.</w:t>
-            </w:r>
-          </w:p>
-        </w:tc>
-        <w:tc>
-          <w:tcPr>
-            <w:tcW w:w="1100"/>
-          </w:tcPr>
-          <w:p>
-            <w:r>
-              <w:t>transaction.none</w:t>
-            </w:r>
-          </w:p>
-        </w:tc>
-        <w:tc>
-          <w:tcPr>
-            <w:tcW w:w="2000"/>
-          </w:tcPr>
-          <w:p>
-            <w:r>
-              <w:t>https://AAAA-FAPBBBB-crm.oracledemos.com/opptyMgmtOpportunities/OpportunityService</w:t>
-            </w:r>
-          </w:p>
+          <w:p/>
         </w:tc>
       </w:tr>
     </w:tbl>
+    <w:p/>
+    <w:p>
+      <w:pPr>
+        <w:pStyle w:val="Heading3"/>
+      </w:pPr>
+      <w:r>
+        <w:rPr>
+          <w:b w:val="true"/>
+          <w:color w:val="800000"/>
+          <w:u w:val="single"/>
+        </w:rPr>
+        <w:t>4.10 File Manager</w:t>
+      </w:r>
+    </w:p>
+    <w:p/>
+    <w:p>
+      <w:r>
+        <w:rPr>
+          <w:b w:val="true"/>
+          <w:color w:val="800000"/>
+          <w:u w:val="single"/>
+        </w:rPr>
+        <w:t>getTransactionFrame.xml</w:t>
+      </w:r>
+    </w:p>
+    <w:p>
+      <w:r>
+        <w:t>&lt;?xml version="1.0" encoding="UTF-8"?&gt;</w:t>
+        <w:br/>
+        <w:t>&lt;soapenv:Envelope xmlns:soapenv="http://schemas.xmlsoap.org/soap/envelope/"&gt;</w:t>
+        <w:br/>
+        <w:t>&lt;soapenv:Header&gt;</w:t>
+        <w:br/>
+        <w:t>&lt;bm:userInfo xmlns:bm="urn:soap.bigmachines.com"&gt;</w:t>
+        <w:br/>
+        <w:t>&lt;bm:sessionId&gt;SESSION_ID&lt;/bm:sessionId&gt;</w:t>
+        <w:br/>
+        <w:t>&lt;/bm:userInfo&gt;</w:t>
+        <w:br/>
+        <w:t>&lt;bm:category xmlns:bm="urn:soap.bigmachines.com"&gt;Commerce&lt;/bm:category&gt;</w:t>
+        <w:br/>
+        <w:t>&lt;bm:xsdInfo xmlns:bm="urn:soap.bigmachines.com"&gt;</w:t>
+        <w:br/>
+        <w:t>&lt;bm:schemaLocation&gt;https://SITE_NAME.bigmachines.com/bmfsweb/SITE_NAME/schema/v1_0/commerce/PROCESS_VAR_NAME.xsd&lt;/bm:schemaLocation&gt;</w:t>
+        <w:br/>
+        <w:t>&lt;/bm:xsdInfo&gt;</w:t>
+        <w:br/>
+        <w:t>&lt;/soapenv:Header&gt;</w:t>
+        <w:br/>
+        <w:t>&lt;soapenv:Body&gt;</w:t>
+        <w:br/>
+        <w:t>&lt;bm:getTransaction xmlns:bm="urn:soap.bigmachines.com" xmlns:xsi="http://www.w3.org/2001/XMLSchema-instance"&gt;</w:t>
+        <w:br/>
+        <w:t>&lt;bm:transaction&gt;</w:t>
+        <w:br/>
+        <w:t>&lt;bm:id&gt;TRANSACTION_ID&lt;/bm:id&gt;</w:t>
+        <w:br/>
+        <w:t>&lt;bm:return_specific_attributes&gt;</w:t>
+        <w:br/>
+        <w:t>&lt;bm:documents&gt;</w:t>
+        <w:br/>
+        <w:t>&lt;bm:document&gt;</w:t>
+        <w:br/>
+        <w:t>&lt;bm:var_name&gt;transaction&lt;/bm:var_name&gt;</w:t>
+        <w:br/>
+        <w:t>&lt;bm:attributes&gt;</w:t>
+        <w:br/>
+        <w:t>&lt;bm:attribute&gt;_document_number&lt;/bm:attribute&gt;</w:t>
+        <w:br/>
+        <w:t>&lt;/bm:attributes&gt;</w:t>
+        <w:br/>
+        <w:t>&lt;/bm:document&gt;</w:t>
+        <w:br/>
+        <w:t>&lt;bm:document&gt;</w:t>
+        <w:br/>
+        <w:t>&lt;bm:var_name&gt;transactionLine&lt;/bm:var_name&gt;</w:t>
+        <w:br/>
+        <w:t>&lt;bm:attributes&gt;</w:t>
+        <w:br/>
+        <w:t>&lt;bm:attribute&gt;_document_number&lt;/bm:attribute&gt;</w:t>
+        <w:br/>
+        <w:t>&lt;bm:attribute&gt;_sequence_number&lt;/bm:attribute&gt;</w:t>
+        <w:br/>
+        <w:t>&lt;/bm:attributes&gt;</w:t>
+        <w:br/>
+        <w:t>&lt;/bm:document&gt;</w:t>
+        <w:br/>
+        <w:t>&lt;/bm:documents&gt;</w:t>
+        <w:br/>
+        <w:t>&lt;/bm:return_specific_attributes&gt;</w:t>
+        <w:br/>
+        <w:t>&lt;/bm:transaction&gt;</w:t>
+        <w:br/>
+        <w:t>&lt;/bm:getTransaction&gt;</w:t>
+        <w:br/>
+        <w:t>&lt;/soapenv:Body&gt;</w:t>
+        <w:br/>
+        <w:t>&lt;/soapenv:Envelope&gt;</w:t>
+        <w:br/>
+      </w:r>
+    </w:p>
+    <w:p/>
+    <w:p>
+      <w:r>
+        <w:rPr>
+          <w:b w:val="true"/>
+          <w:color w:val="800000"/>
+          <w:u w:val="single"/>
+        </w:rPr>
+        <w:t>config.js</w:t>
+      </w:r>
+    </w:p>
+    <w:p>
+      <w:r>
+        <w:t/>
+        <w:br/>
+        <w:t>/**</w:t>
+        <w:br/>
+        <w:t/>
+        <w:br/>
+        <w:t>* @param dependencies {Array} name of modules this code depends on. Can exclude ".js"</w:t>
+        <w:br/>
+        <w:t/>
+        <w:br/>
+        <w:t>* @param callback {Function} function containing this module's functionality.</w:t>
+        <w:br/>
+        <w:t/>
+        <w:br/>
+        <w:t>* @version Fri Feb 25 18:44:56 2011</w:t>
+        <w:br/>
+        <w:t>*/</w:t>
+        <w:br/>
+        <w:t/>
+        <w:br/>
+        <w:t>require([], function(rtq) {</w:t>
+        <w:br/>
+        <w:t/>
+        <w:br/>
+        <w:t>/*</w:t>
+        <w:br/>
+        <w:t/>
+        <w:br/>
+        <w:t>* Put all functions for homepage here</w:t>
+        <w:br/>
+        <w:t/>
+        <w:br/>
+        <w:t>*/</w:t>
+        <w:br/>
+        <w:t/>
+        <w:br/>
+        <w:t/>
+        <w:br/>
+        <w:t>// this function runs when the page loads</w:t>
+        <w:br/>
+        <w:t/>
+        <w:br/>
+        <w:t>require.ready(function() {</w:t>
+        <w:br/>
+        <w:t/>
+        <w:br/>
+        <w:t>$('#singleSelectArray .cell-select_singleSelectArray input').click(function(){</w:t>
+        <w:br/>
+        <w:t>$("#selectedIndex_singleSelectArray").val($(this).val())</w:t>
+        <w:br/>
+        <w:t/>
+        <w:br/>
+        <w:t/>
+        <w:br/>
+        <w:t>})</w:t>
+        <w:br/>
+        <w:t/>
+        <w:br/>
+        <w:t/>
+        <w:br/>
+        <w:t>$("#previous").click(</w:t>
+        <w:br/>
+        <w:t/>
+        <w:br/>
+        <w:t>function(){</w:t>
+        <w:br/>
+        <w:t/>
+        <w:br/>
+        <w:t>$("#previousFlag").val('Yes')</w:t>
+        <w:br/>
+        <w:t/>
+        <w:br/>
+        <w:t/>
+        <w:br/>
+        <w:t>$("#update").click()</w:t>
+        <w:br/>
+        <w:t/>
+        <w:br/>
+        <w:t/>
+        <w:br/>
+        <w:t>})</w:t>
+        <w:br/>
+        <w:t/>
+        <w:br/>
+        <w:t/>
+        <w:br/>
+        <w:t>$("#next").click(</w:t>
+        <w:br/>
+        <w:t/>
+        <w:br/>
+        <w:t>function(){</w:t>
+        <w:br/>
+        <w:t/>
+        <w:br/>
+        <w:t>$("#nextFlag").val('Yes')</w:t>
+        <w:br/>
+        <w:t/>
+        <w:br/>
+        <w:t/>
+        <w:br/>
+        <w:t>$("#update").click()</w:t>
+        <w:br/>
+        <w:t/>
+        <w:br/>
+        <w:t/>
+        <w:br/>
+        <w:t>})</w:t>
+        <w:br/>
+        <w:t/>
+        <w:br/>
+        <w:t/>
+        <w:br/>
+        <w:t/>
+        <w:br/>
+        <w:t>$("#partSeacrhFlag").change(</w:t>
+        <w:br/>
+        <w:t/>
+        <w:br/>
+        <w:t>function(){</w:t>
+        <w:br/>
+        <w:t/>
+        <w:br/>
+        <w:t>$("#update").click()</w:t>
+        <w:br/>
+        <w:t/>
+        <w:br/>
+        <w:t/>
+        <w:br/>
+        <w:t>}</w:t>
+        <w:br/>
+        <w:t/>
+        <w:br/>
+        <w:t>)</w:t>
+        <w:br/>
+        <w:t/>
+        <w:br/>
+        <w:t/>
+        <w:br/>
+        <w:t/>
+        <w:br/>
+        <w:t>})</w:t>
+        <w:br/>
+        <w:t/>
+        <w:br/>
+        <w:t/>
+        <w:br/>
+        <w:t>})</w:t>
+        <w:br/>
+      </w:r>
+    </w:p>
     <w:p>
       <w:pPr>
         <w:pageBreakBefore w:val="true"/>
@@ -11591,6 +13548,7 @@
       </w:r>
     </w:p>
     <w:p/>
+    <w:p/>
     <w:p>
       <w:pPr>
         <w:pStyle w:val="Heading3"/>
@@ -12561,6 +14519,7 @@
       </w:tr>
     </w:tbl>
     <w:p/>
+    <w:p/>
     <w:p>
       <w:pPr>
         <w:pStyle w:val="Heading3"/>
@@ -12589,7 +14548,7 @@
       <w:tr>
         <w:tc>
           <w:tcPr>
-            <w:tcW w:w="1300"/>
+            <w:tcW w:w="1700"/>
             <w:shd w:color="auto" w:val="clear" w:fill="4bacc6"/>
           </w:tcPr>
           <w:p>
@@ -12603,6 +14562,48 @@
         </w:tc>
         <w:tc>
           <w:tcPr>
+            <w:tcW w:w="1700"/>
+            <w:shd w:color="auto" w:val="clear" w:fill="4bacc6"/>
+          </w:tcPr>
+          <w:p>
+            <w:r>
+              <w:rPr>
+                <w:b w:val="true"/>
+              </w:rPr>
+              <w:t>Variable Name</w:t>
+            </w:r>
+          </w:p>
+        </w:tc>
+        <w:tc>
+          <w:tcPr>
+            <w:tcW w:w="2800"/>
+            <w:shd w:color="auto" w:val="clear" w:fill="4bacc6"/>
+          </w:tcPr>
+          <w:p>
+            <w:r>
+              <w:rPr>
+                <w:b w:val="true"/>
+              </w:rPr>
+              <w:t>Description</w:t>
+            </w:r>
+          </w:p>
+        </w:tc>
+        <w:tc>
+          <w:tcPr>
+            <w:tcW w:w="1600"/>
+            <w:shd w:color="auto" w:val="clear" w:fill="4bacc6"/>
+          </w:tcPr>
+          <w:p>
+            <w:r>
+              <w:rPr>
+                <w:b w:val="true"/>
+              </w:rPr>
+              <w:t>ID Field</w:t>
+            </w:r>
+          </w:p>
+        </w:tc>
+        <w:tc>
+          <w:tcPr>
             <w:tcW w:w="1400"/>
             <w:shd w:color="auto" w:val="clear" w:fill="4bacc6"/>
           </w:tcPr>
@@ -12611,48 +14612,6 @@
               <w:rPr>
                 <w:b w:val="true"/>
               </w:rPr>
-              <w:t>Variable Name</w:t>
-            </w:r>
-          </w:p>
-        </w:tc>
-        <w:tc>
-          <w:tcPr>
-            <w:tcW w:w="3400"/>
-            <w:shd w:color="auto" w:val="clear" w:fill="4bacc6"/>
-          </w:tcPr>
-          <w:p>
-            <w:r>
-              <w:rPr>
-                <w:b w:val="true"/>
-              </w:rPr>
-              <w:t>Description</w:t>
-            </w:r>
-          </w:p>
-        </w:tc>
-        <w:tc>
-          <w:tcPr>
-            <w:tcW w:w="1100"/>
-            <w:shd w:color="auto" w:val="clear" w:fill="4bacc6"/>
-          </w:tcPr>
-          <w:p>
-            <w:r>
-              <w:rPr>
-                <w:b w:val="true"/>
-              </w:rPr>
-              <w:t>ID Field</w:t>
-            </w:r>
-          </w:p>
-        </w:tc>
-        <w:tc>
-          <w:tcPr>
-            <w:tcW w:w="2000"/>
-            <w:shd w:color="auto" w:val="clear" w:fill="4bacc6"/>
-          </w:tcPr>
-          <w:p>
-            <w:r>
-              <w:rPr>
-                <w:b w:val="true"/>
-              </w:rPr>
               <w:t>Endpoint URL</w:t>
             </w:r>
           </w:p>
@@ -12661,7 +14620,7 @@
       <w:tr>
         <w:tc>
           <w:tcPr>
-            <w:tcW w:w="1300"/>
+            <w:tcW w:w="1700"/>
           </w:tcPr>
           <w:p>
             <w:r>
@@ -12671,46 +14630,361 @@
         </w:tc>
         <w:tc>
           <w:tcPr>
+            <w:tcW w:w="1700"/>
+          </w:tcPr>
+          <w:p>
+            <w:r>
+              <w:t>oSCCreateRevenueItems</w:t>
+            </w:r>
+          </w:p>
+        </w:tc>
+        <w:tc>
+          <w:tcPr>
+            <w:tcW w:w="2800"/>
+          </w:tcPr>
+          <w:p>
+            <w:r>
+              <w:t xml:space="preserve"> This integration creates revenue items in CRM system.</w:t>
+            </w:r>
+          </w:p>
+        </w:tc>
+        <w:tc>
+          <w:tcPr>
+            <w:tcW w:w="1600"/>
+          </w:tcPr>
+          <w:p>
+            <w:r>
+              <w:t>transaction.none</w:t>
+            </w:r>
+            <w:r>
+              <w:t>https://AAAA-FAPBBBB-crm.oracledemos.com/opptyMgmtOpportunities/OpportunityService</w:t>
+            </w:r>
+          </w:p>
+        </w:tc>
+        <w:tc>
+          <w:tcPr>
             <w:tcW w:w="1400"/>
           </w:tcPr>
-          <w:p>
-            <w:r>
-              <w:t>oSCCreateRevenueItems</w:t>
-            </w:r>
-          </w:p>
-        </w:tc>
-        <w:tc>
-          <w:tcPr>
-            <w:tcW w:w="3400"/>
-          </w:tcPr>
-          <w:p>
-            <w:r>
-              <w:t xml:space="preserve"> This integration creates revenue items in CRM system.</w:t>
-            </w:r>
-          </w:p>
-        </w:tc>
-        <w:tc>
-          <w:tcPr>
-            <w:tcW w:w="1100"/>
-          </w:tcPr>
-          <w:p>
-            <w:r>
-              <w:t>transaction.none</w:t>
-            </w:r>
-          </w:p>
-        </w:tc>
-        <w:tc>
-          <w:tcPr>
-            <w:tcW w:w="2000"/>
-          </w:tcPr>
-          <w:p>
-            <w:r>
-              <w:t>https://AAAA-FAPBBBB-crm.oracledemos.com/opptyMgmtOpportunities/OpportunityService</w:t>
-            </w:r>
-          </w:p>
+          <w:p/>
         </w:tc>
       </w:tr>
     </w:tbl>
+    <w:p/>
+    <w:p>
+      <w:pPr>
+        <w:pStyle w:val="Heading3"/>
+      </w:pPr>
+      <w:r>
+        <w:rPr>
+          <w:b w:val="true"/>
+          <w:color w:val="800000"/>
+          <w:u w:val="single"/>
+        </w:rPr>
+        <w:t>5.8 File Manager</w:t>
+      </w:r>
+    </w:p>
+    <w:p/>
+    <w:p>
+      <w:r>
+        <w:rPr>
+          <w:b w:val="true"/>
+          <w:color w:val="800000"/>
+          <w:u w:val="single"/>
+        </w:rPr>
+        <w:t>addToTransactionFrame.xml</w:t>
+      </w:r>
+    </w:p>
+    <w:p>
+      <w:r>
+        <w:t>&lt;?xml version="1.0" encoding="UTF-8"?&gt;</w:t>
+        <w:br/>
+        <w:t>&lt;soapenv:Envelope xmlns:soapenv="http://schemas.xmlsoap.org/soap/envelope/"&gt;</w:t>
+        <w:br/>
+        <w:t>&lt;soapenv:Header&gt;</w:t>
+        <w:br/>
+        <w:t>&lt;bm:userInfo xmlns:bm="urn:soap.bigmachines.com"&gt;</w:t>
+        <w:br/>
+        <w:t>&lt;bm:sessionId&gt;SESSION_ID&lt;/bm:sessionId&gt;</w:t>
+        <w:br/>
+        <w:t>&lt;/bm:userInfo&gt;</w:t>
+        <w:br/>
+        <w:t>&lt;bm:category xmlns:bm="urn:soap.bigmachines.com"&gt;Commerce&lt;/bm:category&gt;</w:t>
+        <w:br/>
+        <w:t>&lt;bm:xsdInfo xmlns:bm="urn:soap.bigmachines.com"&gt;</w:t>
+        <w:br/>
+        <w:t>&lt;bm:schemaLocation&gt;https://SITE_NAME.bigmachines.com/bmfsweb/SITE_NAME/schema/v1_0/commerce/PROCESS_VAR_NAME.xsd&lt;/bm:schemaLocation&gt;</w:t>
+        <w:br/>
+        <w:t>&lt;/bm:xsdInfo&gt;</w:t>
+        <w:br/>
+        <w:t>&lt;/soapenv:Header&gt;</w:t>
+        <w:br/>
+        <w:t>&lt;soapenv:Body&gt;</w:t>
+        <w:br/>
+        <w:t>&lt;bm:addToTransaction xmlns:bm="urn:soap.bigmachines.com" xmlns:xsi="http://www.w3.org/2001/XMLSchema-instance"&gt;</w:t>
+        <w:br/>
+        <w:t>&lt;bm:items&gt;</w:t>
+        <w:br/>
+        <w:t>ITEMS_TO_ADD</w:t>
+        <w:br/>
+        <w:t>&lt;/bm:items&gt;</w:t>
+        <w:br/>
+        <w:t>&lt;bm:transaction&gt;</w:t>
+        <w:br/>
+        <w:t>&lt;bm:process_var_name&gt;PROCESS_VAR_NAME&lt;/bm:process_var_name&gt;</w:t>
+        <w:br/>
+        <w:t>&lt;bm:id&gt;TRANSACTION_ID&lt;/bm:id&gt;</w:t>
+        <w:br/>
+        <w:t>&lt;bm:action_data&gt;</w:t>
+        <w:br/>
+        <w:t>&lt;bm:document_var_name&gt;DOCUMENT_VAR_NAME_MAIN&lt;/bm:document_var_name&gt;</w:t>
+        <w:br/>
+        <w:t>&lt;/bm:action_data&gt;</w:t>
+        <w:br/>
+        <w:t>&lt;/bm:transaction&gt;</w:t>
+        <w:br/>
+        <w:t>&lt;bm:include_transaction&gt;true&lt;/bm:include_transaction&gt;</w:t>
+        <w:br/>
+        <w:t>&lt;/bm:addToTransaction&gt;</w:t>
+        <w:br/>
+        <w:t>&lt;/soapenv:Body&gt;</w:t>
+        <w:br/>
+        <w:t>&lt;/soapenv:Envelope&gt;</w:t>
+        <w:br/>
+      </w:r>
+    </w:p>
+    <w:p>
+      <w:r>
+        <w:rPr>
+          <w:b w:val="true"/>
+          <w:color w:val="800000"/>
+          <w:u w:val="single"/>
+        </w:rPr>
+        <w:t>UpdateTransactionforQuoteLevelAttributes.xml</w:t>
+      </w:r>
+    </w:p>
+    <w:p>
+      <w:r>
+        <w:t>&lt;?xml version="1.0" encoding="UTF-8"?&gt;</w:t>
+        <w:br/>
+        <w:t>&lt;soapenv:Envelope xmlns:soapenv="http://schemas.xmlsoap.org/soap/envelope/"&gt;</w:t>
+        <w:br/>
+        <w:t>&lt;soapenv:Header&gt;</w:t>
+        <w:br/>
+        <w:t>&lt;bm:userInfo xmlns:bm="urn:soap.bigmachines.com"&gt;</w:t>
+        <w:br/>
+        <w:t>&lt;bm:sessionId&gt;{{SESSION_ID}}&lt;/bm:sessionId&gt;</w:t>
+        <w:br/>
+        <w:t>&lt;/bm:userInfo&gt;</w:t>
+        <w:br/>
+        <w:t>&lt;bm:category xmlns:bm="urn:soap.bigmachines.com"&gt;Commerce&lt;/bm:category&gt;</w:t>
+        <w:br/>
+        <w:t>&lt;bm:xsdInfo xmlns:bm="urn:soap.bigmachines.com"&gt;</w:t>
+        <w:br/>
+        <w:t>&lt;bm:schemaLocation&gt;https://cpq-p10-002.bigmachines.com/bmfsweb/cpq-p10-002/schema/v1_0/commerce/oraclecpqo.xsd&lt;/bm:schemaLocation&gt;</w:t>
+        <w:br/>
+        <w:t>&lt;/bm:xsdInfo&gt;</w:t>
+        <w:br/>
+        <w:t>&lt;/soapenv:Header&gt;</w:t>
+        <w:br/>
+        <w:t>&lt;soapenv:Body&gt;</w:t>
+        <w:br/>
+        <w:t>&lt;bm:updateTransaction xmlns:bm="urn:soap.bigmachines.com" xmlns:xsi="http://www.w3.org/2001/XMLSchema-instance"&gt;</w:t>
+        <w:br/>
+        <w:t>&lt;bm:transaction&gt;</w:t>
+        <w:br/>
+        <w:t>&lt;bm:id&gt;{{PTRANS_ID}}&lt;/bm:id&gt;</w:t>
+        <w:br/>
+        <w:t>&lt;bm:process_var_name&gt;oraclecpqo&lt;/bm:process_var_name&gt;</w:t>
+        <w:br/>
+        <w:t>&lt;bm:buyer_company_name&gt;{{BUYER_COMPANY_NAME}}&lt;/bm:buyer_company_name&gt;</w:t>
+        <w:br/>
+        <w:t>&lt;bm:supplier_company_name&gt;{{SUPPLIER_COMPANY_NAME}}&lt;/bm:supplier_company_name&gt;</w:t>
+        <w:br/>
+        <w:t>&lt;bm:step_var_name&gt;pending_process&lt;/bm:step_var_name&gt;</w:t>
+        <w:br/>
+        <w:t>&lt;bm:last_document_number&gt;15&lt;/bm:last_document_number&gt;</w:t>
+        <w:br/>
+        <w:t>&lt;bm:date_added&gt;2016-07-18 03:13:51&lt;/bm:date_added&gt;</w:t>
+        <w:br/>
+        <w:t>&lt;bm:date_modified&gt;2016-07-18 04:16:46&lt;/bm:date_modified&gt;</w:t>
+        <w:br/>
+        <w:t>&lt;bm:data_xml&gt;</w:t>
+        <w:br/>
+        <w:t>&lt;bm:transaction bm:bs_id="37309049" bm:buyer_company_name="cpq-p10-002" bm:buyer_user_name="mrinalk" bm:currency_pref="USD" bm:data_type="0" bm:document_name="Transaction" bm:document_number="1" bm:document_var_name="transaction" bm:process_var_name="oraclecpqo" bm:supplier_company_name="cpq-p10-002"&gt;</w:t>
+        <w:br/>
+        <w:t>&lt;bm:_document_number&gt;1&lt;/bm:_document_number&gt;</w:t>
+        <w:br/>
+        <w:t>&lt;bm:createdBy_t&gt;{{CREATED_BY}}&lt;/bm:createdBy_t&gt;</w:t>
+        <w:br/>
+        <w:t>&lt;bm:_price_book_var_name&gt;_default_price_book&lt;/bm:_price_book_var_name&gt;</w:t>
+        <w:br/>
+        <w:t>&lt;bm:createdDate_t&gt;2016-07-18 00:00:00&lt;/bm:createdDate_t&gt;</w:t>
+        <w:br/>
+        <w:t>&lt;bm:currency_t&gt;USD&lt;/bm:currency_t&gt;</w:t>
+        <w:br/>
+        <w:t>&lt;bm:status_t&gt;{{NEW_STATUS}}&lt;/bm:status_t&gt;</w:t>
+        <w:br/>
+        <w:t>&lt;bm:bs_id&gt;{{PTRANS_ID}}&lt;/bm:bs_id&gt;</w:t>
+        <w:br/>
+        <w:t>&lt;!--&lt;bm:version_number_versionTransaction_t&gt;2&lt;/bm:version_number_versionTransaction_t&gt;--&gt;</w:t>
+        <w:br/>
+        <w:t>&lt;bm:parent_transaction_id_versionTransaction_t/&gt;</w:t>
+        <w:br/>
+        <w:t>&lt;bm:currentTime&gt;2016-07-18 03:14:05&lt;/bm:currentTime&gt;</w:t>
+        <w:br/>
+        <w:t>&lt;bm:obsolete_attributes&gt;</w:t>
+        <w:br/>
+        <w:t>&lt;bm:_price_quantity&gt;1&lt;/bm:_price_quantity&gt;</w:t>
+        <w:br/>
+        <w:t>&lt;bm:_price_book_desc&gt;Default Price Book (1.0 x base price)&lt;/bm:_price_book_desc&gt;</w:t>
+        <w:br/>
+        <w:t>&lt;bm:_price_book_name&gt;Base Price&lt;/bm:_price_book_name&gt;</w:t>
+        <w:br/>
+        <w:t>&lt;/bm:obsolete_attributes&gt;</w:t>
+        <w:br/>
+        <w:t>&lt;bm:approval_history/&gt;</w:t>
+        <w:br/>
+        <w:t>&lt;bm:approval_status/&gt;</w:t>
+        <w:br/>
+        <w:t>&lt;bm:sub_documents/&gt;</w:t>
+        <w:br/>
+        <w:t/>
+        <w:br/>
+        <w:t>&lt;bm:rule_data&gt;</w:t>
+        <w:br/>
+        <w:t>&lt;bm:bottomLineDiscountPercent_quote bm:constrained="false" bm:hidden="true"/&gt;</w:t>
+        <w:br/>
+        <w:t>&lt;bm:taxExemptReason_t bm:constrained="false" bm:hidden="true"/&gt;</w:t>
+        <w:br/>
+        <w:t>&lt;bm:commissionLost_quote bm:constrained="false" bm:hidden="true"/&gt;</w:t>
+        <w:br/>
+        <w:t>&lt;/bm:rule_data&gt;</w:t>
+        <w:br/>
+        <w:t>&lt;/bm:transaction&gt;</w:t>
+        <w:br/>
+        <w:t>&lt;/bm:data_xml&gt;</w:t>
+        <w:br/>
+        <w:t>&lt;bm:action_data&gt;</w:t>
+        <w:br/>
+        <w:t>&lt;bm:action_var_name&gt;{{ACTION_VAR_NAME}}&lt;/bm:action_var_name&gt;</w:t>
+        <w:br/>
+        <w:t>&lt;bm:_bm_cm_new_transaction_currency/&gt;</w:t>
+        <w:br/>
+        <w:t>&lt;bm:performer_comment/&gt;</w:t>
+        <w:br/>
+        <w:t>&lt;bm:reason_var_name/&gt;</w:t>
+        <w:br/>
+        <w:t>&lt;bm:performer_name/&gt;</w:t>
+        <w:br/>
+        <w:t>&lt;bm:performer_type/&gt;</w:t>
+        <w:br/>
+        <w:t>&lt;bm:performer_company_name/&gt;</w:t>
+        <w:br/>
+        <w:t>&lt;/bm:action_data&gt;</w:t>
+        <w:br/>
+        <w:t>&lt;bm:sub_step_name/&gt;</w:t>
+        <w:br/>
+        <w:t>&lt;bm:buyer_user_name&gt;mrinalk&lt;/bm:buyer_user_name&gt;</w:t>
+        <w:br/>
+        <w:t>&lt;bm:currency_pref&gt;USD&lt;/bm:currency_pref&gt;</w:t>
+        <w:br/>
+        <w:t>&lt;bm:status&gt;1&lt;/bm:status&gt;</w:t>
+        <w:br/>
+        <w:t>&lt;bm:update_count&gt;10&lt;/bm:update_count&gt;</w:t>
+        <w:br/>
+        <w:t>&lt;bm:language_pref&gt;English&lt;/bm:language_pref&gt;</w:t>
+        <w:br/>
+        <w:t>&lt;bm:offline_user_id&gt;-1&lt;/bm:offline_user_id&gt;</w:t>
+        <w:br/>
+        <w:t>&lt;bm:num_transitions&gt;2&lt;/bm:num_transitions&gt;</w:t>
+        <w:br/>
+        <w:t>&lt;/bm:transaction&gt;</w:t>
+        <w:br/>
+        <w:t>&lt;/bm:updateTransaction&gt;</w:t>
+        <w:br/>
+        <w:t>&lt;/soapenv:Body&gt;</w:t>
+        <w:br/>
+        <w:t>&lt;/soapenv:Envelope&gt;</w:t>
+        <w:br/>
+      </w:r>
+    </w:p>
+    <w:p/>
+    <w:p>
+      <w:r>
+        <w:rPr>
+          <w:b w:val="true"/>
+          <w:color w:val="800000"/>
+          <w:u w:val="single"/>
+        </w:rPr>
+        <w:t>homepage.js</w:t>
+      </w:r>
+    </w:p>
+    <w:p>
+      <w:r>
+        <w:t/>
+        <w:br/>
+        <w:t>/**</w:t>
+        <w:br/>
+        <w:t/>
+        <w:br/>
+        <w:t>* @param dependencies {Array} name of modules this code depends on. Can exclude ".js"</w:t>
+        <w:br/>
+        <w:t/>
+        <w:br/>
+        <w:t>* @param callback {Function} function containing this module's functionality.</w:t>
+        <w:br/>
+        <w:t/>
+        <w:br/>
+        <w:t>* @version Fri Feb 25 18:44:56 2011</w:t>
+        <w:br/>
+        <w:t/>
+        <w:br/>
+        <w:t>*/</w:t>
+        <w:br/>
+        <w:t/>
+        <w:br/>
+        <w:t/>
+        <w:br/>
+        <w:t>require(["return_to_quote_button", "jquery_cookie"],function(rtq) {</w:t>
+        <w:br/>
+        <w:t/>
+        <w:br/>
+        <w:t>//Put all functions for homepage here</w:t>
+        <w:br/>
+        <w:t/>
+        <w:br/>
+        <w:t>//This function runs when the page loads</w:t>
+        <w:br/>
+        <w:t/>
+        <w:br/>
+        <w:t>require.ready(function() {</w:t>
+        <w:br/>
+        <w:t/>
+        <w:br/>
+        <w:t>rtq.add_button_to_homepage()</w:t>
+        <w:br/>
+        <w:t/>
+        <w:br/>
+        <w:t/>
+        <w:br/>
+        <w:t>})</w:t>
+        <w:br/>
+        <w:t/>
+        <w:br/>
+        <w:t/>
+        <w:br/>
+        <w:t>})</w:t>
+        <w:br/>
+        <w:t/>
+        <w:br/>
+        <w:t/>
+        <w:br/>
+        <w:t/>
+        <w:br/>
+        <w:t>require(["qs_homepage"])</w:t>
+        <w:br/>
+      </w:r>
+    </w:p>
     <w:p>
       <w:pPr>
         <w:pageBreakBefore w:val="true"/>

</xml_diff>

<commit_message>
Added commerce step changes
</commit_message>
<xml_diff>
--- a/files/output/Sample TDD_temp.docx
+++ b/files/output/Sample TDD_temp.docx
@@ -6191,6 +6191,68 @@
           </w:p>
         </w:tc>
       </w:tr>
+      <w:tr>
+        <w:tc>
+          <w:tcPr>
+            <w:tcW w:w="1200"/>
+          </w:tcPr>
+          <w:p>
+            <w:r>
+              <w:t>Ordered</w:t>
+            </w:r>
+          </w:p>
+        </w:tc>
+        <w:tc>
+          <w:tcPr>
+            <w:tcW w:w="3000"/>
+          </w:tcPr>
+          <w:p>
+            <w:r>
+              <w:t xml:space="preserve"> The order has been sent to the fulfillment system.</w:t>
+            </w:r>
+          </w:p>
+        </w:tc>
+        <w:tc>
+          <w:tcPr>
+            <w:tcW w:w="1500"/>
+          </w:tcPr>
+          <w:p>
+            <w:r>
+              <w:t>orderedBeingFulfilled</w:t>
+            </w:r>
+          </w:p>
+        </w:tc>
+        <w:tc>
+          <w:tcPr>
+            <w:tcW w:w="1200"/>
+          </w:tcPr>
+          <w:p>
+            <w:r>
+              <w:t>Admin</w:t>
+            </w:r>
+          </w:p>
+        </w:tc>
+        <w:tc>
+          <w:tcPr>
+            <w:tcW w:w="1400"/>
+          </w:tcPr>
+          <w:p>
+            <w:r>
+              <w:t xml:space="preserve"> Default Participant Profile.</w:t>
+            </w:r>
+          </w:p>
+        </w:tc>
+        <w:tc>
+          <w:tcPr>
+            <w:tcW w:w="900"/>
+          </w:tcPr>
+          <w:p>
+            <w:r>
+              <w:t>Previous</w:t>
+            </w:r>
+          </w:p>
+        </w:tc>
+      </w:tr>
     </w:tbl>
     <w:p>
       <w:r>
@@ -6367,11 +6429,7 @@
           <w:tcPr>
             <w:tcW w:w="900"/>
           </w:tcPr>
-          <w:p>
-            <w:r>
-              <w:t xsi:nil="true"/>
-            </w:r>
-          </w:p>
+          <w:p/>
         </w:tc>
       </w:tr>
     </w:tbl>
@@ -7847,6 +7905,378 @@
           <w:p>
             <w:r>
               <w:t>Saved Transaction</w:t>
+            </w:r>
+          </w:p>
+        </w:tc>
+      </w:tr>
+      <w:tr>
+        <w:tc>
+          <w:tcPr>
+            <w:tcW w:w="1200"/>
+          </w:tcPr>
+          <w:p>
+            <w:r>
+              <w:t>Read-Only Step</w:t>
+            </w:r>
+          </w:p>
+        </w:tc>
+        <w:tc>
+          <w:tcPr>
+            <w:tcW w:w="3000"/>
+          </w:tcPr>
+          <w:p>
+            <w:r>
+              <w:t xml:space="preserve"> The transaction is being edited prior to sending to the customer or ordering.</w:t>
+            </w:r>
+          </w:p>
+        </w:tc>
+        <w:tc>
+          <w:tcPr>
+            <w:tcW w:w="1500"/>
+          </w:tcPr>
+          <w:p>
+            <w:r>
+              <w:t>pending_process_bmClone_1</w:t>
+            </w:r>
+          </w:p>
+        </w:tc>
+        <w:tc>
+          <w:tcPr>
+            <w:tcW w:w="1200"/>
+          </w:tcPr>
+          <w:p>
+            <w:r>
+              <w:t>Admin</w:t>
+            </w:r>
+          </w:p>
+        </w:tc>
+        <w:tc>
+          <w:tcPr>
+            <w:tcW w:w="1400"/>
+          </w:tcPr>
+          <w:p>
+            <w:r>
+              <w:t xml:space="preserve"> Admin</w:t>
+            </w:r>
+          </w:p>
+        </w:tc>
+        <w:tc>
+          <w:tcPr>
+            <w:tcW w:w="900"/>
+          </w:tcPr>
+          <w:p>
+            <w:r>
+              <w:t>submit - no approval needed</w:t>
+            </w:r>
+          </w:p>
+        </w:tc>
+      </w:tr>
+      <w:tr>
+        <w:tc>
+          <w:tcPr>
+            <w:tcW w:w="1200"/>
+          </w:tcPr>
+          <w:p>
+            <w:r>
+              <w:t>Read-Only Step</w:t>
+            </w:r>
+          </w:p>
+        </w:tc>
+        <w:tc>
+          <w:tcPr>
+            <w:tcW w:w="3000"/>
+          </w:tcPr>
+          <w:p>
+            <w:r>
+              <w:t xml:space="preserve"> The transaction is being edited prior to sending to the customer or ordering.</w:t>
+            </w:r>
+          </w:p>
+        </w:tc>
+        <w:tc>
+          <w:tcPr>
+            <w:tcW w:w="1500"/>
+          </w:tcPr>
+          <w:p>
+            <w:r>
+              <w:t>pending_process_bmClone_1</w:t>
+            </w:r>
+          </w:p>
+        </w:tc>
+        <w:tc>
+          <w:tcPr>
+            <w:tcW w:w="1200"/>
+          </w:tcPr>
+          <w:p>
+            <w:r>
+              <w:t>Admin</w:t>
+            </w:r>
+          </w:p>
+        </w:tc>
+        <w:tc>
+          <w:tcPr>
+            <w:tcW w:w="1400"/>
+          </w:tcPr>
+          <w:p>
+            <w:r>
+              <w:t xml:space="preserve"> Admin</w:t>
+            </w:r>
+          </w:p>
+        </w:tc>
+        <w:tc>
+          <w:tcPr>
+            <w:tcW w:w="900"/>
+          </w:tcPr>
+          <w:p>
+            <w:r>
+              <w:t>submit - approval needed</w:t>
+            </w:r>
+          </w:p>
+        </w:tc>
+      </w:tr>
+      <w:tr>
+        <w:tc>
+          <w:tcPr>
+            <w:tcW w:w="1200"/>
+          </w:tcPr>
+          <w:p>
+            <w:r>
+              <w:t>Read-Only Step</w:t>
+            </w:r>
+          </w:p>
+        </w:tc>
+        <w:tc>
+          <w:tcPr>
+            <w:tcW w:w="3000"/>
+          </w:tcPr>
+          <w:p>
+            <w:r>
+              <w:t xml:space="preserve"> The transaction is being edited prior to sending to the customer or ordering.</w:t>
+            </w:r>
+          </w:p>
+        </w:tc>
+        <w:tc>
+          <w:tcPr>
+            <w:tcW w:w="1500"/>
+          </w:tcPr>
+          <w:p>
+            <w:r>
+              <w:t>pending_process_bmClone_1</w:t>
+            </w:r>
+          </w:p>
+        </w:tc>
+        <w:tc>
+          <w:tcPr>
+            <w:tcW w:w="1200"/>
+          </w:tcPr>
+          <w:p>
+            <w:r>
+              <w:t>Admin</w:t>
+            </w:r>
+          </w:p>
+        </w:tc>
+        <w:tc>
+          <w:tcPr>
+            <w:tcW w:w="1400"/>
+          </w:tcPr>
+          <w:p>
+            <w:r>
+              <w:t xml:space="preserve"> Admin</w:t>
+            </w:r>
+          </w:p>
+        </w:tc>
+        <w:tc>
+          <w:tcPr>
+            <w:tcW w:w="900"/>
+          </w:tcPr>
+          <w:p>
+            <w:r>
+              <w:t>Delete Transaction</w:t>
+            </w:r>
+          </w:p>
+        </w:tc>
+      </w:tr>
+      <w:tr>
+        <w:tc>
+          <w:tcPr>
+            <w:tcW w:w="1200"/>
+          </w:tcPr>
+          <w:p>
+            <w:r>
+              <w:t>Read-Only Step</w:t>
+            </w:r>
+          </w:p>
+        </w:tc>
+        <w:tc>
+          <w:tcPr>
+            <w:tcW w:w="3000"/>
+          </w:tcPr>
+          <w:p>
+            <w:r>
+              <w:t xml:space="preserve"> The transaction is being edited prior to sending to the customer or ordering.</w:t>
+            </w:r>
+          </w:p>
+        </w:tc>
+        <w:tc>
+          <w:tcPr>
+            <w:tcW w:w="1500"/>
+          </w:tcPr>
+          <w:p>
+            <w:r>
+              <w:t>pending_process_bmClone_1</w:t>
+            </w:r>
+          </w:p>
+        </w:tc>
+        <w:tc>
+          <w:tcPr>
+            <w:tcW w:w="1200"/>
+          </w:tcPr>
+          <w:p>
+            <w:r>
+              <w:t>Admin</w:t>
+            </w:r>
+          </w:p>
+        </w:tc>
+        <w:tc>
+          <w:tcPr>
+            <w:tcW w:w="1400"/>
+          </w:tcPr>
+          <w:p>
+            <w:r>
+              <w:t xml:space="preserve"> Admin</w:t>
+            </w:r>
+          </w:p>
+        </w:tc>
+        <w:tc>
+          <w:tcPr>
+            <w:tcW w:w="900"/>
+          </w:tcPr>
+          <w:p>
+            <w:r>
+              <w:t>Previous</w:t>
+            </w:r>
+          </w:p>
+        </w:tc>
+      </w:tr>
+      <w:tr>
+        <w:tc>
+          <w:tcPr>
+            <w:tcW w:w="1200"/>
+          </w:tcPr>
+          <w:p>
+            <w:r>
+              <w:t>Read-Only Step</w:t>
+            </w:r>
+          </w:p>
+        </w:tc>
+        <w:tc>
+          <w:tcPr>
+            <w:tcW w:w="3000"/>
+          </w:tcPr>
+          <w:p>
+            <w:r>
+              <w:t xml:space="preserve"> The transaction is being edited prior to sending to the customer or ordering.</w:t>
+            </w:r>
+          </w:p>
+        </w:tc>
+        <w:tc>
+          <w:tcPr>
+            <w:tcW w:w="1500"/>
+          </w:tcPr>
+          <w:p>
+            <w:r>
+              <w:t>pending_process_bmClone_1</w:t>
+            </w:r>
+          </w:p>
+        </w:tc>
+        <w:tc>
+          <w:tcPr>
+            <w:tcW w:w="1200"/>
+          </w:tcPr>
+          <w:p>
+            <w:r>
+              <w:t>Admin</w:t>
+            </w:r>
+          </w:p>
+        </w:tc>
+        <w:tc>
+          <w:tcPr>
+            <w:tcW w:w="1400"/>
+          </w:tcPr>
+          <w:p>
+            <w:r>
+              <w:t xml:space="preserve"> Admin</w:t>
+            </w:r>
+          </w:p>
+        </w:tc>
+        <w:tc>
+          <w:tcPr>
+            <w:tcW w:w="900"/>
+          </w:tcPr>
+          <w:p>
+            <w:r>
+              <w:t>Alternate Order: Pending -&gt; Alternate</w:t>
+            </w:r>
+          </w:p>
+        </w:tc>
+      </w:tr>
+      <w:tr>
+        <w:tc>
+          <w:tcPr>
+            <w:tcW w:w="1200"/>
+          </w:tcPr>
+          <w:p>
+            <w:r>
+              <w:t>Read-Only Step</w:t>
+            </w:r>
+          </w:p>
+        </w:tc>
+        <w:tc>
+          <w:tcPr>
+            <w:tcW w:w="3000"/>
+          </w:tcPr>
+          <w:p>
+            <w:r>
+              <w:t xml:space="preserve"> The transaction is being edited prior to sending to the customer or ordering.</w:t>
+            </w:r>
+          </w:p>
+        </w:tc>
+        <w:tc>
+          <w:tcPr>
+            <w:tcW w:w="1500"/>
+          </w:tcPr>
+          <w:p>
+            <w:r>
+              <w:t>pending_process_bmClone_1</w:t>
+            </w:r>
+          </w:p>
+        </w:tc>
+        <w:tc>
+          <w:tcPr>
+            <w:tcW w:w="1200"/>
+          </w:tcPr>
+          <w:p>
+            <w:r>
+              <w:t>Admin</w:t>
+            </w:r>
+          </w:p>
+        </w:tc>
+        <w:tc>
+          <w:tcPr>
+            <w:tcW w:w="1400"/>
+          </w:tcPr>
+          <w:p>
+            <w:r>
+              <w:t xml:space="preserve"> Admin</w:t>
+            </w:r>
+          </w:p>
+        </w:tc>
+        <w:tc>
+          <w:tcPr>
+            <w:tcW w:w="900"/>
+          </w:tcPr>
+          <w:p>
+            <w:r>
+              <w:t>Next</w:t>
             </w:r>
           </w:p>
         </w:tc>
@@ -9772,6 +10202,1618 @@
           </w:p>
         </w:tc>
       </w:tr>
+      <w:tr>
+        <w:tc>
+          <w:tcPr>
+            <w:tcW w:w="1200"/>
+          </w:tcPr>
+          <w:p>
+            <w:r>
+              <w:t>In Progress</w:t>
+            </w:r>
+          </w:p>
+        </w:tc>
+        <w:tc>
+          <w:tcPr>
+            <w:tcW w:w="3000"/>
+          </w:tcPr>
+          <w:p>
+            <w:r>
+              <w:t xml:space="preserve"> The transaction is being edited prior to sending to the customer or ordering.</w:t>
+            </w:r>
+          </w:p>
+        </w:tc>
+        <w:tc>
+          <w:tcPr>
+            <w:tcW w:w="1500"/>
+          </w:tcPr>
+          <w:p>
+            <w:r>
+              <w:t>pending_process</w:t>
+            </w:r>
+          </w:p>
+        </w:tc>
+        <w:tc>
+          <w:tcPr>
+            <w:tcW w:w="1200"/>
+          </w:tcPr>
+          <w:p>
+            <w:r>
+              <w:t>Email Users</w:t>
+            </w:r>
+          </w:p>
+        </w:tc>
+        <w:tc>
+          <w:tcPr>
+            <w:tcW w:w="1400"/>
+          </w:tcPr>
+          <w:p>
+            <w:r>
+              <w:t xml:space="preserve"> Email Users</w:t>
+            </w:r>
+          </w:p>
+        </w:tc>
+        <w:tc>
+          <w:tcPr>
+            <w:tcW w:w="900"/>
+          </w:tcPr>
+          <w:p>
+            <w:r>
+              <w:t>Saved Transaction</w:t>
+            </w:r>
+          </w:p>
+        </w:tc>
+      </w:tr>
+      <w:tr>
+        <w:tc>
+          <w:tcPr>
+            <w:tcW w:w="1200"/>
+          </w:tcPr>
+          <w:p>
+            <w:r>
+              <w:t>In Progress</w:t>
+            </w:r>
+          </w:p>
+        </w:tc>
+        <w:tc>
+          <w:tcPr>
+            <w:tcW w:w="3000"/>
+          </w:tcPr>
+          <w:p>
+            <w:r>
+              <w:t xml:space="preserve"> The transaction is being edited prior to sending to the customer or ordering.</w:t>
+            </w:r>
+          </w:p>
+        </w:tc>
+        <w:tc>
+          <w:tcPr>
+            <w:tcW w:w="1500"/>
+          </w:tcPr>
+          <w:p>
+            <w:r>
+              <w:t>pending_process</w:t>
+            </w:r>
+          </w:p>
+        </w:tc>
+        <w:tc>
+          <w:tcPr>
+            <w:tcW w:w="1200"/>
+          </w:tcPr>
+          <w:p>
+            <w:r>
+              <w:t>Email Users</w:t>
+            </w:r>
+          </w:p>
+        </w:tc>
+        <w:tc>
+          <w:tcPr>
+            <w:tcW w:w="1400"/>
+          </w:tcPr>
+          <w:p>
+            <w:r>
+              <w:t xml:space="preserve"> Email Users</w:t>
+            </w:r>
+          </w:p>
+        </w:tc>
+        <w:tc>
+          <w:tcPr>
+            <w:tcW w:w="900"/>
+          </w:tcPr>
+          <w:p>
+            <w:r>
+              <w:t>submit - no approval needed</w:t>
+            </w:r>
+          </w:p>
+        </w:tc>
+      </w:tr>
+      <w:tr>
+        <w:tc>
+          <w:tcPr>
+            <w:tcW w:w="1200"/>
+          </w:tcPr>
+          <w:p>
+            <w:r>
+              <w:t>In Progress</w:t>
+            </w:r>
+          </w:p>
+        </w:tc>
+        <w:tc>
+          <w:tcPr>
+            <w:tcW w:w="3000"/>
+          </w:tcPr>
+          <w:p>
+            <w:r>
+              <w:t xml:space="preserve"> The transaction is being edited prior to sending to the customer or ordering.</w:t>
+            </w:r>
+          </w:p>
+        </w:tc>
+        <w:tc>
+          <w:tcPr>
+            <w:tcW w:w="1500"/>
+          </w:tcPr>
+          <w:p>
+            <w:r>
+              <w:t>pending_process</w:t>
+            </w:r>
+          </w:p>
+        </w:tc>
+        <w:tc>
+          <w:tcPr>
+            <w:tcW w:w="1200"/>
+          </w:tcPr>
+          <w:p>
+            <w:r>
+              <w:t>Email Users</w:t>
+            </w:r>
+          </w:p>
+        </w:tc>
+        <w:tc>
+          <w:tcPr>
+            <w:tcW w:w="1400"/>
+          </w:tcPr>
+          <w:p>
+            <w:r>
+              <w:t xml:space="preserve"> Email Users</w:t>
+            </w:r>
+          </w:p>
+        </w:tc>
+        <w:tc>
+          <w:tcPr>
+            <w:tcW w:w="900"/>
+          </w:tcPr>
+          <w:p>
+            <w:r>
+              <w:t>submit - approval needed</w:t>
+            </w:r>
+          </w:p>
+        </w:tc>
+      </w:tr>
+      <w:tr>
+        <w:tc>
+          <w:tcPr>
+            <w:tcW w:w="1200"/>
+          </w:tcPr>
+          <w:p>
+            <w:r>
+              <w:t>In Progress</w:t>
+            </w:r>
+          </w:p>
+        </w:tc>
+        <w:tc>
+          <w:tcPr>
+            <w:tcW w:w="3000"/>
+          </w:tcPr>
+          <w:p>
+            <w:r>
+              <w:t xml:space="preserve"> The transaction is being edited prior to sending to the customer or ordering.</w:t>
+            </w:r>
+          </w:p>
+        </w:tc>
+        <w:tc>
+          <w:tcPr>
+            <w:tcW w:w="1500"/>
+          </w:tcPr>
+          <w:p>
+            <w:r>
+              <w:t>pending_process</w:t>
+            </w:r>
+          </w:p>
+        </w:tc>
+        <w:tc>
+          <w:tcPr>
+            <w:tcW w:w="1200"/>
+          </w:tcPr>
+          <w:p>
+            <w:r>
+              <w:t>Email Users</w:t>
+            </w:r>
+          </w:p>
+        </w:tc>
+        <w:tc>
+          <w:tcPr>
+            <w:tcW w:w="1400"/>
+          </w:tcPr>
+          <w:p>
+            <w:r>
+              <w:t xml:space="preserve"> Email Users</w:t>
+            </w:r>
+          </w:p>
+        </w:tc>
+        <w:tc>
+          <w:tcPr>
+            <w:tcW w:w="900"/>
+          </w:tcPr>
+          <w:p>
+            <w:r>
+              <w:t>Next</w:t>
+            </w:r>
+          </w:p>
+        </w:tc>
+      </w:tr>
+      <w:tr>
+        <w:tc>
+          <w:tcPr>
+            <w:tcW w:w="1200"/>
+          </w:tcPr>
+          <w:p>
+            <w:r>
+              <w:t>In Progress</w:t>
+            </w:r>
+          </w:p>
+        </w:tc>
+        <w:tc>
+          <w:tcPr>
+            <w:tcW w:w="3000"/>
+          </w:tcPr>
+          <w:p>
+            <w:r>
+              <w:t xml:space="preserve"> The transaction is being edited prior to sending to the customer or ordering.</w:t>
+            </w:r>
+          </w:p>
+        </w:tc>
+        <w:tc>
+          <w:tcPr>
+            <w:tcW w:w="1500"/>
+          </w:tcPr>
+          <w:p>
+            <w:r>
+              <w:t>pending_process</w:t>
+            </w:r>
+          </w:p>
+        </w:tc>
+        <w:tc>
+          <w:tcPr>
+            <w:tcW w:w="1200"/>
+          </w:tcPr>
+          <w:p>
+            <w:r>
+              <w:t>Email Users</w:t>
+            </w:r>
+          </w:p>
+        </w:tc>
+        <w:tc>
+          <w:tcPr>
+            <w:tcW w:w="1400"/>
+          </w:tcPr>
+          <w:p>
+            <w:r>
+              <w:t xml:space="preserve"> Email Users</w:t>
+            </w:r>
+          </w:p>
+        </w:tc>
+        <w:tc>
+          <w:tcPr>
+            <w:tcW w:w="900"/>
+          </w:tcPr>
+          <w:p>
+            <w:r>
+              <w:t>Send Email</w:t>
+            </w:r>
+          </w:p>
+        </w:tc>
+      </w:tr>
+      <w:tr>
+        <w:tc>
+          <w:tcPr>
+            <w:tcW w:w="1200"/>
+          </w:tcPr>
+          <w:p>
+            <w:r>
+              <w:t>In Progress</w:t>
+            </w:r>
+          </w:p>
+        </w:tc>
+        <w:tc>
+          <w:tcPr>
+            <w:tcW w:w="3000"/>
+          </w:tcPr>
+          <w:p>
+            <w:r>
+              <w:t xml:space="preserve"> The transaction is being edited prior to sending to the customer or ordering.</w:t>
+            </w:r>
+          </w:p>
+        </w:tc>
+        <w:tc>
+          <w:tcPr>
+            <w:tcW w:w="1500"/>
+          </w:tcPr>
+          <w:p>
+            <w:r>
+              <w:t>pending_process</w:t>
+            </w:r>
+          </w:p>
+        </w:tc>
+        <w:tc>
+          <w:tcPr>
+            <w:tcW w:w="1200"/>
+          </w:tcPr>
+          <w:p>
+            <w:r>
+              <w:t>Email Users</w:t>
+            </w:r>
+          </w:p>
+        </w:tc>
+        <w:tc>
+          <w:tcPr>
+            <w:tcW w:w="1400"/>
+          </w:tcPr>
+          <w:p>
+            <w:r>
+              <w:t xml:space="preserve"> Email Users</w:t>
+            </w:r>
+          </w:p>
+        </w:tc>
+        <w:tc>
+          <w:tcPr>
+            <w:tcW w:w="900"/>
+          </w:tcPr>
+          <w:p>
+            <w:r>
+              <w:t>Alternate Order: Pending -&gt; Alternate</w:t>
+            </w:r>
+          </w:p>
+        </w:tc>
+      </w:tr>
+      <w:tr>
+        <w:tc>
+          <w:tcPr>
+            <w:tcW w:w="1200"/>
+          </w:tcPr>
+          <w:p>
+            <w:r>
+              <w:t>In Progress</w:t>
+            </w:r>
+          </w:p>
+        </w:tc>
+        <w:tc>
+          <w:tcPr>
+            <w:tcW w:w="3000"/>
+          </w:tcPr>
+          <w:p>
+            <w:r>
+              <w:t xml:space="preserve"> The transaction is being edited prior to sending to the customer or ordering.</w:t>
+            </w:r>
+          </w:p>
+        </w:tc>
+        <w:tc>
+          <w:tcPr>
+            <w:tcW w:w="1500"/>
+          </w:tcPr>
+          <w:p>
+            <w:r>
+              <w:t>pending_process</w:t>
+            </w:r>
+          </w:p>
+        </w:tc>
+        <w:tc>
+          <w:tcPr>
+            <w:tcW w:w="1200"/>
+          </w:tcPr>
+          <w:p>
+            <w:r>
+              <w:t>Email Users</w:t>
+            </w:r>
+          </w:p>
+        </w:tc>
+        <w:tc>
+          <w:tcPr>
+            <w:tcW w:w="1400"/>
+          </w:tcPr>
+          <w:p>
+            <w:r>
+              <w:t xml:space="preserve"> Email Users</w:t>
+            </w:r>
+          </w:p>
+        </w:tc>
+        <w:tc>
+          <w:tcPr>
+            <w:tcW w:w="900"/>
+          </w:tcPr>
+          <w:p>
+            <w:r>
+              <w:t>Delete Transaction</w:t>
+            </w:r>
+          </w:p>
+        </w:tc>
+      </w:tr>
+      <w:tr>
+        <w:tc>
+          <w:tcPr>
+            <w:tcW w:w="1200"/>
+          </w:tcPr>
+          <w:p>
+            <w:r>
+              <w:t>In Progress</w:t>
+            </w:r>
+          </w:p>
+        </w:tc>
+        <w:tc>
+          <w:tcPr>
+            <w:tcW w:w="3000"/>
+          </w:tcPr>
+          <w:p>
+            <w:r>
+              <w:t xml:space="preserve"> The transaction is being edited prior to sending to the customer or ordering.</w:t>
+            </w:r>
+          </w:p>
+        </w:tc>
+        <w:tc>
+          <w:tcPr>
+            <w:tcW w:w="1500"/>
+          </w:tcPr>
+          <w:p>
+            <w:r>
+              <w:t>pending_process</w:t>
+            </w:r>
+          </w:p>
+        </w:tc>
+        <w:tc>
+          <w:tcPr>
+            <w:tcW w:w="1200"/>
+          </w:tcPr>
+          <w:p>
+            <w:r>
+              <w:t>Email Users</w:t>
+            </w:r>
+          </w:p>
+        </w:tc>
+        <w:tc>
+          <w:tcPr>
+            <w:tcW w:w="1400"/>
+          </w:tcPr>
+          <w:p>
+            <w:r>
+              <w:t xml:space="preserve"> Email Users</w:t>
+            </w:r>
+          </w:p>
+        </w:tc>
+        <w:tc>
+          <w:tcPr>
+            <w:tcW w:w="900"/>
+          </w:tcPr>
+          <w:p>
+            <w:r>
+              <w:t>In Progress --&gt; Read-Only Step</w:t>
+            </w:r>
+          </w:p>
+        </w:tc>
+      </w:tr>
+      <w:tr>
+        <w:tc>
+          <w:tcPr>
+            <w:tcW w:w="1200"/>
+          </w:tcPr>
+          <w:p>
+            <w:r>
+              <w:t>In Progress</w:t>
+            </w:r>
+          </w:p>
+        </w:tc>
+        <w:tc>
+          <w:tcPr>
+            <w:tcW w:w="3000"/>
+          </w:tcPr>
+          <w:p>
+            <w:r>
+              <w:t xml:space="preserve"> The transaction is being edited prior to sending to the customer or ordering.</w:t>
+            </w:r>
+          </w:p>
+        </w:tc>
+        <w:tc>
+          <w:tcPr>
+            <w:tcW w:w="1500"/>
+          </w:tcPr>
+          <w:p>
+            <w:r>
+              <w:t>pending_process</w:t>
+            </w:r>
+          </w:p>
+        </w:tc>
+        <w:tc>
+          <w:tcPr>
+            <w:tcW w:w="1200"/>
+          </w:tcPr>
+          <w:p>
+            <w:r>
+              <w:t>Email Users</w:t>
+            </w:r>
+          </w:p>
+        </w:tc>
+        <w:tc>
+          <w:tcPr>
+            <w:tcW w:w="1400"/>
+          </w:tcPr>
+          <w:p>
+            <w:r>
+              <w:t xml:space="preserve"> Email Users</w:t>
+            </w:r>
+          </w:p>
+        </w:tc>
+        <w:tc>
+          <w:tcPr>
+            <w:tcW w:w="900"/>
+          </w:tcPr>
+          <w:p>
+            <w:r>
+              <w:t>Submit Quote --&gt; Waiting for Approval</w:t>
+            </w:r>
+          </w:p>
+        </w:tc>
+      </w:tr>
+      <w:tr>
+        <w:tc>
+          <w:tcPr>
+            <w:tcW w:w="1200"/>
+          </w:tcPr>
+          <w:p>
+            <w:r>
+              <w:t>In Progress</w:t>
+            </w:r>
+          </w:p>
+        </w:tc>
+        <w:tc>
+          <w:tcPr>
+            <w:tcW w:w="3000"/>
+          </w:tcPr>
+          <w:p>
+            <w:r>
+              <w:t xml:space="preserve"> The transaction is being edited prior to sending to the customer or ordering.</w:t>
+            </w:r>
+          </w:p>
+        </w:tc>
+        <w:tc>
+          <w:tcPr>
+            <w:tcW w:w="1500"/>
+          </w:tcPr>
+          <w:p>
+            <w:r>
+              <w:t>pending_process</w:t>
+            </w:r>
+          </w:p>
+        </w:tc>
+        <w:tc>
+          <w:tcPr>
+            <w:tcW w:w="1200"/>
+          </w:tcPr>
+          <w:p>
+            <w:r>
+              <w:t>Email Users</w:t>
+            </w:r>
+          </w:p>
+        </w:tc>
+        <w:tc>
+          <w:tcPr>
+            <w:tcW w:w="1400"/>
+          </w:tcPr>
+          <w:p>
+            <w:r>
+              <w:t xml:space="preserve"> Email Users</w:t>
+            </w:r>
+          </w:p>
+        </w:tc>
+        <w:tc>
+          <w:tcPr>
+            <w:tcW w:w="900"/>
+          </w:tcPr>
+          <w:p>
+            <w:r>
+              <w:t>Previous</w:t>
+            </w:r>
+          </w:p>
+        </w:tc>
+      </w:tr>
+      <w:tr>
+        <w:tc>
+          <w:tcPr>
+            <w:tcW w:w="1200"/>
+          </w:tcPr>
+          <w:p>
+            <w:r>
+              <w:t>In Progress</w:t>
+            </w:r>
+          </w:p>
+        </w:tc>
+        <w:tc>
+          <w:tcPr>
+            <w:tcW w:w="3000"/>
+          </w:tcPr>
+          <w:p>
+            <w:r>
+              <w:t xml:space="preserve"> The transaction is being edited prior to sending to the customer or ordering.</w:t>
+            </w:r>
+          </w:p>
+        </w:tc>
+        <w:tc>
+          <w:tcPr>
+            <w:tcW w:w="1500"/>
+          </w:tcPr>
+          <w:p>
+            <w:r>
+              <w:t>pending_process</w:t>
+            </w:r>
+          </w:p>
+        </w:tc>
+        <w:tc>
+          <w:tcPr>
+            <w:tcW w:w="1200"/>
+          </w:tcPr>
+          <w:p>
+            <w:r>
+              <w:t>Admin</w:t>
+            </w:r>
+          </w:p>
+        </w:tc>
+        <w:tc>
+          <w:tcPr>
+            <w:tcW w:w="1400"/>
+          </w:tcPr>
+          <w:p>
+            <w:r>
+              <w:t xml:space="preserve"> Admin</w:t>
+            </w:r>
+          </w:p>
+        </w:tc>
+        <w:tc>
+          <w:tcPr>
+            <w:tcW w:w="900"/>
+          </w:tcPr>
+          <w:p>
+            <w:r>
+              <w:t>Saved Transaction</w:t>
+            </w:r>
+          </w:p>
+        </w:tc>
+      </w:tr>
+      <w:tr>
+        <w:tc>
+          <w:tcPr>
+            <w:tcW w:w="1200"/>
+          </w:tcPr>
+          <w:p>
+            <w:r>
+              <w:t>In Progress</w:t>
+            </w:r>
+          </w:p>
+        </w:tc>
+        <w:tc>
+          <w:tcPr>
+            <w:tcW w:w="3000"/>
+          </w:tcPr>
+          <w:p>
+            <w:r>
+              <w:t xml:space="preserve"> The transaction is being edited prior to sending to the customer or ordering.</w:t>
+            </w:r>
+          </w:p>
+        </w:tc>
+        <w:tc>
+          <w:tcPr>
+            <w:tcW w:w="1500"/>
+          </w:tcPr>
+          <w:p>
+            <w:r>
+              <w:t>pending_process</w:t>
+            </w:r>
+          </w:p>
+        </w:tc>
+        <w:tc>
+          <w:tcPr>
+            <w:tcW w:w="1200"/>
+          </w:tcPr>
+          <w:p>
+            <w:r>
+              <w:t>Admin</w:t>
+            </w:r>
+          </w:p>
+        </w:tc>
+        <w:tc>
+          <w:tcPr>
+            <w:tcW w:w="1400"/>
+          </w:tcPr>
+          <w:p>
+            <w:r>
+              <w:t xml:space="preserve"> Admin</w:t>
+            </w:r>
+          </w:p>
+        </w:tc>
+        <w:tc>
+          <w:tcPr>
+            <w:tcW w:w="900"/>
+          </w:tcPr>
+          <w:p>
+            <w:r>
+              <w:t>Next</w:t>
+            </w:r>
+          </w:p>
+        </w:tc>
+      </w:tr>
+      <w:tr>
+        <w:tc>
+          <w:tcPr>
+            <w:tcW w:w="1200"/>
+          </w:tcPr>
+          <w:p>
+            <w:r>
+              <w:t>In Progress</w:t>
+            </w:r>
+          </w:p>
+        </w:tc>
+        <w:tc>
+          <w:tcPr>
+            <w:tcW w:w="3000"/>
+          </w:tcPr>
+          <w:p>
+            <w:r>
+              <w:t xml:space="preserve"> The transaction is being edited prior to sending to the customer or ordering.</w:t>
+            </w:r>
+          </w:p>
+        </w:tc>
+        <w:tc>
+          <w:tcPr>
+            <w:tcW w:w="1500"/>
+          </w:tcPr>
+          <w:p>
+            <w:r>
+              <w:t>pending_process</w:t>
+            </w:r>
+          </w:p>
+        </w:tc>
+        <w:tc>
+          <w:tcPr>
+            <w:tcW w:w="1200"/>
+          </w:tcPr>
+          <w:p>
+            <w:r>
+              <w:t>Admin</w:t>
+            </w:r>
+          </w:p>
+        </w:tc>
+        <w:tc>
+          <w:tcPr>
+            <w:tcW w:w="1400"/>
+          </w:tcPr>
+          <w:p>
+            <w:r>
+              <w:t xml:space="preserve"> Admin</w:t>
+            </w:r>
+          </w:p>
+        </w:tc>
+        <w:tc>
+          <w:tcPr>
+            <w:tcW w:w="900"/>
+          </w:tcPr>
+          <w:p>
+            <w:r>
+              <w:t>Previous</w:t>
+            </w:r>
+          </w:p>
+        </w:tc>
+      </w:tr>
+      <w:tr>
+        <w:tc>
+          <w:tcPr>
+            <w:tcW w:w="1200"/>
+          </w:tcPr>
+          <w:p>
+            <w:r>
+              <w:t>In Progress</w:t>
+            </w:r>
+          </w:p>
+        </w:tc>
+        <w:tc>
+          <w:tcPr>
+            <w:tcW w:w="3000"/>
+          </w:tcPr>
+          <w:p>
+            <w:r>
+              <w:t xml:space="preserve"> The transaction is being edited prior to sending to the customer or ordering.</w:t>
+            </w:r>
+          </w:p>
+        </w:tc>
+        <w:tc>
+          <w:tcPr>
+            <w:tcW w:w="1500"/>
+          </w:tcPr>
+          <w:p>
+            <w:r>
+              <w:t>pending_process</w:t>
+            </w:r>
+          </w:p>
+        </w:tc>
+        <w:tc>
+          <w:tcPr>
+            <w:tcW w:w="1200"/>
+          </w:tcPr>
+          <w:p>
+            <w:r>
+              <w:t>Admin</w:t>
+            </w:r>
+          </w:p>
+        </w:tc>
+        <w:tc>
+          <w:tcPr>
+            <w:tcW w:w="1400"/>
+          </w:tcPr>
+          <w:p>
+            <w:r>
+              <w:t xml:space="preserve"> Admin</w:t>
+            </w:r>
+          </w:p>
+        </w:tc>
+        <w:tc>
+          <w:tcPr>
+            <w:tcW w:w="900"/>
+          </w:tcPr>
+          <w:p>
+            <w:r>
+              <w:t>Alternate Order: Pending -&gt; Alternate</w:t>
+            </w:r>
+          </w:p>
+        </w:tc>
+      </w:tr>
+      <w:tr>
+        <w:tc>
+          <w:tcPr>
+            <w:tcW w:w="1200"/>
+          </w:tcPr>
+          <w:p>
+            <w:r>
+              <w:t>In Progress</w:t>
+            </w:r>
+          </w:p>
+        </w:tc>
+        <w:tc>
+          <w:tcPr>
+            <w:tcW w:w="3000"/>
+          </w:tcPr>
+          <w:p>
+            <w:r>
+              <w:t xml:space="preserve"> The transaction is being edited prior to sending to the customer or ordering.</w:t>
+            </w:r>
+          </w:p>
+        </w:tc>
+        <w:tc>
+          <w:tcPr>
+            <w:tcW w:w="1500"/>
+          </w:tcPr>
+          <w:p>
+            <w:r>
+              <w:t>pending_process</w:t>
+            </w:r>
+          </w:p>
+        </w:tc>
+        <w:tc>
+          <w:tcPr>
+            <w:tcW w:w="1200"/>
+          </w:tcPr>
+          <w:p>
+            <w:r>
+              <w:t>Admin</w:t>
+            </w:r>
+          </w:p>
+        </w:tc>
+        <w:tc>
+          <w:tcPr>
+            <w:tcW w:w="1400"/>
+          </w:tcPr>
+          <w:p>
+            <w:r>
+              <w:t xml:space="preserve"> Admin</w:t>
+            </w:r>
+          </w:p>
+        </w:tc>
+        <w:tc>
+          <w:tcPr>
+            <w:tcW w:w="900"/>
+          </w:tcPr>
+          <w:p>
+            <w:r>
+              <w:t>In Progress --&gt; Read-Only Step</w:t>
+            </w:r>
+          </w:p>
+        </w:tc>
+      </w:tr>
+      <w:tr>
+        <w:tc>
+          <w:tcPr>
+            <w:tcW w:w="1200"/>
+          </w:tcPr>
+          <w:p>
+            <w:r>
+              <w:t>In Progress</w:t>
+            </w:r>
+          </w:p>
+        </w:tc>
+        <w:tc>
+          <w:tcPr>
+            <w:tcW w:w="3000"/>
+          </w:tcPr>
+          <w:p>
+            <w:r>
+              <w:t xml:space="preserve"> The transaction is being edited prior to sending to the customer or ordering.</w:t>
+            </w:r>
+          </w:p>
+        </w:tc>
+        <w:tc>
+          <w:tcPr>
+            <w:tcW w:w="1500"/>
+          </w:tcPr>
+          <w:p>
+            <w:r>
+              <w:t>pending_process</w:t>
+            </w:r>
+          </w:p>
+        </w:tc>
+        <w:tc>
+          <w:tcPr>
+            <w:tcW w:w="1200"/>
+          </w:tcPr>
+          <w:p>
+            <w:r>
+              <w:t>Admin</w:t>
+            </w:r>
+          </w:p>
+        </w:tc>
+        <w:tc>
+          <w:tcPr>
+            <w:tcW w:w="1400"/>
+          </w:tcPr>
+          <w:p>
+            <w:r>
+              <w:t xml:space="preserve"> Admin</w:t>
+            </w:r>
+          </w:p>
+        </w:tc>
+        <w:tc>
+          <w:tcPr>
+            <w:tcW w:w="900"/>
+          </w:tcPr>
+          <w:p>
+            <w:r>
+              <w:t>submit - approval needed</w:t>
+            </w:r>
+          </w:p>
+        </w:tc>
+      </w:tr>
+      <w:tr>
+        <w:tc>
+          <w:tcPr>
+            <w:tcW w:w="1200"/>
+          </w:tcPr>
+          <w:p>
+            <w:r>
+              <w:t>In Progress</w:t>
+            </w:r>
+          </w:p>
+        </w:tc>
+        <w:tc>
+          <w:tcPr>
+            <w:tcW w:w="3000"/>
+          </w:tcPr>
+          <w:p>
+            <w:r>
+              <w:t xml:space="preserve"> The transaction is being edited prior to sending to the customer or ordering.</w:t>
+            </w:r>
+          </w:p>
+        </w:tc>
+        <w:tc>
+          <w:tcPr>
+            <w:tcW w:w="1500"/>
+          </w:tcPr>
+          <w:p>
+            <w:r>
+              <w:t>pending_process</w:t>
+            </w:r>
+          </w:p>
+        </w:tc>
+        <w:tc>
+          <w:tcPr>
+            <w:tcW w:w="1200"/>
+          </w:tcPr>
+          <w:p>
+            <w:r>
+              <w:t>Admin</w:t>
+            </w:r>
+          </w:p>
+        </w:tc>
+        <w:tc>
+          <w:tcPr>
+            <w:tcW w:w="1400"/>
+          </w:tcPr>
+          <w:p>
+            <w:r>
+              <w:t xml:space="preserve"> Admin</w:t>
+            </w:r>
+          </w:p>
+        </w:tc>
+        <w:tc>
+          <w:tcPr>
+            <w:tcW w:w="900"/>
+          </w:tcPr>
+          <w:p>
+            <w:r>
+              <w:t>Delete Transaction</w:t>
+            </w:r>
+          </w:p>
+        </w:tc>
+      </w:tr>
+      <w:tr>
+        <w:tc>
+          <w:tcPr>
+            <w:tcW w:w="1200"/>
+          </w:tcPr>
+          <w:p>
+            <w:r>
+              <w:t>In Progress</w:t>
+            </w:r>
+          </w:p>
+        </w:tc>
+        <w:tc>
+          <w:tcPr>
+            <w:tcW w:w="3000"/>
+          </w:tcPr>
+          <w:p>
+            <w:r>
+              <w:t xml:space="preserve"> The transaction is being edited prior to sending to the customer or ordering.</w:t>
+            </w:r>
+          </w:p>
+        </w:tc>
+        <w:tc>
+          <w:tcPr>
+            <w:tcW w:w="1500"/>
+          </w:tcPr>
+          <w:p>
+            <w:r>
+              <w:t>pending_process</w:t>
+            </w:r>
+          </w:p>
+        </w:tc>
+        <w:tc>
+          <w:tcPr>
+            <w:tcW w:w="1200"/>
+          </w:tcPr>
+          <w:p>
+            <w:r>
+              <w:t>Admin</w:t>
+            </w:r>
+          </w:p>
+        </w:tc>
+        <w:tc>
+          <w:tcPr>
+            <w:tcW w:w="1400"/>
+          </w:tcPr>
+          <w:p>
+            <w:r>
+              <w:t xml:space="preserve"> Admin</w:t>
+            </w:r>
+          </w:p>
+        </w:tc>
+        <w:tc>
+          <w:tcPr>
+            <w:tcW w:w="900"/>
+          </w:tcPr>
+          <w:p>
+            <w:r>
+              <w:t>Submit Quote --&gt; Waiting for Approval</w:t>
+            </w:r>
+          </w:p>
+        </w:tc>
+      </w:tr>
+      <w:tr>
+        <w:tc>
+          <w:tcPr>
+            <w:tcW w:w="1200"/>
+          </w:tcPr>
+          <w:p>
+            <w:r>
+              <w:t>In Progress</w:t>
+            </w:r>
+          </w:p>
+        </w:tc>
+        <w:tc>
+          <w:tcPr>
+            <w:tcW w:w="3000"/>
+          </w:tcPr>
+          <w:p>
+            <w:r>
+              <w:t xml:space="preserve"> The transaction is being edited prior to sending to the customer or ordering.</w:t>
+            </w:r>
+          </w:p>
+        </w:tc>
+        <w:tc>
+          <w:tcPr>
+            <w:tcW w:w="1500"/>
+          </w:tcPr>
+          <w:p>
+            <w:r>
+              <w:t>pending_process</w:t>
+            </w:r>
+          </w:p>
+        </w:tc>
+        <w:tc>
+          <w:tcPr>
+            <w:tcW w:w="1200"/>
+          </w:tcPr>
+          <w:p>
+            <w:r>
+              <w:t>Admin</w:t>
+            </w:r>
+          </w:p>
+        </w:tc>
+        <w:tc>
+          <w:tcPr>
+            <w:tcW w:w="1400"/>
+          </w:tcPr>
+          <w:p>
+            <w:r>
+              <w:t xml:space="preserve"> Admin</w:t>
+            </w:r>
+          </w:p>
+        </w:tc>
+        <w:tc>
+          <w:tcPr>
+            <w:tcW w:w="900"/>
+          </w:tcPr>
+          <w:p>
+            <w:r>
+              <w:t>submit - no approval needed</w:t>
+            </w:r>
+          </w:p>
+        </w:tc>
+      </w:tr>
+      <w:tr>
+        <w:tc>
+          <w:tcPr>
+            <w:tcW w:w="1200"/>
+          </w:tcPr>
+          <w:p>
+            <w:r>
+              <w:t>In Progress</w:t>
+            </w:r>
+          </w:p>
+        </w:tc>
+        <w:tc>
+          <w:tcPr>
+            <w:tcW w:w="3000"/>
+          </w:tcPr>
+          <w:p>
+            <w:r>
+              <w:t xml:space="preserve"> The transaction is being edited prior to sending to the customer or ordering.</w:t>
+            </w:r>
+          </w:p>
+        </w:tc>
+        <w:tc>
+          <w:tcPr>
+            <w:tcW w:w="1500"/>
+          </w:tcPr>
+          <w:p>
+            <w:r>
+              <w:t>pending_process</w:t>
+            </w:r>
+          </w:p>
+        </w:tc>
+        <w:tc>
+          <w:tcPr>
+            <w:tcW w:w="1200"/>
+          </w:tcPr>
+          <w:p>
+            <w:r>
+              <w:t>Manager</w:t>
+            </w:r>
+          </w:p>
+        </w:tc>
+        <w:tc>
+          <w:tcPr>
+            <w:tcW w:w="1400"/>
+          </w:tcPr>
+          <w:p>
+            <w:r>
+              <w:t xml:space="preserve"> Manager</w:t>
+            </w:r>
+          </w:p>
+        </w:tc>
+        <w:tc>
+          <w:tcPr>
+            <w:tcW w:w="900"/>
+          </w:tcPr>
+          <w:p>
+            <w:r>
+              <w:t>Saved Transaction</w:t>
+            </w:r>
+          </w:p>
+        </w:tc>
+      </w:tr>
+      <w:tr>
+        <w:tc>
+          <w:tcPr>
+            <w:tcW w:w="1200"/>
+          </w:tcPr>
+          <w:p>
+            <w:r>
+              <w:t>In Progress</w:t>
+            </w:r>
+          </w:p>
+        </w:tc>
+        <w:tc>
+          <w:tcPr>
+            <w:tcW w:w="3000"/>
+          </w:tcPr>
+          <w:p>
+            <w:r>
+              <w:t xml:space="preserve"> The transaction is being edited prior to sending to the customer or ordering.</w:t>
+            </w:r>
+          </w:p>
+        </w:tc>
+        <w:tc>
+          <w:tcPr>
+            <w:tcW w:w="1500"/>
+          </w:tcPr>
+          <w:p>
+            <w:r>
+              <w:t>pending_process</w:t>
+            </w:r>
+          </w:p>
+        </w:tc>
+        <w:tc>
+          <w:tcPr>
+            <w:tcW w:w="1200"/>
+          </w:tcPr>
+          <w:p>
+            <w:r>
+              <w:t>Manager</w:t>
+            </w:r>
+          </w:p>
+        </w:tc>
+        <w:tc>
+          <w:tcPr>
+            <w:tcW w:w="1400"/>
+          </w:tcPr>
+          <w:p>
+            <w:r>
+              <w:t xml:space="preserve"> Manager</w:t>
+            </w:r>
+          </w:p>
+        </w:tc>
+        <w:tc>
+          <w:tcPr>
+            <w:tcW w:w="900"/>
+          </w:tcPr>
+          <w:p>
+            <w:r>
+              <w:t>submit - no approval needed</w:t>
+            </w:r>
+          </w:p>
+        </w:tc>
+      </w:tr>
+      <w:tr>
+        <w:tc>
+          <w:tcPr>
+            <w:tcW w:w="1200"/>
+          </w:tcPr>
+          <w:p>
+            <w:r>
+              <w:t>In Progress</w:t>
+            </w:r>
+          </w:p>
+        </w:tc>
+        <w:tc>
+          <w:tcPr>
+            <w:tcW w:w="3000"/>
+          </w:tcPr>
+          <w:p>
+            <w:r>
+              <w:t xml:space="preserve"> The transaction is being edited prior to sending to the customer or ordering.</w:t>
+            </w:r>
+          </w:p>
+        </w:tc>
+        <w:tc>
+          <w:tcPr>
+            <w:tcW w:w="1500"/>
+          </w:tcPr>
+          <w:p>
+            <w:r>
+              <w:t>pending_process</w:t>
+            </w:r>
+          </w:p>
+        </w:tc>
+        <w:tc>
+          <w:tcPr>
+            <w:tcW w:w="1200"/>
+          </w:tcPr>
+          <w:p>
+            <w:r>
+              <w:t>Manager</w:t>
+            </w:r>
+          </w:p>
+        </w:tc>
+        <w:tc>
+          <w:tcPr>
+            <w:tcW w:w="1400"/>
+          </w:tcPr>
+          <w:p>
+            <w:r>
+              <w:t xml:space="preserve"> Manager</w:t>
+            </w:r>
+          </w:p>
+        </w:tc>
+        <w:tc>
+          <w:tcPr>
+            <w:tcW w:w="900"/>
+          </w:tcPr>
+          <w:p>
+            <w:r>
+              <w:t>submit - approval needed</w:t>
+            </w:r>
+          </w:p>
+        </w:tc>
+      </w:tr>
+      <w:tr>
+        <w:tc>
+          <w:tcPr>
+            <w:tcW w:w="1200"/>
+          </w:tcPr>
+          <w:p>
+            <w:r>
+              <w:t>In Progress</w:t>
+            </w:r>
+          </w:p>
+        </w:tc>
+        <w:tc>
+          <w:tcPr>
+            <w:tcW w:w="3000"/>
+          </w:tcPr>
+          <w:p>
+            <w:r>
+              <w:t xml:space="preserve"> The transaction is being edited prior to sending to the customer or ordering.</w:t>
+            </w:r>
+          </w:p>
+        </w:tc>
+        <w:tc>
+          <w:tcPr>
+            <w:tcW w:w="1500"/>
+          </w:tcPr>
+          <w:p>
+            <w:r>
+              <w:t>pending_process</w:t>
+            </w:r>
+          </w:p>
+        </w:tc>
+        <w:tc>
+          <w:tcPr>
+            <w:tcW w:w="1200"/>
+          </w:tcPr>
+          <w:p>
+            <w:r>
+              <w:t>Manager</w:t>
+            </w:r>
+          </w:p>
+        </w:tc>
+        <w:tc>
+          <w:tcPr>
+            <w:tcW w:w="1400"/>
+          </w:tcPr>
+          <w:p>
+            <w:r>
+              <w:t xml:space="preserve"> Manager</w:t>
+            </w:r>
+          </w:p>
+        </w:tc>
+        <w:tc>
+          <w:tcPr>
+            <w:tcW w:w="900"/>
+          </w:tcPr>
+          <w:p>
+            <w:r>
+              <w:t>Alternate Order: Pending -&gt; Alternate</w:t>
+            </w:r>
+          </w:p>
+        </w:tc>
+      </w:tr>
+      <w:tr>
+        <w:tc>
+          <w:tcPr>
+            <w:tcW w:w="1200"/>
+          </w:tcPr>
+          <w:p>
+            <w:r>
+              <w:t>In Progress</w:t>
+            </w:r>
+          </w:p>
+        </w:tc>
+        <w:tc>
+          <w:tcPr>
+            <w:tcW w:w="3000"/>
+          </w:tcPr>
+          <w:p>
+            <w:r>
+              <w:t xml:space="preserve"> The transaction is being edited prior to sending to the customer or ordering.</w:t>
+            </w:r>
+          </w:p>
+        </w:tc>
+        <w:tc>
+          <w:tcPr>
+            <w:tcW w:w="1500"/>
+          </w:tcPr>
+          <w:p>
+            <w:r>
+              <w:t>pending_process</w:t>
+            </w:r>
+          </w:p>
+        </w:tc>
+        <w:tc>
+          <w:tcPr>
+            <w:tcW w:w="1200"/>
+          </w:tcPr>
+          <w:p>
+            <w:r>
+              <w:t>Manager</w:t>
+            </w:r>
+          </w:p>
+        </w:tc>
+        <w:tc>
+          <w:tcPr>
+            <w:tcW w:w="1400"/>
+          </w:tcPr>
+          <w:p>
+            <w:r>
+              <w:t xml:space="preserve"> Manager</w:t>
+            </w:r>
+          </w:p>
+        </w:tc>
+        <w:tc>
+          <w:tcPr>
+            <w:tcW w:w="900"/>
+          </w:tcPr>
+          <w:p>
+            <w:r>
+              <w:t>Customer Rejected</w:t>
+            </w:r>
+          </w:p>
+        </w:tc>
+      </w:tr>
+      <w:tr>
+        <w:tc>
+          <w:tcPr>
+            <w:tcW w:w="1200"/>
+          </w:tcPr>
+          <w:p>
+            <w:r>
+              <w:t>In Progress</w:t>
+            </w:r>
+          </w:p>
+        </w:tc>
+        <w:tc>
+          <w:tcPr>
+            <w:tcW w:w="3000"/>
+          </w:tcPr>
+          <w:p>
+            <w:r>
+              <w:t xml:space="preserve"> The transaction is being edited prior to sending to the customer or ordering.</w:t>
+            </w:r>
+          </w:p>
+        </w:tc>
+        <w:tc>
+          <w:tcPr>
+            <w:tcW w:w="1500"/>
+          </w:tcPr>
+          <w:p>
+            <w:r>
+              <w:t>pending_process</w:t>
+            </w:r>
+          </w:p>
+        </w:tc>
+        <w:tc>
+          <w:tcPr>
+            <w:tcW w:w="1200"/>
+          </w:tcPr>
+          <w:p>
+            <w:r>
+              <w:t>Manager</w:t>
+            </w:r>
+          </w:p>
+        </w:tc>
+        <w:tc>
+          <w:tcPr>
+            <w:tcW w:w="1400"/>
+          </w:tcPr>
+          <w:p>
+            <w:r>
+              <w:t xml:space="preserve"> Manager</w:t>
+            </w:r>
+          </w:p>
+        </w:tc>
+        <w:tc>
+          <w:tcPr>
+            <w:tcW w:w="900"/>
+          </w:tcPr>
+          <w:p>
+            <w:r>
+              <w:t>Cancel Transaction</w:t>
+            </w:r>
+          </w:p>
+        </w:tc>
+      </w:tr>
+      <w:tr>
+        <w:tc>
+          <w:tcPr>
+            <w:tcW w:w="1200"/>
+          </w:tcPr>
+          <w:p>
+            <w:r>
+              <w:t>In Progress</w:t>
+            </w:r>
+          </w:p>
+        </w:tc>
+        <w:tc>
+          <w:tcPr>
+            <w:tcW w:w="3000"/>
+          </w:tcPr>
+          <w:p>
+            <w:r>
+              <w:t xml:space="preserve"> The transaction is being edited prior to sending to the customer or ordering.</w:t>
+            </w:r>
+          </w:p>
+        </w:tc>
+        <w:tc>
+          <w:tcPr>
+            <w:tcW w:w="1500"/>
+          </w:tcPr>
+          <w:p>
+            <w:r>
+              <w:t>pending_process</w:t>
+            </w:r>
+          </w:p>
+        </w:tc>
+        <w:tc>
+          <w:tcPr>
+            <w:tcW w:w="1200"/>
+          </w:tcPr>
+          <w:p>
+            <w:r>
+              <w:t>Manager</w:t>
+            </w:r>
+          </w:p>
+        </w:tc>
+        <w:tc>
+          <w:tcPr>
+            <w:tcW w:w="1400"/>
+          </w:tcPr>
+          <w:p>
+            <w:r>
+              <w:t xml:space="preserve"> Manager</w:t>
+            </w:r>
+          </w:p>
+        </w:tc>
+        <w:tc>
+          <w:tcPr>
+            <w:tcW w:w="900"/>
+          </w:tcPr>
+          <w:p>
+            <w:r>
+              <w:t>Delete Transaction</w:t>
+            </w:r>
+          </w:p>
+        </w:tc>
+      </w:tr>
     </w:tbl>
     <w:p>
       <w:r>
@@ -9796,7 +11838,27 @@
           <w:color w:val="800000"/>
           <w:u w:val="single"/>
         </w:rPr>
-        <w:t>Advanced Condition of Transition Rule</w:t>
+        <w:t>Advanced Condition of Transition Rule:</w:t>
+      </w:r>
+    </w:p>
+    <w:p>
+      <w:r>
+        <w:rPr>
+          <w:b w:val="false"/>
+          <w:color w:val="800000"/>
+          <w:u w:val="none"/>
+        </w:rPr>
+        <w:t>Profile Description:  Manager,   Transition Rule Name: Delete Transaction</w:t>
+      </w:r>
+    </w:p>
+    <w:p>
+      <w:r>
+        <w:rPr>
+          <w:b w:val="false"/>
+          <w:color w:val="800000"/>
+          <w:u w:val="none"/>
+        </w:rPr>
+        <w:t>Script:</w:t>
       </w:r>
     </w:p>
     <w:p>
@@ -12378,6 +14440,440 @@
           </w:p>
         </w:tc>
       </w:tr>
+      <w:tr>
+        <w:tc>
+          <w:tcPr>
+            <w:tcW w:w="1200"/>
+          </w:tcPr>
+          <w:p>
+            <w:r>
+              <w:t>Waiting for Approval</w:t>
+            </w:r>
+          </w:p>
+        </w:tc>
+        <w:tc>
+          <w:tcPr>
+            <w:tcW w:w="3000"/>
+          </w:tcPr>
+          <w:p>
+            <w:r>
+              <w:t>The transaction is locked awaiting approval from management.</w:t>
+            </w:r>
+          </w:p>
+        </w:tc>
+        <w:tc>
+          <w:tcPr>
+            <w:tcW w:w="1500"/>
+          </w:tcPr>
+          <w:p>
+            <w:r>
+              <w:t>waitingForInternalApproval</w:t>
+            </w:r>
+          </w:p>
+        </w:tc>
+        <w:tc>
+          <w:tcPr>
+            <w:tcW w:w="1200"/>
+          </w:tcPr>
+          <w:p>
+            <w:r>
+              <w:t>Email Users</w:t>
+            </w:r>
+          </w:p>
+        </w:tc>
+        <w:tc>
+          <w:tcPr>
+            <w:tcW w:w="1400"/>
+          </w:tcPr>
+          <w:p>
+            <w:r>
+              <w:t xml:space="preserve"> Default Participant Profile.</w:t>
+            </w:r>
+          </w:p>
+        </w:tc>
+        <w:tc>
+          <w:tcPr>
+            <w:tcW w:w="900"/>
+          </w:tcPr>
+          <w:p>
+            <w:r>
+              <w:t>Alternate Order: Waiting for Approval -&gt; Alternate</w:t>
+            </w:r>
+          </w:p>
+        </w:tc>
+      </w:tr>
+      <w:tr>
+        <w:tc>
+          <w:tcPr>
+            <w:tcW w:w="1200"/>
+          </w:tcPr>
+          <w:p>
+            <w:r>
+              <w:t>Waiting for Approval</w:t>
+            </w:r>
+          </w:p>
+        </w:tc>
+        <w:tc>
+          <w:tcPr>
+            <w:tcW w:w="3000"/>
+          </w:tcPr>
+          <w:p>
+            <w:r>
+              <w:t>The transaction is locked awaiting approval from management.</w:t>
+            </w:r>
+          </w:p>
+        </w:tc>
+        <w:tc>
+          <w:tcPr>
+            <w:tcW w:w="1500"/>
+          </w:tcPr>
+          <w:p>
+            <w:r>
+              <w:t>waitingForInternalApproval</w:t>
+            </w:r>
+          </w:p>
+        </w:tc>
+        <w:tc>
+          <w:tcPr>
+            <w:tcW w:w="1200"/>
+          </w:tcPr>
+          <w:p>
+            <w:r>
+              <w:t>Email Users</w:t>
+            </w:r>
+          </w:p>
+        </w:tc>
+        <w:tc>
+          <w:tcPr>
+            <w:tcW w:w="1400"/>
+          </w:tcPr>
+          <w:p>
+            <w:r>
+              <w:t xml:space="preserve"> Default Participant Profile.</w:t>
+            </w:r>
+          </w:p>
+        </w:tc>
+        <w:tc>
+          <w:tcPr>
+            <w:tcW w:w="900"/>
+          </w:tcPr>
+          <w:p>
+            <w:r>
+              <w:t>revise (submit) waiting for approval -&gt; pending</w:t>
+            </w:r>
+          </w:p>
+        </w:tc>
+      </w:tr>
+      <w:tr>
+        <w:tc>
+          <w:tcPr>
+            <w:tcW w:w="1200"/>
+          </w:tcPr>
+          <w:p>
+            <w:r>
+              <w:t>Waiting for Approval</w:t>
+            </w:r>
+          </w:p>
+        </w:tc>
+        <w:tc>
+          <w:tcPr>
+            <w:tcW w:w="3000"/>
+          </w:tcPr>
+          <w:p>
+            <w:r>
+              <w:t>The transaction is locked awaiting approval from management.</w:t>
+            </w:r>
+          </w:p>
+        </w:tc>
+        <w:tc>
+          <w:tcPr>
+            <w:tcW w:w="1500"/>
+          </w:tcPr>
+          <w:p>
+            <w:r>
+              <w:t>waitingForInternalApproval</w:t>
+            </w:r>
+          </w:p>
+        </w:tc>
+        <w:tc>
+          <w:tcPr>
+            <w:tcW w:w="1200"/>
+          </w:tcPr>
+          <w:p>
+            <w:r>
+              <w:t>Email Users</w:t>
+            </w:r>
+          </w:p>
+        </w:tc>
+        <w:tc>
+          <w:tcPr>
+            <w:tcW w:w="1400"/>
+          </w:tcPr>
+          <w:p>
+            <w:r>
+              <w:t xml:space="preserve"> Default Participant Profile.</w:t>
+            </w:r>
+          </w:p>
+        </w:tc>
+        <w:tc>
+          <w:tcPr>
+            <w:tcW w:w="900"/>
+          </w:tcPr>
+          <w:p>
+            <w:r>
+              <w:t>Previous</w:t>
+            </w:r>
+          </w:p>
+        </w:tc>
+      </w:tr>
+      <w:tr>
+        <w:tc>
+          <w:tcPr>
+            <w:tcW w:w="1200"/>
+          </w:tcPr>
+          <w:p>
+            <w:r>
+              <w:t>Waiting for Approval</w:t>
+            </w:r>
+          </w:p>
+        </w:tc>
+        <w:tc>
+          <w:tcPr>
+            <w:tcW w:w="3000"/>
+          </w:tcPr>
+          <w:p>
+            <w:r>
+              <w:t>The transaction is locked awaiting approval from management.</w:t>
+            </w:r>
+          </w:p>
+        </w:tc>
+        <w:tc>
+          <w:tcPr>
+            <w:tcW w:w="1500"/>
+          </w:tcPr>
+          <w:p>
+            <w:r>
+              <w:t>waitingForInternalApproval</w:t>
+            </w:r>
+          </w:p>
+        </w:tc>
+        <w:tc>
+          <w:tcPr>
+            <w:tcW w:w="1200"/>
+          </w:tcPr>
+          <w:p>
+            <w:r>
+              <w:t>Admin</w:t>
+            </w:r>
+          </w:p>
+        </w:tc>
+        <w:tc>
+          <w:tcPr>
+            <w:tcW w:w="1400"/>
+          </w:tcPr>
+          <w:p>
+            <w:r>
+              <w:t>US#5678 Default Participant Profile.</w:t>
+            </w:r>
+          </w:p>
+        </w:tc>
+        <w:tc>
+          <w:tcPr>
+            <w:tcW w:w="900"/>
+          </w:tcPr>
+          <w:p>
+            <w:r>
+              <w:t>Next</w:t>
+            </w:r>
+          </w:p>
+        </w:tc>
+      </w:tr>
+      <w:tr>
+        <w:tc>
+          <w:tcPr>
+            <w:tcW w:w="1200"/>
+          </w:tcPr>
+          <w:p>
+            <w:r>
+              <w:t>Waiting for Approval</w:t>
+            </w:r>
+          </w:p>
+        </w:tc>
+        <w:tc>
+          <w:tcPr>
+            <w:tcW w:w="3000"/>
+          </w:tcPr>
+          <w:p>
+            <w:r>
+              <w:t>The transaction is locked awaiting approval from management.</w:t>
+            </w:r>
+          </w:p>
+        </w:tc>
+        <w:tc>
+          <w:tcPr>
+            <w:tcW w:w="1500"/>
+          </w:tcPr>
+          <w:p>
+            <w:r>
+              <w:t>waitingForInternalApproval</w:t>
+            </w:r>
+          </w:p>
+        </w:tc>
+        <w:tc>
+          <w:tcPr>
+            <w:tcW w:w="1200"/>
+          </w:tcPr>
+          <w:p>
+            <w:r>
+              <w:t>Admin</w:t>
+            </w:r>
+          </w:p>
+        </w:tc>
+        <w:tc>
+          <w:tcPr>
+            <w:tcW w:w="1400"/>
+          </w:tcPr>
+          <w:p>
+            <w:r>
+              <w:t>US#5678 Default Participant Profile.</w:t>
+            </w:r>
+          </w:p>
+        </w:tc>
+        <w:tc>
+          <w:tcPr>
+            <w:tcW w:w="900"/>
+          </w:tcPr>
+          <w:p>
+            <w:r>
+              <w:t>Alternate Order: Waiting for Approval -&gt; Alternate</w:t>
+            </w:r>
+          </w:p>
+        </w:tc>
+      </w:tr>
+      <w:tr>
+        <w:tc>
+          <w:tcPr>
+            <w:tcW w:w="1200"/>
+          </w:tcPr>
+          <w:p>
+            <w:r>
+              <w:t>Waiting for Approval</w:t>
+            </w:r>
+          </w:p>
+        </w:tc>
+        <w:tc>
+          <w:tcPr>
+            <w:tcW w:w="3000"/>
+          </w:tcPr>
+          <w:p>
+            <w:r>
+              <w:t>The transaction is locked awaiting approval from management.</w:t>
+            </w:r>
+          </w:p>
+        </w:tc>
+        <w:tc>
+          <w:tcPr>
+            <w:tcW w:w="1500"/>
+          </w:tcPr>
+          <w:p>
+            <w:r>
+              <w:t>waitingForInternalApproval</w:t>
+            </w:r>
+          </w:p>
+        </w:tc>
+        <w:tc>
+          <w:tcPr>
+            <w:tcW w:w="1200"/>
+          </w:tcPr>
+          <w:p>
+            <w:r>
+              <w:t>Admin</w:t>
+            </w:r>
+          </w:p>
+        </w:tc>
+        <w:tc>
+          <w:tcPr>
+            <w:tcW w:w="1400"/>
+          </w:tcPr>
+          <w:p>
+            <w:r>
+              <w:t>US#5678 Default Participant Profile.</w:t>
+            </w:r>
+          </w:p>
+        </w:tc>
+        <w:tc>
+          <w:tcPr>
+            <w:tcW w:w="900"/>
+          </w:tcPr>
+          <w:p>
+            <w:r>
+              <w:t>revise (submit) waiting for approval -&gt; pending</w:t>
+            </w:r>
+          </w:p>
+        </w:tc>
+      </w:tr>
+      <w:tr>
+        <w:tc>
+          <w:tcPr>
+            <w:tcW w:w="1200"/>
+          </w:tcPr>
+          <w:p>
+            <w:r>
+              <w:t>Waiting for Approval</w:t>
+            </w:r>
+          </w:p>
+        </w:tc>
+        <w:tc>
+          <w:tcPr>
+            <w:tcW w:w="3000"/>
+          </w:tcPr>
+          <w:p>
+            <w:r>
+              <w:t>The transaction is locked awaiting approval from management.</w:t>
+            </w:r>
+          </w:p>
+        </w:tc>
+        <w:tc>
+          <w:tcPr>
+            <w:tcW w:w="1500"/>
+          </w:tcPr>
+          <w:p>
+            <w:r>
+              <w:t>waitingForInternalApproval</w:t>
+            </w:r>
+          </w:p>
+        </w:tc>
+        <w:tc>
+          <w:tcPr>
+            <w:tcW w:w="1200"/>
+          </w:tcPr>
+          <w:p>
+            <w:r>
+              <w:t>Admin</w:t>
+            </w:r>
+          </w:p>
+        </w:tc>
+        <w:tc>
+          <w:tcPr>
+            <w:tcW w:w="1400"/>
+          </w:tcPr>
+          <w:p>
+            <w:r>
+              <w:t>US#5678 Default Participant Profile.</w:t>
+            </w:r>
+          </w:p>
+        </w:tc>
+        <w:tc>
+          <w:tcPr>
+            <w:tcW w:w="900"/>
+          </w:tcPr>
+          <w:p>
+            <w:r>
+              <w:t>Previous</w:t>
+            </w:r>
+          </w:p>
+        </w:tc>
+      </w:tr>
     </w:tbl>
     <w:p/>
     <w:p>
@@ -14338,6 +16834,192 @@
           </w:p>
         </w:tc>
       </w:tr>
+      <w:tr>
+        <w:tc>
+          <w:tcPr>
+            <w:tcW w:w="1200"/>
+          </w:tcPr>
+          <w:p>
+            <w:r>
+              <w:t>Start</w:t>
+            </w:r>
+          </w:p>
+        </w:tc>
+        <w:tc>
+          <w:tcPr>
+            <w:tcW w:w="3000"/>
+          </w:tcPr>
+          <w:p>
+            <w:r>
+              <w:t xml:space="preserve"> Default Step</w:t>
+            </w:r>
+          </w:p>
+        </w:tc>
+        <w:tc>
+          <w:tcPr>
+            <w:tcW w:w="1500"/>
+          </w:tcPr>
+          <w:p>
+            <w:r>
+              <w:t>start_step</w:t>
+            </w:r>
+          </w:p>
+        </w:tc>
+        <w:tc>
+          <w:tcPr>
+            <w:tcW w:w="1200"/>
+          </w:tcPr>
+          <w:p>
+            <w:r>
+              <w:t>Email Users</w:t>
+            </w:r>
+          </w:p>
+        </w:tc>
+        <w:tc>
+          <w:tcPr>
+            <w:tcW w:w="1400"/>
+          </w:tcPr>
+          <w:p>
+            <w:r>
+              <w:t xml:space="preserve"> Default Participant Profile.</w:t>
+            </w:r>
+          </w:p>
+        </w:tc>
+        <w:tc>
+          <w:tcPr>
+            <w:tcW w:w="900"/>
+          </w:tcPr>
+          <w:p>
+            <w:r>
+              <w:t>Save Quote</w:t>
+            </w:r>
+          </w:p>
+        </w:tc>
+      </w:tr>
+      <w:tr>
+        <w:tc>
+          <w:tcPr>
+            <w:tcW w:w="1200"/>
+          </w:tcPr>
+          <w:p>
+            <w:r>
+              <w:t>Start</w:t>
+            </w:r>
+          </w:p>
+        </w:tc>
+        <w:tc>
+          <w:tcPr>
+            <w:tcW w:w="3000"/>
+          </w:tcPr>
+          <w:p>
+            <w:r>
+              <w:t xml:space="preserve"> Default Step</w:t>
+            </w:r>
+          </w:p>
+        </w:tc>
+        <w:tc>
+          <w:tcPr>
+            <w:tcW w:w="1500"/>
+          </w:tcPr>
+          <w:p>
+            <w:r>
+              <w:t>start_step</w:t>
+            </w:r>
+          </w:p>
+        </w:tc>
+        <w:tc>
+          <w:tcPr>
+            <w:tcW w:w="1200"/>
+          </w:tcPr>
+          <w:p>
+            <w:r>
+              <w:t>Email Users</w:t>
+            </w:r>
+          </w:p>
+        </w:tc>
+        <w:tc>
+          <w:tcPr>
+            <w:tcW w:w="1400"/>
+          </w:tcPr>
+          <w:p>
+            <w:r>
+              <w:t xml:space="preserve"> Default Participant Profile.</w:t>
+            </w:r>
+          </w:p>
+        </w:tc>
+        <w:tc>
+          <w:tcPr>
+            <w:tcW w:w="900"/>
+          </w:tcPr>
+          <w:p>
+            <w:r>
+              <w:t>Previous</w:t>
+            </w:r>
+          </w:p>
+        </w:tc>
+      </w:tr>
+      <w:tr>
+        <w:tc>
+          <w:tcPr>
+            <w:tcW w:w="1200"/>
+          </w:tcPr>
+          <w:p>
+            <w:r>
+              <w:t>Start</w:t>
+            </w:r>
+          </w:p>
+        </w:tc>
+        <w:tc>
+          <w:tcPr>
+            <w:tcW w:w="3000"/>
+          </w:tcPr>
+          <w:p>
+            <w:r>
+              <w:t xml:space="preserve"> Default Step</w:t>
+            </w:r>
+          </w:p>
+        </w:tc>
+        <w:tc>
+          <w:tcPr>
+            <w:tcW w:w="1500"/>
+          </w:tcPr>
+          <w:p>
+            <w:r>
+              <w:t>start_step</w:t>
+            </w:r>
+          </w:p>
+        </w:tc>
+        <w:tc>
+          <w:tcPr>
+            <w:tcW w:w="1200"/>
+          </w:tcPr>
+          <w:p>
+            <w:r>
+              <w:t>Email Users</w:t>
+            </w:r>
+          </w:p>
+        </w:tc>
+        <w:tc>
+          <w:tcPr>
+            <w:tcW w:w="1400"/>
+          </w:tcPr>
+          <w:p>
+            <w:r>
+              <w:t xml:space="preserve"> Default Participant Profile.</w:t>
+            </w:r>
+          </w:p>
+        </w:tc>
+        <w:tc>
+          <w:tcPr>
+            <w:tcW w:w="900"/>
+          </w:tcPr>
+          <w:p>
+            <w:r>
+              <w:t>Next</w:t>
+            </w:r>
+          </w:p>
+        </w:tc>
+      </w:tr>
     </w:tbl>
     <w:p>
       <w:r>
@@ -14517,6 +17199,688 @@
           <w:p>
             <w:r>
               <w:t>Next</w:t>
+            </w:r>
+          </w:p>
+        </w:tc>
+      </w:tr>
+      <w:tr>
+        <w:tc>
+          <w:tcPr>
+            <w:tcW w:w="1200"/>
+          </w:tcPr>
+          <w:p>
+            <w:r>
+              <w:t>Approved</w:t>
+            </w:r>
+          </w:p>
+        </w:tc>
+        <w:tc>
+          <w:tcPr>
+            <w:tcW w:w="3000"/>
+          </w:tcPr>
+          <w:p>
+            <w:r>
+              <w:t xml:space="preserve"> The transaction has all necessary internal approvals.</w:t>
+            </w:r>
+          </w:p>
+        </w:tc>
+        <w:tc>
+          <w:tcPr>
+            <w:tcW w:w="1500"/>
+          </w:tcPr>
+          <w:p>
+            <w:r>
+              <w:t>approved</w:t>
+            </w:r>
+          </w:p>
+        </w:tc>
+        <w:tc>
+          <w:tcPr>
+            <w:tcW w:w="1200"/>
+          </w:tcPr>
+          <w:p>
+            <w:r>
+              <w:t>Email Users</w:t>
+            </w:r>
+          </w:p>
+        </w:tc>
+        <w:tc>
+          <w:tcPr>
+            <w:tcW w:w="1400"/>
+          </w:tcPr>
+          <w:p>
+            <w:r>
+              <w:t xml:space="preserve"> Email Users</w:t>
+            </w:r>
+          </w:p>
+        </w:tc>
+        <w:tc>
+          <w:tcPr>
+            <w:tcW w:w="900"/>
+          </w:tcPr>
+          <w:p>
+            <w:r>
+              <w:t>Previous</w:t>
+            </w:r>
+          </w:p>
+        </w:tc>
+      </w:tr>
+      <w:tr>
+        <w:tc>
+          <w:tcPr>
+            <w:tcW w:w="1200"/>
+          </w:tcPr>
+          <w:p>
+            <w:r>
+              <w:t>Approved</w:t>
+            </w:r>
+          </w:p>
+        </w:tc>
+        <w:tc>
+          <w:tcPr>
+            <w:tcW w:w="3000"/>
+          </w:tcPr>
+          <w:p>
+            <w:r>
+              <w:t xml:space="preserve"> The transaction has all necessary internal approvals.</w:t>
+            </w:r>
+          </w:p>
+        </w:tc>
+        <w:tc>
+          <w:tcPr>
+            <w:tcW w:w="1500"/>
+          </w:tcPr>
+          <w:p>
+            <w:r>
+              <w:t>approved</w:t>
+            </w:r>
+          </w:p>
+        </w:tc>
+        <w:tc>
+          <w:tcPr>
+            <w:tcW w:w="1200"/>
+          </w:tcPr>
+          <w:p>
+            <w:r>
+              <w:t>Email Users</w:t>
+            </w:r>
+          </w:p>
+        </w:tc>
+        <w:tc>
+          <w:tcPr>
+            <w:tcW w:w="1400"/>
+          </w:tcPr>
+          <w:p>
+            <w:r>
+              <w:t xml:space="preserve"> Email Users</w:t>
+            </w:r>
+          </w:p>
+        </w:tc>
+        <w:tc>
+          <w:tcPr>
+            <w:tcW w:w="900"/>
+          </w:tcPr>
+          <w:p>
+            <w:r>
+              <w:t>Cancel Order</w:t>
+            </w:r>
+          </w:p>
+        </w:tc>
+      </w:tr>
+      <w:tr>
+        <w:tc>
+          <w:tcPr>
+            <w:tcW w:w="1200"/>
+          </w:tcPr>
+          <w:p>
+            <w:r>
+              <w:t>Approved</w:t>
+            </w:r>
+          </w:p>
+        </w:tc>
+        <w:tc>
+          <w:tcPr>
+            <w:tcW w:w="3000"/>
+          </w:tcPr>
+          <w:p>
+            <w:r>
+              <w:t xml:space="preserve"> The transaction has all necessary internal approvals.</w:t>
+            </w:r>
+          </w:p>
+        </w:tc>
+        <w:tc>
+          <w:tcPr>
+            <w:tcW w:w="1500"/>
+          </w:tcPr>
+          <w:p>
+            <w:r>
+              <w:t>approved</w:t>
+            </w:r>
+          </w:p>
+        </w:tc>
+        <w:tc>
+          <w:tcPr>
+            <w:tcW w:w="1200"/>
+          </w:tcPr>
+          <w:p>
+            <w:r>
+              <w:t>Email Users</w:t>
+            </w:r>
+          </w:p>
+        </w:tc>
+        <w:tc>
+          <w:tcPr>
+            <w:tcW w:w="1400"/>
+          </w:tcPr>
+          <w:p>
+            <w:r>
+              <w:t xml:space="preserve"> Email Users</w:t>
+            </w:r>
+          </w:p>
+        </w:tc>
+        <w:tc>
+          <w:tcPr>
+            <w:tcW w:w="900"/>
+          </w:tcPr>
+          <w:p>
+            <w:r>
+              <w:t>revise (submit): approved -&gt; In Progress</w:t>
+            </w:r>
+          </w:p>
+        </w:tc>
+      </w:tr>
+      <w:tr>
+        <w:tc>
+          <w:tcPr>
+            <w:tcW w:w="1200"/>
+          </w:tcPr>
+          <w:p>
+            <w:r>
+              <w:t>Approved</w:t>
+            </w:r>
+          </w:p>
+        </w:tc>
+        <w:tc>
+          <w:tcPr>
+            <w:tcW w:w="3000"/>
+          </w:tcPr>
+          <w:p>
+            <w:r>
+              <w:t xml:space="preserve"> The transaction has all necessary internal approvals.</w:t>
+            </w:r>
+          </w:p>
+        </w:tc>
+        <w:tc>
+          <w:tcPr>
+            <w:tcW w:w="1500"/>
+          </w:tcPr>
+          <w:p>
+            <w:r>
+              <w:t>approved</w:t>
+            </w:r>
+          </w:p>
+        </w:tc>
+        <w:tc>
+          <w:tcPr>
+            <w:tcW w:w="1200"/>
+          </w:tcPr>
+          <w:p>
+            <w:r>
+              <w:t>Email Users</w:t>
+            </w:r>
+          </w:p>
+        </w:tc>
+        <w:tc>
+          <w:tcPr>
+            <w:tcW w:w="1400"/>
+          </w:tcPr>
+          <w:p>
+            <w:r>
+              <w:t xml:space="preserve"> Email Users</w:t>
+            </w:r>
+          </w:p>
+        </w:tc>
+        <w:tc>
+          <w:tcPr>
+            <w:tcW w:w="900"/>
+          </w:tcPr>
+          <w:p>
+            <w:r>
+              <w:t>Alternate Order: Approved -&gt; Alternate</w:t>
+            </w:r>
+          </w:p>
+        </w:tc>
+      </w:tr>
+      <w:tr>
+        <w:tc>
+          <w:tcPr>
+            <w:tcW w:w="1200"/>
+          </w:tcPr>
+          <w:p>
+            <w:r>
+              <w:t>Approved</w:t>
+            </w:r>
+          </w:p>
+        </w:tc>
+        <w:tc>
+          <w:tcPr>
+            <w:tcW w:w="3000"/>
+          </w:tcPr>
+          <w:p>
+            <w:r>
+              <w:t xml:space="preserve"> The transaction has all necessary internal approvals.</w:t>
+            </w:r>
+          </w:p>
+        </w:tc>
+        <w:tc>
+          <w:tcPr>
+            <w:tcW w:w="1500"/>
+          </w:tcPr>
+          <w:p>
+            <w:r>
+              <w:t>approved</w:t>
+            </w:r>
+          </w:p>
+        </w:tc>
+        <w:tc>
+          <w:tcPr>
+            <w:tcW w:w="1200"/>
+          </w:tcPr>
+          <w:p>
+            <w:r>
+              <w:t>Email Users</w:t>
+            </w:r>
+          </w:p>
+        </w:tc>
+        <w:tc>
+          <w:tcPr>
+            <w:tcW w:w="1400"/>
+          </w:tcPr>
+          <w:p>
+            <w:r>
+              <w:t xml:space="preserve"> Email Users</w:t>
+            </w:r>
+          </w:p>
+        </w:tc>
+        <w:tc>
+          <w:tcPr>
+            <w:tcW w:w="900"/>
+          </w:tcPr>
+          <w:p>
+            <w:r>
+              <w:t>Request Signature</w:t>
+            </w:r>
+          </w:p>
+        </w:tc>
+      </w:tr>
+      <w:tr>
+        <w:tc>
+          <w:tcPr>
+            <w:tcW w:w="1200"/>
+          </w:tcPr>
+          <w:p>
+            <w:r>
+              <w:t>Approved</w:t>
+            </w:r>
+          </w:p>
+        </w:tc>
+        <w:tc>
+          <w:tcPr>
+            <w:tcW w:w="3000"/>
+          </w:tcPr>
+          <w:p>
+            <w:r>
+              <w:t xml:space="preserve"> The transaction has all necessary internal approvals.</w:t>
+            </w:r>
+          </w:p>
+        </w:tc>
+        <w:tc>
+          <w:tcPr>
+            <w:tcW w:w="1500"/>
+          </w:tcPr>
+          <w:p>
+            <w:r>
+              <w:t>approved</w:t>
+            </w:r>
+          </w:p>
+        </w:tc>
+        <w:tc>
+          <w:tcPr>
+            <w:tcW w:w="1200"/>
+          </w:tcPr>
+          <w:p>
+            <w:r>
+              <w:t>Admin</w:t>
+            </w:r>
+          </w:p>
+        </w:tc>
+        <w:tc>
+          <w:tcPr>
+            <w:tcW w:w="1400"/>
+          </w:tcPr>
+          <w:p>
+            <w:r>
+              <w:t xml:space="preserve"> Admin</w:t>
+            </w:r>
+          </w:p>
+        </w:tc>
+        <w:tc>
+          <w:tcPr>
+            <w:tcW w:w="900"/>
+          </w:tcPr>
+          <w:p>
+            <w:r>
+              <w:t>Next</w:t>
+            </w:r>
+          </w:p>
+        </w:tc>
+      </w:tr>
+      <w:tr>
+        <w:tc>
+          <w:tcPr>
+            <w:tcW w:w="1200"/>
+          </w:tcPr>
+          <w:p>
+            <w:r>
+              <w:t>Approved</w:t>
+            </w:r>
+          </w:p>
+        </w:tc>
+        <w:tc>
+          <w:tcPr>
+            <w:tcW w:w="3000"/>
+          </w:tcPr>
+          <w:p>
+            <w:r>
+              <w:t xml:space="preserve"> The transaction has all necessary internal approvals.</w:t>
+            </w:r>
+          </w:p>
+        </w:tc>
+        <w:tc>
+          <w:tcPr>
+            <w:tcW w:w="1500"/>
+          </w:tcPr>
+          <w:p>
+            <w:r>
+              <w:t>approved</w:t>
+            </w:r>
+          </w:p>
+        </w:tc>
+        <w:tc>
+          <w:tcPr>
+            <w:tcW w:w="1200"/>
+          </w:tcPr>
+          <w:p>
+            <w:r>
+              <w:t>Admin</w:t>
+            </w:r>
+          </w:p>
+        </w:tc>
+        <w:tc>
+          <w:tcPr>
+            <w:tcW w:w="1400"/>
+          </w:tcPr>
+          <w:p>
+            <w:r>
+              <w:t xml:space="preserve"> Admin</w:t>
+            </w:r>
+          </w:p>
+        </w:tc>
+        <w:tc>
+          <w:tcPr>
+            <w:tcW w:w="900"/>
+          </w:tcPr>
+          <w:p>
+            <w:r>
+              <w:t>Previous</w:t>
+            </w:r>
+          </w:p>
+        </w:tc>
+      </w:tr>
+      <w:tr>
+        <w:tc>
+          <w:tcPr>
+            <w:tcW w:w="1200"/>
+          </w:tcPr>
+          <w:p>
+            <w:r>
+              <w:t>Approved</w:t>
+            </w:r>
+          </w:p>
+        </w:tc>
+        <w:tc>
+          <w:tcPr>
+            <w:tcW w:w="3000"/>
+          </w:tcPr>
+          <w:p>
+            <w:r>
+              <w:t xml:space="preserve"> The transaction has all necessary internal approvals.</w:t>
+            </w:r>
+          </w:p>
+        </w:tc>
+        <w:tc>
+          <w:tcPr>
+            <w:tcW w:w="1500"/>
+          </w:tcPr>
+          <w:p>
+            <w:r>
+              <w:t>approved</w:t>
+            </w:r>
+          </w:p>
+        </w:tc>
+        <w:tc>
+          <w:tcPr>
+            <w:tcW w:w="1200"/>
+          </w:tcPr>
+          <w:p>
+            <w:r>
+              <w:t>Admin</w:t>
+            </w:r>
+          </w:p>
+        </w:tc>
+        <w:tc>
+          <w:tcPr>
+            <w:tcW w:w="1400"/>
+          </w:tcPr>
+          <w:p>
+            <w:r>
+              <w:t xml:space="preserve"> Admin</w:t>
+            </w:r>
+          </w:p>
+        </w:tc>
+        <w:tc>
+          <w:tcPr>
+            <w:tcW w:w="900"/>
+          </w:tcPr>
+          <w:p>
+            <w:r>
+              <w:t>Cancel Order</w:t>
+            </w:r>
+          </w:p>
+        </w:tc>
+      </w:tr>
+      <w:tr>
+        <w:tc>
+          <w:tcPr>
+            <w:tcW w:w="1200"/>
+          </w:tcPr>
+          <w:p>
+            <w:r>
+              <w:t>Approved</w:t>
+            </w:r>
+          </w:p>
+        </w:tc>
+        <w:tc>
+          <w:tcPr>
+            <w:tcW w:w="3000"/>
+          </w:tcPr>
+          <w:p>
+            <w:r>
+              <w:t xml:space="preserve"> The transaction has all necessary internal approvals.</w:t>
+            </w:r>
+          </w:p>
+        </w:tc>
+        <w:tc>
+          <w:tcPr>
+            <w:tcW w:w="1500"/>
+          </w:tcPr>
+          <w:p>
+            <w:r>
+              <w:t>approved</w:t>
+            </w:r>
+          </w:p>
+        </w:tc>
+        <w:tc>
+          <w:tcPr>
+            <w:tcW w:w="1200"/>
+          </w:tcPr>
+          <w:p>
+            <w:r>
+              <w:t>Admin</w:t>
+            </w:r>
+          </w:p>
+        </w:tc>
+        <w:tc>
+          <w:tcPr>
+            <w:tcW w:w="1400"/>
+          </w:tcPr>
+          <w:p>
+            <w:r>
+              <w:t xml:space="preserve"> Admin</w:t>
+            </w:r>
+          </w:p>
+        </w:tc>
+        <w:tc>
+          <w:tcPr>
+            <w:tcW w:w="900"/>
+          </w:tcPr>
+          <w:p>
+            <w:r>
+              <w:t>revise (submit): approved -&gt; In Progress</w:t>
+            </w:r>
+          </w:p>
+        </w:tc>
+      </w:tr>
+      <w:tr>
+        <w:tc>
+          <w:tcPr>
+            <w:tcW w:w="1200"/>
+          </w:tcPr>
+          <w:p>
+            <w:r>
+              <w:t>Approved</w:t>
+            </w:r>
+          </w:p>
+        </w:tc>
+        <w:tc>
+          <w:tcPr>
+            <w:tcW w:w="3000"/>
+          </w:tcPr>
+          <w:p>
+            <w:r>
+              <w:t xml:space="preserve"> The transaction has all necessary internal approvals.</w:t>
+            </w:r>
+          </w:p>
+        </w:tc>
+        <w:tc>
+          <w:tcPr>
+            <w:tcW w:w="1500"/>
+          </w:tcPr>
+          <w:p>
+            <w:r>
+              <w:t>approved</w:t>
+            </w:r>
+          </w:p>
+        </w:tc>
+        <w:tc>
+          <w:tcPr>
+            <w:tcW w:w="1200"/>
+          </w:tcPr>
+          <w:p>
+            <w:r>
+              <w:t>Admin</w:t>
+            </w:r>
+          </w:p>
+        </w:tc>
+        <w:tc>
+          <w:tcPr>
+            <w:tcW w:w="1400"/>
+          </w:tcPr>
+          <w:p>
+            <w:r>
+              <w:t xml:space="preserve"> Admin</w:t>
+            </w:r>
+          </w:p>
+        </w:tc>
+        <w:tc>
+          <w:tcPr>
+            <w:tcW w:w="900"/>
+          </w:tcPr>
+          <w:p>
+            <w:r>
+              <w:t>Alternate Order: Approved -&gt; Alternate</w:t>
+            </w:r>
+          </w:p>
+        </w:tc>
+      </w:tr>
+      <w:tr>
+        <w:tc>
+          <w:tcPr>
+            <w:tcW w:w="1200"/>
+          </w:tcPr>
+          <w:p>
+            <w:r>
+              <w:t>Approved</w:t>
+            </w:r>
+          </w:p>
+        </w:tc>
+        <w:tc>
+          <w:tcPr>
+            <w:tcW w:w="3000"/>
+          </w:tcPr>
+          <w:p>
+            <w:r>
+              <w:t xml:space="preserve"> The transaction has all necessary internal approvals.</w:t>
+            </w:r>
+          </w:p>
+        </w:tc>
+        <w:tc>
+          <w:tcPr>
+            <w:tcW w:w="1500"/>
+          </w:tcPr>
+          <w:p>
+            <w:r>
+              <w:t>approved</w:t>
+            </w:r>
+          </w:p>
+        </w:tc>
+        <w:tc>
+          <w:tcPr>
+            <w:tcW w:w="1200"/>
+          </w:tcPr>
+          <w:p>
+            <w:r>
+              <w:t>Admin</w:t>
+            </w:r>
+          </w:p>
+        </w:tc>
+        <w:tc>
+          <w:tcPr>
+            <w:tcW w:w="1400"/>
+          </w:tcPr>
+          <w:p>
+            <w:r>
+              <w:t xml:space="preserve"> Admin</w:t>
+            </w:r>
+          </w:p>
+        </w:tc>
+        <w:tc>
+          <w:tcPr>
+            <w:tcW w:w="900"/>
+          </w:tcPr>
+          <w:p>
+            <w:r>
+              <w:t>Request Signature</w:t>
             </w:r>
           </w:p>
         </w:tc>

</xml_diff>